<commit_message>
Add points section to test plan.
</commit_message>
<xml_diff>
--- a/docs/docx/Test_Plan_Sam_Hubbard.docx
+++ b/docs/docx/Test_Plan_Sam_Hubbard.docx
@@ -1667,13 +1667,7 @@
                   <w:rPr>
                     <w:rFonts w:ascii="Cambria Math" w:hAnsi="Cambria Math"/>
                   </w:rPr>
-                  <m:t>&gt;15</m:t>
-                </m:r>
-                <m:r>
-                  <w:rPr>
-                    <w:rFonts w:ascii="Cambria Math" w:hAnsi="Cambria Math"/>
-                  </w:rPr>
-                  <m:t>0</m:t>
+                  <m:t>&gt;150</m:t>
                 </m:r>
               </m:oMath>
             </m:oMathPara>
@@ -1821,19 +1815,7 @@
                   <w:rPr>
                     <w:rFonts w:ascii="Cambria Math" w:hAnsi="Cambria Math"/>
                   </w:rPr>
-                  <m:t>&gt;=</m:t>
-                </m:r>
-                <m:r>
-                  <w:rPr>
-                    <w:rFonts w:ascii="Cambria Math" w:hAnsi="Cambria Math"/>
-                  </w:rPr>
-                  <m:t>20</m:t>
-                </m:r>
-                <m:r>
-                  <w:rPr>
-                    <w:rFonts w:ascii="Cambria Math" w:hAnsi="Cambria Math"/>
-                  </w:rPr>
-                  <m:t>0</m:t>
+                  <m:t>&gt;=200</m:t>
                 </m:r>
               </m:oMath>
             </m:oMathPara>
@@ -1906,7 +1888,6 @@
         </w:tc>
       </w:tr>
     </w:tbl>
-    <w:p/>
     <w:p>
       <w:r>
         <w:br w:type="page"/>
@@ -2346,19 +2327,7 @@
                   <w:rPr>
                     <w:rFonts w:ascii="Cambria Math" w:hAnsi="Cambria Math"/>
                   </w:rPr>
-                  <m:t>=|z-100</m:t>
-                </m:r>
-                <m:r>
-                  <w:rPr>
-                    <w:rFonts w:ascii="Cambria Math" w:hAnsi="Cambria Math"/>
-                  </w:rPr>
-                  <m:t>j</m:t>
-                </m:r>
-                <m:r>
-                  <w:rPr>
-                    <w:rFonts w:ascii="Cambria Math" w:hAnsi="Cambria Math"/>
-                  </w:rPr>
-                  <m:t>|</m:t>
+                  <m:t>=|z-100j|</m:t>
                 </m:r>
               </m:oMath>
             </m:oMathPara>
@@ -2381,13 +2350,7 @@
                 <w:rPr>
                   <w:rFonts w:ascii="Cambria Math" w:hAnsi="Cambria Math"/>
                 </w:rPr>
-                <m:t>Im</m:t>
-              </m:r>
-              <m:r>
-                <w:rPr>
-                  <w:rFonts w:ascii="Cambria Math" w:hAnsi="Cambria Math"/>
-                </w:rPr>
-                <m:t>=50</m:t>
+                <m:t>Im=50</m:t>
               </m:r>
             </m:oMath>
             <w:r>
@@ -2485,31 +2448,7 @@
               <w:rPr>
                 <w:i/>
               </w:rPr>
-              <w:t>‘</w:t>
-            </w:r>
-            <w:r>
-              <w:rPr>
-                <w:i/>
-              </w:rPr>
-              <w:t>More</w:t>
-            </w:r>
-            <w:r>
-              <w:rPr>
-                <w:i/>
-              </w:rPr>
-              <w:t>/less</w:t>
-            </w:r>
-            <w:r>
-              <w:rPr>
-                <w:i/>
-              </w:rPr>
-              <w:t xml:space="preserve"> than’ </w:t>
-            </w:r>
-            <w:r>
-              <w:rPr>
-                <w:i/>
-              </w:rPr>
-              <w:t xml:space="preserve"> h</w:t>
+              <w:t>‘More/less than’  h</w:t>
             </w:r>
             <w:r>
               <w:t>alf-planes are drawn correctly.</w:t>
@@ -2580,6 +2519,9 @@
                   </m:e>
                 </m:d>
                 <m:r>
+                  <m:rPr>
+                    <m:sty m:val="p"/>
+                  </m:rPr>
                   <w:rPr>
                     <w:rFonts w:ascii="Cambria Math" w:hAnsi="Cambria Math"/>
                   </w:rPr>
@@ -2603,19 +2545,7 @@
                       <w:rPr>
                         <w:rFonts w:ascii="Cambria Math" w:hAnsi="Cambria Math"/>
                       </w:rPr>
-                      <m:t>z</m:t>
-                    </m:r>
-                    <m:r>
-                      <w:rPr>
-                        <w:rFonts w:ascii="Cambria Math" w:hAnsi="Cambria Math"/>
-                      </w:rPr>
-                      <m:t>+1</m:t>
-                    </m:r>
-                    <m:r>
-                      <w:rPr>
-                        <w:rFonts w:ascii="Cambria Math" w:hAnsi="Cambria Math"/>
-                      </w:rPr>
-                      <m:t>j</m:t>
+                      <m:t>z+1j</m:t>
                     </m:r>
                   </m:e>
                 </m:d>
@@ -2697,13 +2627,7 @@
               </m:r>
             </m:oMath>
             <w:r>
-              <w:t xml:space="preserve"> are shaded, both with a </w:t>
-            </w:r>
-            <w:r>
-              <w:t>dashed</w:t>
-            </w:r>
-            <w:r>
-              <w:t xml:space="preserve"> edge.</w:t>
+              <w:t xml:space="preserve"> are shaded, both with a dashed edge.</w:t>
             </w:r>
           </w:p>
         </w:tc>
@@ -2720,7 +2644,7 @@
               <w:spacing w:after="80"/>
               <w:rPr>
                 <w:rStyle w:val="unicode"/>
-                <w:rFonts w:ascii="MS Mincho" w:eastAsia="MS Mincho" w:hAnsi="MS Mincho" w:cs="MS Mincho" w:hint="eastAsia"/>
+                <w:rFonts w:ascii="MS Mincho" w:eastAsia="MS Mincho" w:hAnsi="MS Mincho" w:cs="MS Mincho"/>
               </w:rPr>
             </w:pPr>
             <w:r>
@@ -2795,25 +2719,7 @@
               <w:rPr>
                 <w:i/>
               </w:rPr>
-              <w:t>‘More/less than</w:t>
-            </w:r>
-            <w:r>
-              <w:rPr>
-                <w:i/>
-              </w:rPr>
-              <w:t xml:space="preserve"> or equal to</w:t>
-            </w:r>
-            <w:r>
-              <w:rPr>
-                <w:i/>
-              </w:rPr>
-              <w:t>’</w:t>
-            </w:r>
-            <w:r>
-              <w:rPr>
-                <w:i/>
-              </w:rPr>
-              <w:t xml:space="preserve"> </w:t>
+              <w:t xml:space="preserve">‘More/less than or equal to’ </w:t>
             </w:r>
             <w:r>
               <w:t>half-planes are drawn correctly.</w:t>
@@ -2860,15 +2766,12 @@
                   <w:rPr>
                     <w:rFonts w:ascii="Cambria Math" w:hAnsi="Cambria Math"/>
                   </w:rPr>
-                  <m:t>&lt;=</m:t>
+                  <m:t>&lt;=|z-1|</m:t>
                 </m:r>
                 <m:r>
-                  <w:rPr>
-                    <w:rFonts w:ascii="Cambria Math" w:hAnsi="Cambria Math"/>
-                  </w:rPr>
-                  <m:t>|z-1|</m:t>
-                </m:r>
-                <m:r>
+                  <m:rPr>
+                    <m:sty m:val="p"/>
+                  </m:rPr>
                   <w:rPr>
                     <w:rFonts w:ascii="Cambria" w:eastAsia="Times New Roman" w:hAnsi="Cambria" w:cs="Times New Roman"/>
                   </w:rPr>
@@ -2892,19 +2795,7 @@
                       <w:rPr>
                         <w:rFonts w:ascii="Cambria Math" w:hAnsi="Cambria Math"/>
                       </w:rPr>
-                      <m:t>z</m:t>
-                    </m:r>
-                    <m:r>
-                      <w:rPr>
-                        <w:rFonts w:ascii="Cambria Math" w:hAnsi="Cambria Math"/>
-                      </w:rPr>
-                      <m:t>+</m:t>
-                    </m:r>
-                    <m:r>
-                      <w:rPr>
-                        <w:rFonts w:ascii="Cambria Math" w:hAnsi="Cambria Math"/>
-                      </w:rPr>
-                      <m:t>1j</m:t>
+                      <m:t>z+1j</m:t>
                     </m:r>
                   </m:e>
                 </m:d>
@@ -2912,13 +2803,7 @@
                   <w:rPr>
                     <w:rFonts w:ascii="Cambria Math" w:hAnsi="Cambria Math"/>
                   </w:rPr>
-                  <m:t>&gt;</m:t>
-                </m:r>
-                <m:r>
-                  <w:rPr>
-                    <w:rFonts w:ascii="Cambria Math" w:hAnsi="Cambria Math"/>
-                  </w:rPr>
-                  <m:t>=|z-1|</m:t>
+                  <m:t>&gt;=|z-1|</m:t>
                 </m:r>
               </m:oMath>
             </m:oMathPara>
@@ -2970,19 +2855,7 @@
                 <w:rPr>
                   <w:rFonts w:ascii="Cambria Math" w:hAnsi="Cambria Math"/>
                 </w:rPr>
-                <m:t>Re=</m:t>
-              </m:r>
-              <m:r>
-                <w:rPr>
-                  <w:rFonts w:ascii="Cambria Math" w:hAnsi="Cambria Math"/>
-                </w:rPr>
-                <m:t>-</m:t>
-              </m:r>
-              <m:r>
-                <w:rPr>
-                  <w:rFonts w:ascii="Cambria Math" w:hAnsi="Cambria Math"/>
-                </w:rPr>
-                <m:t>Im</m:t>
+                <m:t>Re=-Im</m:t>
               </m:r>
             </m:oMath>
             <w:r>
@@ -3017,7 +2890,7 @@
               <w:spacing w:after="80"/>
               <w:rPr>
                 <w:rStyle w:val="unicode"/>
-                <w:rFonts w:ascii="MS Mincho" w:eastAsia="MS Mincho" w:hAnsi="MS Mincho" w:cs="MS Mincho" w:hint="eastAsia"/>
+                <w:rFonts w:ascii="MS Mincho" w:eastAsia="MS Mincho" w:hAnsi="MS Mincho" w:cs="MS Mincho"/>
               </w:rPr>
             </w:pPr>
             <w:r>
@@ -3070,7 +2943,7 @@
       </w:pPr>
       <w:r>
         <w:lastRenderedPageBreak/>
-        <w:t>2.3 Rays and Sectors</w:t>
+        <w:t>2.3 RayS</w:t>
       </w:r>
     </w:p>
     <w:tbl>
@@ -3671,6 +3544,9 @@
                   <m:t>=3.14 / 2</m:t>
                 </m:r>
                 <m:r>
+                  <m:rPr>
+                    <m:sty m:val="p"/>
+                  </m:rPr>
                   <w:rPr>
                     <w:rFonts w:ascii="Cambria" w:eastAsia="Times New Roman" w:hAnsi="Cambria" w:cs="Times New Roman"/>
                   </w:rPr>
@@ -3703,19 +3579,7 @@
                       <w:rPr>
                         <w:rFonts w:ascii="Cambria Math" w:hAnsi="Cambria Math"/>
                       </w:rPr>
-                      <m:t>(z-50</m:t>
-                    </m:r>
-                    <m:r>
-                      <w:rPr>
-                        <w:rFonts w:ascii="Cambria Math" w:hAnsi="Cambria Math"/>
-                      </w:rPr>
-                      <m:t>-50j</m:t>
-                    </m:r>
-                    <m:r>
-                      <w:rPr>
-                        <w:rFonts w:ascii="Cambria Math" w:hAnsi="Cambria Math"/>
-                      </w:rPr>
-                      <m:t>)</m:t>
+                      <m:t>(z-50-50j)</m:t>
                     </m:r>
                   </m:e>
                 </m:func>
@@ -3723,13 +3587,7 @@
                   <w:rPr>
                     <w:rFonts w:ascii="Cambria Math" w:hAnsi="Cambria Math"/>
                   </w:rPr>
-                  <m:t xml:space="preserve">=3.14 / </m:t>
-                </m:r>
-                <m:r>
-                  <w:rPr>
-                    <w:rFonts w:ascii="Cambria Math" w:hAnsi="Cambria Math"/>
-                  </w:rPr>
-                  <m:t>4</m:t>
+                  <m:t>=3.14 / 4</m:t>
                 </m:r>
               </m:oMath>
             </m:oMathPara>
@@ -3747,11 +3605,25 @@
             <w:r>
               <w:t xml:space="preserve">A horizontal ray is drawn from </w:t>
             </w:r>
-            <w:r>
-              <w:t>5</w:t>
-            </w:r>
-            <w:r>
-              <w:t>0j in the positive real direction</w:t>
+            <m:oMath>
+              <m:r>
+                <w:rPr>
+                  <w:rFonts w:ascii="Cambria Math" w:hAnsi="Cambria Math"/>
+                </w:rPr>
+                <m:t>5</m:t>
+              </m:r>
+              <m:r>
+                <w:rPr>
+                  <w:rFonts w:ascii="Cambria Math" w:hAnsi="Cambria Math"/>
+                </w:rPr>
+                <m:t>0j</m:t>
+              </m:r>
+            </m:oMath>
+            <w:r>
+              <w:t xml:space="preserve"> </w:t>
+            </w:r>
+            <w:r>
+              <w:t>in the positive real direction</w:t>
             </w:r>
             <w:r>
               <w:t>, a vertical ray is drawn from 50 in the positive imaginary direction</w:t>
@@ -3843,6 +3715,1282 @@
       </w:tr>
     </w:tbl>
     <w:p>
+      <w:pPr>
+        <w:pStyle w:val="Heading3"/>
+      </w:pPr>
+      <w:r>
+        <w:t>2.4 Points</w:t>
+      </w:r>
+    </w:p>
+    <w:tbl>
+      <w:tblPr>
+        <w:tblStyle w:val="TableGrid"/>
+        <w:tblW w:w="9242" w:type="dxa"/>
+        <w:tblLayout w:type="fixed"/>
+        <w:tblLook w:val="04A0" w:firstRow="1" w:lastRow="0" w:firstColumn="1" w:lastColumn="0" w:noHBand="0" w:noVBand="1"/>
+      </w:tblPr>
+      <w:tblGrid>
+        <w:gridCol w:w="959"/>
+        <w:gridCol w:w="2621"/>
+        <w:gridCol w:w="1945"/>
+        <w:gridCol w:w="1974"/>
+        <w:gridCol w:w="689"/>
+        <w:gridCol w:w="1054"/>
+      </w:tblGrid>
+      <w:tr>
+        <w:trPr>
+          <w:trHeight w:val="1139"/>
+        </w:trPr>
+        <w:tc>
+          <w:tcPr>
+            <w:tcW w:w="959" w:type="dxa"/>
+            <w:tcBorders>
+              <w:top w:val="single" w:sz="4" w:space="0" w:color="auto"/>
+              <w:bottom w:val="single" w:sz="4" w:space="0" w:color="auto"/>
+            </w:tcBorders>
+          </w:tcPr>
+          <w:p>
+            <w:pPr>
+              <w:rPr>
+                <w:b/>
+                <w:i/>
+              </w:rPr>
+            </w:pPr>
+            <w:r>
+              <w:rPr>
+                <w:b/>
+                <w:i/>
+              </w:rPr>
+              <w:t xml:space="preserve">t. </w:t>
+            </w:r>
+            <w:r>
+              <w:rPr>
+                <w:b/>
+                <w:i/>
+              </w:rPr>
+              <w:t>2.</w:t>
+            </w:r>
+            <w:r>
+              <w:rPr>
+                <w:b/>
+                <w:i/>
+              </w:rPr>
+              <w:t>4</w:t>
+            </w:r>
+            <w:r>
+              <w:rPr>
+                <w:b/>
+                <w:i/>
+              </w:rPr>
+              <w:t>.1</w:t>
+            </w:r>
+          </w:p>
+        </w:tc>
+        <w:tc>
+          <w:tcPr>
+            <w:tcW w:w="2621" w:type="dxa"/>
+            <w:tcBorders>
+              <w:top w:val="single" w:sz="4" w:space="0" w:color="auto"/>
+              <w:bottom w:val="single" w:sz="4" w:space="0" w:color="auto"/>
+            </w:tcBorders>
+          </w:tcPr>
+          <w:p>
+            <w:r>
+              <w:t>Simple points are plotted correctly in all quadrants.</w:t>
+            </w:r>
+          </w:p>
+        </w:tc>
+        <w:tc>
+          <w:tcPr>
+            <w:tcW w:w="1945" w:type="dxa"/>
+            <w:tcBorders>
+              <w:top w:val="single" w:sz="4" w:space="0" w:color="auto"/>
+              <w:bottom w:val="single" w:sz="4" w:space="0" w:color="auto"/>
+            </w:tcBorders>
+          </w:tcPr>
+          <w:p>
+            <w:pPr>
+              <w:jc w:val="center"/>
+            </w:pPr>
+            <m:oMathPara>
+              <m:oMath>
+                <m:r>
+                  <w:rPr>
+                    <w:rFonts w:ascii="Cambria Math" w:hAnsi="Cambria Math"/>
+                  </w:rPr>
+                  <m:t>z=30+40j</m:t>
+                </m:r>
+                <m:r>
+                  <w:br/>
+                </m:r>
+              </m:oMath>
+              <m:oMath>
+                <m:r>
+                  <w:rPr>
+                    <w:rFonts w:ascii="Cambria Math" w:hAnsi="Cambria Math"/>
+                  </w:rPr>
+                  <m:t>z=</m:t>
+                </m:r>
+                <m:r>
+                  <w:rPr>
+                    <w:rFonts w:ascii="Cambria Math" w:hAnsi="Cambria Math"/>
+                  </w:rPr>
+                  <m:t>30-</m:t>
+                </m:r>
+                <m:r>
+                  <w:rPr>
+                    <w:rFonts w:ascii="Cambria Math" w:hAnsi="Cambria Math"/>
+                  </w:rPr>
+                  <m:t>4</m:t>
+                </m:r>
+                <m:r>
+                  <w:rPr>
+                    <w:rFonts w:ascii="Cambria Math" w:hAnsi="Cambria Math"/>
+                  </w:rPr>
+                  <m:t>0</m:t>
+                </m:r>
+                <m:r>
+                  <w:rPr>
+                    <w:rFonts w:ascii="Cambria Math" w:hAnsi="Cambria Math"/>
+                  </w:rPr>
+                  <m:t>j</m:t>
+                </m:r>
+                <m:r>
+                  <w:br/>
+                </m:r>
+              </m:oMath>
+              <m:oMath>
+                <m:r>
+                  <w:rPr>
+                    <w:rFonts w:ascii="Cambria Math" w:hAnsi="Cambria Math"/>
+                  </w:rPr>
+                  <m:t>z=</m:t>
+                </m:r>
+                <m:r>
+                  <w:rPr>
+                    <w:rFonts w:ascii="Cambria Math" w:hAnsi="Cambria Math"/>
+                  </w:rPr>
+                  <m:t>-30-</m:t>
+                </m:r>
+                <m:r>
+                  <w:rPr>
+                    <w:rFonts w:ascii="Cambria Math" w:hAnsi="Cambria Math"/>
+                  </w:rPr>
+                  <m:t>4</m:t>
+                </m:r>
+                <m:r>
+                  <w:rPr>
+                    <w:rFonts w:ascii="Cambria Math" w:hAnsi="Cambria Math"/>
+                  </w:rPr>
+                  <m:t>0</m:t>
+                </m:r>
+                <m:r>
+                  <w:rPr>
+                    <w:rFonts w:ascii="Cambria Math" w:hAnsi="Cambria Math"/>
+                  </w:rPr>
+                  <m:t>j</m:t>
+                </m:r>
+                <m:r>
+                  <w:br/>
+                </m:r>
+              </m:oMath>
+              <m:oMath>
+                <m:r>
+                  <w:rPr>
+                    <w:rFonts w:ascii="Cambria Math" w:hAnsi="Cambria Math"/>
+                  </w:rPr>
+                  <m:t>z=</m:t>
+                </m:r>
+                <m:r>
+                  <w:rPr>
+                    <w:rFonts w:ascii="Cambria Math" w:hAnsi="Cambria Math"/>
+                  </w:rPr>
+                  <m:t>-</m:t>
+                </m:r>
+                <m:r>
+                  <w:rPr>
+                    <w:rFonts w:ascii="Cambria Math" w:hAnsi="Cambria Math"/>
+                  </w:rPr>
+                  <m:t>3</m:t>
+                </m:r>
+                <m:r>
+                  <w:rPr>
+                    <w:rFonts w:ascii="Cambria Math" w:hAnsi="Cambria Math"/>
+                  </w:rPr>
+                  <m:t>0</m:t>
+                </m:r>
+                <m:r>
+                  <w:rPr>
+                    <w:rFonts w:ascii="Cambria Math" w:hAnsi="Cambria Math"/>
+                  </w:rPr>
+                  <m:t>+4</m:t>
+                </m:r>
+                <m:r>
+                  <w:rPr>
+                    <w:rFonts w:ascii="Cambria Math" w:hAnsi="Cambria Math"/>
+                  </w:rPr>
+                  <m:t>0</m:t>
+                </m:r>
+                <m:r>
+                  <w:rPr>
+                    <w:rFonts w:ascii="Cambria Math" w:hAnsi="Cambria Math"/>
+                  </w:rPr>
+                  <m:t>j</m:t>
+                </m:r>
+              </m:oMath>
+            </m:oMathPara>
+          </w:p>
+        </w:tc>
+        <w:tc>
+          <w:tcPr>
+            <w:tcW w:w="1974" w:type="dxa"/>
+            <w:tcBorders>
+              <w:top w:val="single" w:sz="4" w:space="0" w:color="auto"/>
+              <w:bottom w:val="single" w:sz="4" w:space="0" w:color="auto"/>
+            </w:tcBorders>
+          </w:tcPr>
+          <w:p>
+            <w:r>
+              <w:t xml:space="preserve">Points are drawn at </w:t>
+            </w:r>
+            <m:oMath>
+              <m:r>
+                <w:rPr>
+                  <w:rFonts w:ascii="Cambria Math" w:hAnsi="Cambria Math"/>
+                </w:rPr>
+                <m:t>(30, 40)</m:t>
+              </m:r>
+            </m:oMath>
+            <w:r>
+              <w:t xml:space="preserve">, </w:t>
+            </w:r>
+            <m:oMath>
+              <m:r>
+                <w:rPr>
+                  <w:rFonts w:ascii="Cambria Math" w:hAnsi="Cambria Math"/>
+                </w:rPr>
+                <m:t>(3</m:t>
+              </m:r>
+              <m:r>
+                <w:rPr>
+                  <w:rFonts w:ascii="Cambria Math" w:hAnsi="Cambria Math"/>
+                </w:rPr>
+                <m:t>0</m:t>
+              </m:r>
+              <m:r>
+                <w:rPr>
+                  <w:rFonts w:ascii="Cambria Math" w:hAnsi="Cambria Math"/>
+                </w:rPr>
+                <m:t xml:space="preserve">, </m:t>
+              </m:r>
+              <m:r>
+                <w:rPr>
+                  <w:rFonts w:ascii="Cambria Math" w:hAnsi="Cambria Math"/>
+                </w:rPr>
+                <m:t>-</m:t>
+              </m:r>
+              <m:r>
+                <w:rPr>
+                  <w:rFonts w:ascii="Cambria Math" w:hAnsi="Cambria Math"/>
+                </w:rPr>
+                <m:t>4</m:t>
+              </m:r>
+              <m:r>
+                <w:rPr>
+                  <w:rFonts w:ascii="Cambria Math" w:hAnsi="Cambria Math"/>
+                </w:rPr>
+                <m:t>0</m:t>
+              </m:r>
+              <m:r>
+                <w:rPr>
+                  <w:rFonts w:ascii="Cambria Math" w:hAnsi="Cambria Math"/>
+                </w:rPr>
+                <m:t>)</m:t>
+              </m:r>
+            </m:oMath>
+            <w:r>
+              <w:t xml:space="preserve">, </w:t>
+            </w:r>
+            <m:oMath>
+              <m:r>
+                <w:rPr>
+                  <w:rFonts w:ascii="Cambria Math" w:hAnsi="Cambria Math"/>
+                </w:rPr>
+                <m:t>(</m:t>
+              </m:r>
+              <m:r>
+                <w:rPr>
+                  <w:rFonts w:ascii="Cambria Math" w:hAnsi="Cambria Math"/>
+                </w:rPr>
+                <m:t>-</m:t>
+              </m:r>
+              <m:r>
+                <w:rPr>
+                  <w:rFonts w:ascii="Cambria Math" w:hAnsi="Cambria Math"/>
+                </w:rPr>
+                <m:t>3</m:t>
+              </m:r>
+              <m:r>
+                <w:rPr>
+                  <w:rFonts w:ascii="Cambria Math" w:hAnsi="Cambria Math"/>
+                </w:rPr>
+                <m:t>0</m:t>
+              </m:r>
+              <m:r>
+                <w:rPr>
+                  <w:rFonts w:ascii="Cambria Math" w:hAnsi="Cambria Math"/>
+                </w:rPr>
+                <m:t>,</m:t>
+              </m:r>
+              <m:r>
+                <w:rPr>
+                  <w:rFonts w:ascii="Cambria Math" w:hAnsi="Cambria Math"/>
+                </w:rPr>
+                <m:t>-</m:t>
+              </m:r>
+              <m:r>
+                <w:rPr>
+                  <w:rFonts w:ascii="Cambria Math" w:hAnsi="Cambria Math"/>
+                </w:rPr>
+                <m:t xml:space="preserve"> 4</m:t>
+              </m:r>
+              <m:r>
+                <w:rPr>
+                  <w:rFonts w:ascii="Cambria Math" w:hAnsi="Cambria Math"/>
+                </w:rPr>
+                <m:t>0</m:t>
+              </m:r>
+              <m:r>
+                <w:rPr>
+                  <w:rFonts w:ascii="Cambria Math" w:hAnsi="Cambria Math"/>
+                </w:rPr>
+                <m:t>)</m:t>
+              </m:r>
+            </m:oMath>
+            <w:r>
+              <w:t xml:space="preserve">, and </w:t>
+            </w:r>
+            <m:oMath>
+              <m:r>
+                <w:rPr>
+                  <w:rFonts w:ascii="Cambria Math" w:hAnsi="Cambria Math"/>
+                </w:rPr>
+                <m:t>(</m:t>
+              </m:r>
+              <m:r>
+                <w:rPr>
+                  <w:rFonts w:ascii="Cambria Math" w:hAnsi="Cambria Math"/>
+                </w:rPr>
+                <m:t>-</m:t>
+              </m:r>
+              <m:r>
+                <w:rPr>
+                  <w:rFonts w:ascii="Cambria Math" w:hAnsi="Cambria Math"/>
+                </w:rPr>
+                <m:t>3</m:t>
+              </m:r>
+              <m:r>
+                <w:rPr>
+                  <w:rFonts w:ascii="Cambria Math" w:hAnsi="Cambria Math"/>
+                </w:rPr>
+                <m:t>0</m:t>
+              </m:r>
+              <m:r>
+                <w:rPr>
+                  <w:rFonts w:ascii="Cambria Math" w:hAnsi="Cambria Math"/>
+                </w:rPr>
+                <m:t>, 4</m:t>
+              </m:r>
+              <m:r>
+                <w:rPr>
+                  <w:rFonts w:ascii="Cambria Math" w:hAnsi="Cambria Math"/>
+                </w:rPr>
+                <m:t>0</m:t>
+              </m:r>
+              <m:r>
+                <w:rPr>
+                  <w:rFonts w:ascii="Cambria Math" w:hAnsi="Cambria Math"/>
+                </w:rPr>
+                <m:t>)</m:t>
+              </m:r>
+            </m:oMath>
+            <w:r>
+              <w:t>.</w:t>
+            </w:r>
+          </w:p>
+        </w:tc>
+        <w:tc>
+          <w:tcPr>
+            <w:tcW w:w="689" w:type="dxa"/>
+            <w:tcBorders>
+              <w:top w:val="single" w:sz="4" w:space="0" w:color="auto"/>
+              <w:bottom w:val="single" w:sz="4" w:space="0" w:color="auto"/>
+            </w:tcBorders>
+          </w:tcPr>
+          <w:p>
+            <w:pPr>
+              <w:spacing w:after="80"/>
+            </w:pPr>
+            <w:r>
+              <w:rPr>
+                <w:rStyle w:val="unicode"/>
+                <w:rFonts w:ascii="MS Mincho" w:eastAsia="MS Mincho" w:hAnsi="MS Mincho" w:cs="MS Mincho" w:hint="eastAsia"/>
+              </w:rPr>
+              <w:t>✓</w:t>
+            </w:r>
+          </w:p>
+        </w:tc>
+        <w:tc>
+          <w:tcPr>
+            <w:tcW w:w="1054" w:type="dxa"/>
+            <w:tcBorders>
+              <w:top w:val="single" w:sz="4" w:space="0" w:color="auto"/>
+              <w:bottom w:val="single" w:sz="4" w:space="0" w:color="auto"/>
+            </w:tcBorders>
+          </w:tcPr>
+          <w:p>
+            <w:pPr>
+              <w:spacing w:after="80"/>
+              <w:rPr>
+                <w:i/>
+              </w:rPr>
+            </w:pPr>
+            <w:r>
+              <w:rPr>
+                <w:i/>
+              </w:rPr>
+              <w:t>fig. 2.4</w:t>
+            </w:r>
+            <w:r>
+              <w:rPr>
+                <w:i/>
+              </w:rPr>
+              <w:t>.1</w:t>
+            </w:r>
+          </w:p>
+        </w:tc>
+      </w:tr>
+      <w:tr>
+        <w:trPr>
+          <w:trHeight w:val="1139"/>
+        </w:trPr>
+        <w:tc>
+          <w:tcPr>
+            <w:tcW w:w="959" w:type="dxa"/>
+            <w:tcBorders>
+              <w:top w:val="single" w:sz="4" w:space="0" w:color="auto"/>
+              <w:bottom w:val="single" w:sz="4" w:space="0" w:color="auto"/>
+            </w:tcBorders>
+          </w:tcPr>
+          <w:p>
+            <w:pPr>
+              <w:rPr>
+                <w:b/>
+                <w:i/>
+              </w:rPr>
+            </w:pPr>
+            <w:r>
+              <w:rPr>
+                <w:b/>
+                <w:i/>
+              </w:rPr>
+              <w:t>t. 2.4.2</w:t>
+            </w:r>
+          </w:p>
+        </w:tc>
+        <w:tc>
+          <w:tcPr>
+            <w:tcW w:w="2621" w:type="dxa"/>
+            <w:tcBorders>
+              <w:top w:val="single" w:sz="4" w:space="0" w:color="auto"/>
+              <w:bottom w:val="single" w:sz="4" w:space="0" w:color="auto"/>
+            </w:tcBorders>
+          </w:tcPr>
+          <w:p>
+            <w:r>
+              <w:t>Simple points are plotted correctly on axes.</w:t>
+            </w:r>
+          </w:p>
+        </w:tc>
+        <w:tc>
+          <w:tcPr>
+            <w:tcW w:w="1945" w:type="dxa"/>
+            <w:tcBorders>
+              <w:top w:val="single" w:sz="4" w:space="0" w:color="auto"/>
+              <w:bottom w:val="single" w:sz="4" w:space="0" w:color="auto"/>
+            </w:tcBorders>
+          </w:tcPr>
+          <w:p>
+            <w:pPr>
+              <w:jc w:val="center"/>
+              <w:rPr>
+                <w:rFonts w:ascii="Cambria" w:eastAsia="Times New Roman" w:hAnsi="Cambria" w:cs="Times New Roman"/>
+              </w:rPr>
+            </w:pPr>
+            <m:oMathPara>
+              <m:oMath>
+                <m:r>
+                  <w:rPr>
+                    <w:rFonts w:ascii="Cambria Math" w:hAnsi="Cambria Math"/>
+                  </w:rPr>
+                  <m:t>z</m:t>
+                </m:r>
+                <m:r>
+                  <w:rPr>
+                    <w:rFonts w:ascii="Cambria Math" w:hAnsi="Cambria Math"/>
+                  </w:rPr>
+                  <m:t>=5</m:t>
+                </m:r>
+                <m:r>
+                  <w:rPr>
+                    <w:rFonts w:ascii="Cambria Math" w:hAnsi="Cambria Math"/>
+                  </w:rPr>
+                  <m:t>0</m:t>
+                </m:r>
+                <m:r>
+                  <w:rPr>
+                    <w:rFonts w:ascii="Cambria" w:eastAsia="Times New Roman" w:hAnsi="Cambria" w:cs="Times New Roman"/>
+                  </w:rPr>
+                  <w:br/>
+                </m:r>
+              </m:oMath>
+              <m:oMath>
+                <m:r>
+                  <w:rPr>
+                    <w:rFonts w:ascii="Cambria Math" w:hAnsi="Cambria Math"/>
+                  </w:rPr>
+                  <m:t>z=50</m:t>
+                </m:r>
+                <m:r>
+                  <w:rPr>
+                    <w:rFonts w:ascii="Cambria Math" w:hAnsi="Cambria Math"/>
+                  </w:rPr>
+                  <m:t>j</m:t>
+                </m:r>
+                <m:r>
+                  <w:rPr>
+                    <w:rFonts w:ascii="Cambria" w:eastAsia="Times New Roman" w:hAnsi="Cambria" w:cs="Times New Roman"/>
+                  </w:rPr>
+                  <w:br/>
+                </m:r>
+              </m:oMath>
+              <m:oMath>
+                <m:r>
+                  <w:rPr>
+                    <w:rFonts w:ascii="Cambria Math" w:hAnsi="Cambria Math"/>
+                  </w:rPr>
+                  <m:t>z=</m:t>
+                </m:r>
+                <m:r>
+                  <w:rPr>
+                    <w:rFonts w:ascii="Cambria Math" w:hAnsi="Cambria Math"/>
+                  </w:rPr>
+                  <m:t>-</m:t>
+                </m:r>
+                <m:r>
+                  <w:rPr>
+                    <w:rFonts w:ascii="Cambria Math" w:hAnsi="Cambria Math"/>
+                  </w:rPr>
+                  <m:t>50</m:t>
+                </m:r>
+                <m:r>
+                  <w:rPr>
+                    <w:rFonts w:ascii="Cambria Math" w:hAnsi="Cambria Math"/>
+                  </w:rPr>
+                  <w:br/>
+                </m:r>
+              </m:oMath>
+              <m:oMath>
+                <m:r>
+                  <w:rPr>
+                    <w:rFonts w:ascii="Cambria Math" w:hAnsi="Cambria Math"/>
+                  </w:rPr>
+                  <m:t>z=</m:t>
+                </m:r>
+                <m:r>
+                  <w:rPr>
+                    <w:rFonts w:ascii="Cambria Math" w:hAnsi="Cambria Math"/>
+                  </w:rPr>
+                  <m:t>-</m:t>
+                </m:r>
+                <m:r>
+                  <w:rPr>
+                    <w:rFonts w:ascii="Cambria Math" w:hAnsi="Cambria Math"/>
+                  </w:rPr>
+                  <m:t>50</m:t>
+                </m:r>
+                <m:r>
+                  <w:rPr>
+                    <w:rFonts w:ascii="Cambria Math" w:hAnsi="Cambria Math"/>
+                  </w:rPr>
+                  <m:t>j</m:t>
+                </m:r>
+              </m:oMath>
+            </m:oMathPara>
+          </w:p>
+        </w:tc>
+        <w:tc>
+          <w:tcPr>
+            <w:tcW w:w="1974" w:type="dxa"/>
+            <w:tcBorders>
+              <w:top w:val="single" w:sz="4" w:space="0" w:color="auto"/>
+              <w:bottom w:val="single" w:sz="4" w:space="0" w:color="auto"/>
+            </w:tcBorders>
+          </w:tcPr>
+          <w:p>
+            <w:r>
+              <w:t xml:space="preserve">Points are drawn at </w:t>
+            </w:r>
+            <m:oMath>
+              <m:r>
+                <w:rPr>
+                  <w:rFonts w:ascii="Cambria Math" w:hAnsi="Cambria Math"/>
+                </w:rPr>
+                <m:t>(</m:t>
+              </m:r>
+              <m:r>
+                <w:rPr>
+                  <w:rFonts w:ascii="Cambria Math" w:hAnsi="Cambria Math"/>
+                </w:rPr>
+                <m:t>5</m:t>
+              </m:r>
+              <m:r>
+                <w:rPr>
+                  <w:rFonts w:ascii="Cambria Math" w:hAnsi="Cambria Math"/>
+                </w:rPr>
+                <m:t>0,</m:t>
+              </m:r>
+              <m:r>
+                <w:rPr>
+                  <w:rFonts w:ascii="Cambria Math" w:hAnsi="Cambria Math"/>
+                </w:rPr>
+                <m:t xml:space="preserve"> </m:t>
+              </m:r>
+              <m:r>
+                <w:rPr>
+                  <w:rFonts w:ascii="Cambria Math" w:hAnsi="Cambria Math"/>
+                </w:rPr>
+                <m:t>0)</m:t>
+              </m:r>
+            </m:oMath>
+            <w:r>
+              <w:t xml:space="preserve">, </w:t>
+            </w:r>
+            <m:oMath>
+              <m:r>
+                <w:rPr>
+                  <w:rFonts w:ascii="Cambria Math" w:hAnsi="Cambria Math"/>
+                </w:rPr>
+                <m:t>(0,</m:t>
+              </m:r>
+              <m:r>
+                <w:rPr>
+                  <w:rFonts w:ascii="Cambria Math" w:hAnsi="Cambria Math"/>
+                </w:rPr>
+                <m:t xml:space="preserve"> 5</m:t>
+              </m:r>
+              <m:r>
+                <w:rPr>
+                  <w:rFonts w:ascii="Cambria Math" w:hAnsi="Cambria Math"/>
+                </w:rPr>
+                <m:t>0)</m:t>
+              </m:r>
+            </m:oMath>
+            <w:r>
+              <w:t xml:space="preserve">, </w:t>
+            </w:r>
+            <m:oMath>
+              <m:r>
+                <w:rPr>
+                  <w:rFonts w:ascii="Cambria Math" w:hAnsi="Cambria Math"/>
+                </w:rPr>
+                <m:t>(-</m:t>
+              </m:r>
+              <m:r>
+                <w:rPr>
+                  <w:rFonts w:ascii="Cambria Math" w:hAnsi="Cambria Math"/>
+                </w:rPr>
+                <m:t>5</m:t>
+              </m:r>
+              <m:r>
+                <w:rPr>
+                  <w:rFonts w:ascii="Cambria Math" w:hAnsi="Cambria Math"/>
+                </w:rPr>
+                <m:t>0,</m:t>
+              </m:r>
+              <m:r>
+                <w:rPr>
+                  <w:rFonts w:ascii="Cambria Math" w:hAnsi="Cambria Math"/>
+                </w:rPr>
+                <m:t xml:space="preserve"> </m:t>
+              </m:r>
+              <m:r>
+                <w:rPr>
+                  <w:rFonts w:ascii="Cambria Math" w:hAnsi="Cambria Math"/>
+                </w:rPr>
+                <m:t>0)</m:t>
+              </m:r>
+            </m:oMath>
+            <w:r>
+              <w:t xml:space="preserve">, and </w:t>
+            </w:r>
+            <m:oMath>
+              <m:r>
+                <w:rPr>
+                  <w:rFonts w:ascii="Cambria Math" w:hAnsi="Cambria Math"/>
+                </w:rPr>
+                <m:t>(0,</m:t>
+              </m:r>
+              <m:r>
+                <w:rPr>
+                  <w:rFonts w:ascii="Cambria Math" w:hAnsi="Cambria Math"/>
+                </w:rPr>
+                <m:t xml:space="preserve"> -5</m:t>
+              </m:r>
+              <m:r>
+                <w:rPr>
+                  <w:rFonts w:ascii="Cambria Math" w:hAnsi="Cambria Math"/>
+                </w:rPr>
+                <m:t>0)</m:t>
+              </m:r>
+            </m:oMath>
+            <w:r>
+              <w:t>.</w:t>
+            </w:r>
+          </w:p>
+        </w:tc>
+        <w:tc>
+          <w:tcPr>
+            <w:tcW w:w="689" w:type="dxa"/>
+            <w:tcBorders>
+              <w:top w:val="single" w:sz="4" w:space="0" w:color="auto"/>
+              <w:bottom w:val="single" w:sz="4" w:space="0" w:color="auto"/>
+            </w:tcBorders>
+          </w:tcPr>
+          <w:p>
+            <w:pPr>
+              <w:spacing w:after="80"/>
+              <w:rPr>
+                <w:rStyle w:val="unicode"/>
+                <w:rFonts w:ascii="MS Mincho" w:eastAsia="MS Mincho" w:hAnsi="MS Mincho" w:cs="MS Mincho" w:hint="eastAsia"/>
+              </w:rPr>
+            </w:pPr>
+            <w:r>
+              <w:rPr>
+                <w:rStyle w:val="unicode"/>
+                <w:rFonts w:ascii="MS Mincho" w:eastAsia="MS Mincho" w:hAnsi="MS Mincho" w:cs="MS Mincho" w:hint="eastAsia"/>
+              </w:rPr>
+              <w:t>✓</w:t>
+            </w:r>
+          </w:p>
+        </w:tc>
+        <w:tc>
+          <w:tcPr>
+            <w:tcW w:w="1054" w:type="dxa"/>
+            <w:tcBorders>
+              <w:top w:val="single" w:sz="4" w:space="0" w:color="auto"/>
+              <w:bottom w:val="single" w:sz="4" w:space="0" w:color="auto"/>
+            </w:tcBorders>
+          </w:tcPr>
+          <w:p>
+            <w:pPr>
+              <w:spacing w:after="80"/>
+              <w:rPr>
+                <w:i/>
+              </w:rPr>
+            </w:pPr>
+            <w:r>
+              <w:rPr>
+                <w:i/>
+              </w:rPr>
+              <w:t>fig. 2.4</w:t>
+            </w:r>
+            <w:r>
+              <w:rPr>
+                <w:i/>
+              </w:rPr>
+              <w:t>.</w:t>
+            </w:r>
+            <w:r>
+              <w:rPr>
+                <w:i/>
+              </w:rPr>
+              <w:t>2</w:t>
+            </w:r>
+          </w:p>
+        </w:tc>
+      </w:tr>
+      <w:tr>
+        <w:trPr>
+          <w:trHeight w:val="1139"/>
+        </w:trPr>
+        <w:tc>
+          <w:tcPr>
+            <w:tcW w:w="959" w:type="dxa"/>
+            <w:tcBorders>
+              <w:top w:val="single" w:sz="4" w:space="0" w:color="auto"/>
+              <w:bottom w:val="single" w:sz="4" w:space="0" w:color="auto"/>
+            </w:tcBorders>
+          </w:tcPr>
+          <w:p>
+            <w:pPr>
+              <w:rPr>
+                <w:b/>
+                <w:i/>
+              </w:rPr>
+            </w:pPr>
+            <w:r>
+              <w:rPr>
+                <w:b/>
+                <w:i/>
+              </w:rPr>
+              <w:t>t. 2.4.3</w:t>
+            </w:r>
+          </w:p>
+        </w:tc>
+        <w:tc>
+          <w:tcPr>
+            <w:tcW w:w="2621" w:type="dxa"/>
+            <w:tcBorders>
+              <w:top w:val="single" w:sz="4" w:space="0" w:color="auto"/>
+              <w:bottom w:val="single" w:sz="4" w:space="0" w:color="auto"/>
+            </w:tcBorders>
+          </w:tcPr>
+          <w:p>
+            <w:r>
+              <w:t>The parser can plot points from more complex inputs.</w:t>
+            </w:r>
+          </w:p>
+        </w:tc>
+        <w:tc>
+          <w:tcPr>
+            <w:tcW w:w="1945" w:type="dxa"/>
+            <w:tcBorders>
+              <w:top w:val="single" w:sz="4" w:space="0" w:color="auto"/>
+              <w:bottom w:val="single" w:sz="4" w:space="0" w:color="auto"/>
+            </w:tcBorders>
+          </w:tcPr>
+          <w:p>
+            <w:pPr>
+              <w:jc w:val="center"/>
+              <w:rPr>
+                <w:rFonts w:ascii="Cambria" w:eastAsia="Times New Roman" w:hAnsi="Cambria" w:cs="Times New Roman"/>
+              </w:rPr>
+            </w:pPr>
+            <m:oMathPara>
+              <m:oMath>
+                <m:r>
+                  <w:rPr>
+                    <w:rFonts w:ascii="Cambria Math" w:hAnsi="Cambria Math"/>
+                  </w:rPr>
+                  <m:t>2*z</m:t>
+                </m:r>
+                <m:r>
+                  <w:rPr>
+                    <w:rFonts w:ascii="Cambria Math" w:hAnsi="Cambria Math"/>
+                  </w:rPr>
+                  <m:t>+</m:t>
+                </m:r>
+                <m:r>
+                  <w:rPr>
+                    <w:rFonts w:ascii="Cambria Math" w:hAnsi="Cambria Math"/>
+                  </w:rPr>
+                  <m:t>100j=10*</m:t>
+                </m:r>
+                <m:d>
+                  <m:dPr>
+                    <m:begChr m:val="|"/>
+                    <m:endChr m:val="|"/>
+                    <m:ctrlPr>
+                      <w:rPr>
+                        <w:rFonts w:ascii="Cambria Math" w:hAnsi="Cambria Math"/>
+                        <w:i/>
+                      </w:rPr>
+                    </m:ctrlPr>
+                  </m:dPr>
+                  <m:e>
+                    <m:r>
+                      <w:rPr>
+                        <w:rFonts w:ascii="Cambria Math" w:hAnsi="Cambria Math"/>
+                      </w:rPr>
+                      <m:t>3+4j</m:t>
+                    </m:r>
+                  </m:e>
+                </m:d>
+                <m:r>
+                  <w:rPr>
+                    <w:rFonts w:ascii="Cambria Math" w:hAnsi="Cambria Math"/>
+                  </w:rPr>
+                  <w:br/>
+                </m:r>
+              </m:oMath>
+              <m:oMath>
+                <m:r>
+                  <w:rPr>
+                    <w:rFonts w:ascii="Cambria Math" w:eastAsia="Times New Roman" w:hAnsi="Cambria Math" w:cs="Times New Roman"/>
+                  </w:rPr>
+                  <m:t>z</m:t>
+                </m:r>
+                <m:r>
+                  <w:rPr>
+                    <w:rFonts w:ascii="Cambria Math" w:eastAsia="Times New Roman" w:hAnsi="Cambria Math" w:cs="Times New Roman"/>
+                  </w:rPr>
+                  <m:t>-</m:t>
+                </m:r>
+                <m:r>
+                  <w:rPr>
+                    <w:rFonts w:ascii="Cambria Math" w:eastAsia="Times New Roman" w:hAnsi="Cambria Math" w:cs="Times New Roman"/>
+                  </w:rPr>
+                  <m:t>50j</m:t>
+                </m:r>
+                <m:r>
+                  <w:rPr>
+                    <w:rFonts w:ascii="Cambria Math" w:eastAsia="Times New Roman" w:hAnsi="Cambria Math" w:cs="Times New Roman"/>
+                  </w:rPr>
+                  <m:t>=</m:t>
+                </m:r>
+                <m:r>
+                  <w:rPr>
+                    <w:rFonts w:ascii="Cambria Math" w:eastAsia="Times New Roman" w:hAnsi="Cambria Math" w:cs="Times New Roman"/>
+                  </w:rPr>
+                  <m:t>50j</m:t>
+                </m:r>
+                <m:r>
+                  <w:rPr>
+                    <w:rFonts w:ascii="Cambria Math" w:eastAsia="Times New Roman" w:hAnsi="Cambria Math" w:cs="Times New Roman"/>
+                  </w:rPr>
+                  <m:t>+100-</m:t>
+                </m:r>
+                <m:r>
+                  <w:rPr>
+                    <w:rFonts w:ascii="Cambria Math" w:eastAsia="Times New Roman" w:hAnsi="Cambria Math" w:cs="Times New Roman"/>
+                  </w:rPr>
+                  <m:t>z</m:t>
+                </m:r>
+              </m:oMath>
+            </m:oMathPara>
+          </w:p>
+        </w:tc>
+        <w:tc>
+          <w:tcPr>
+            <w:tcW w:w="1974" w:type="dxa"/>
+            <w:tcBorders>
+              <w:top w:val="single" w:sz="4" w:space="0" w:color="auto"/>
+              <w:bottom w:val="single" w:sz="4" w:space="0" w:color="auto"/>
+            </w:tcBorders>
+          </w:tcPr>
+          <w:p>
+            <w:r>
+              <w:t xml:space="preserve">Points are drawn at </w:t>
+            </w:r>
+            <m:oMath>
+              <m:r>
+                <w:rPr>
+                  <w:rFonts w:ascii="Cambria Math" w:hAnsi="Cambria Math"/>
+                </w:rPr>
+                <m:t>(</m:t>
+              </m:r>
+              <m:r>
+                <w:rPr>
+                  <w:rFonts w:ascii="Cambria Math" w:hAnsi="Cambria Math"/>
+                </w:rPr>
+                <m:t>25</m:t>
+              </m:r>
+              <m:r>
+                <w:rPr>
+                  <w:rFonts w:ascii="Cambria Math" w:hAnsi="Cambria Math"/>
+                </w:rPr>
+                <m:t xml:space="preserve">, </m:t>
+              </m:r>
+              <m:r>
+                <w:rPr>
+                  <w:rFonts w:ascii="Cambria Math" w:hAnsi="Cambria Math"/>
+                </w:rPr>
+                <m:t>-5</m:t>
+              </m:r>
+              <m:r>
+                <w:rPr>
+                  <w:rFonts w:ascii="Cambria Math" w:hAnsi="Cambria Math"/>
+                </w:rPr>
+                <m:t>0)</m:t>
+              </m:r>
+            </m:oMath>
+            <w:r>
+              <w:t xml:space="preserve">, </w:t>
+            </w:r>
+            <w:r>
+              <w:t xml:space="preserve">and </w:t>
+            </w:r>
+            <m:oMath>
+              <m:r>
+                <w:rPr>
+                  <w:rFonts w:ascii="Cambria Math" w:hAnsi="Cambria Math"/>
+                </w:rPr>
+                <m:t>(</m:t>
+              </m:r>
+              <m:r>
+                <w:rPr>
+                  <w:rFonts w:ascii="Cambria Math" w:hAnsi="Cambria Math"/>
+                </w:rPr>
+                <m:t>50</m:t>
+              </m:r>
+              <m:r>
+                <w:rPr>
+                  <w:rFonts w:ascii="Cambria Math" w:hAnsi="Cambria Math"/>
+                </w:rPr>
+                <m:t>, 50)</m:t>
+              </m:r>
+            </m:oMath>
+            <w:r>
+              <w:t>.</w:t>
+            </w:r>
+          </w:p>
+        </w:tc>
+        <w:tc>
+          <w:tcPr>
+            <w:tcW w:w="689" w:type="dxa"/>
+            <w:tcBorders>
+              <w:top w:val="single" w:sz="4" w:space="0" w:color="auto"/>
+              <w:bottom w:val="single" w:sz="4" w:space="0" w:color="auto"/>
+            </w:tcBorders>
+          </w:tcPr>
+          <w:p>
+            <w:pPr>
+              <w:spacing w:after="80"/>
+              <w:rPr>
+                <w:rStyle w:val="unicode"/>
+                <w:rFonts w:ascii="MS Mincho" w:eastAsia="MS Mincho" w:hAnsi="MS Mincho" w:cs="MS Mincho" w:hint="eastAsia"/>
+              </w:rPr>
+            </w:pPr>
+            <w:r>
+              <w:rPr>
+                <w:rStyle w:val="unicode"/>
+                <w:rFonts w:ascii="MS Mincho" w:eastAsia="MS Mincho" w:hAnsi="MS Mincho" w:cs="MS Mincho" w:hint="eastAsia"/>
+              </w:rPr>
+              <w:t>✓</w:t>
+            </w:r>
+          </w:p>
+        </w:tc>
+        <w:tc>
+          <w:tcPr>
+            <w:tcW w:w="1054" w:type="dxa"/>
+            <w:tcBorders>
+              <w:top w:val="single" w:sz="4" w:space="0" w:color="auto"/>
+              <w:bottom w:val="single" w:sz="4" w:space="0" w:color="auto"/>
+            </w:tcBorders>
+          </w:tcPr>
+          <w:p>
+            <w:pPr>
+              <w:spacing w:after="80"/>
+              <w:rPr>
+                <w:i/>
+              </w:rPr>
+            </w:pPr>
+            <w:r>
+              <w:rPr>
+                <w:i/>
+              </w:rPr>
+              <w:t>fig. 2.4.3</w:t>
+            </w:r>
+          </w:p>
+        </w:tc>
+      </w:tr>
+      <w:tr>
+        <w:trPr>
+          <w:trHeight w:val="1139"/>
+        </w:trPr>
+        <w:tc>
+          <w:tcPr>
+            <w:tcW w:w="959" w:type="dxa"/>
+            <w:tcBorders>
+              <w:top w:val="single" w:sz="4" w:space="0" w:color="auto"/>
+              <w:bottom w:val="single" w:sz="4" w:space="0" w:color="auto"/>
+            </w:tcBorders>
+          </w:tcPr>
+          <w:p>
+            <w:pPr>
+              <w:rPr>
+                <w:b/>
+                <w:i/>
+              </w:rPr>
+            </w:pPr>
+            <w:r>
+              <w:rPr>
+                <w:b/>
+                <w:i/>
+              </w:rPr>
+              <w:t>t. 2.4.4</w:t>
+            </w:r>
+          </w:p>
+        </w:tc>
+        <w:tc>
+          <w:tcPr>
+            <w:tcW w:w="2621" w:type="dxa"/>
+            <w:tcBorders>
+              <w:top w:val="single" w:sz="4" w:space="0" w:color="auto"/>
+              <w:bottom w:val="single" w:sz="4" w:space="0" w:color="auto"/>
+            </w:tcBorders>
+          </w:tcPr>
+          <w:p>
+            <w:r>
+              <w:t>Points are labelled when enabled in preferences.</w:t>
+            </w:r>
+          </w:p>
+        </w:tc>
+        <w:tc>
+          <w:tcPr>
+            <w:tcW w:w="1945" w:type="dxa"/>
+            <w:tcBorders>
+              <w:top w:val="single" w:sz="4" w:space="0" w:color="auto"/>
+              <w:bottom w:val="single" w:sz="4" w:space="0" w:color="auto"/>
+            </w:tcBorders>
+          </w:tcPr>
+          <w:p>
+            <w:pPr>
+              <w:jc w:val="center"/>
+              <w:rPr>
+                <w:rFonts w:ascii="Cambria" w:eastAsia="Times New Roman" w:hAnsi="Cambria" w:cs="Times New Roman"/>
+              </w:rPr>
+            </w:pPr>
+            <w:r>
+              <w:rPr>
+                <w:rFonts w:ascii="Cambria" w:eastAsia="Times New Roman" w:hAnsi="Cambria" w:cs="Times New Roman"/>
+              </w:rPr>
+              <w:t>“Label points.” enabled in preferences.</w:t>
+            </w:r>
+          </w:p>
+          <w:p>
+            <w:pPr>
+              <w:jc w:val="center"/>
+              <w:rPr>
+                <w:rFonts w:ascii="Cambria" w:eastAsia="Times New Roman" w:hAnsi="Cambria" w:cs="Times New Roman"/>
+              </w:rPr>
+            </w:pPr>
+            <m:oMathPara>
+              <m:oMath>
+                <m:r>
+                  <w:rPr>
+                    <w:rFonts w:ascii="Cambria Math" w:hAnsi="Cambria Math"/>
+                  </w:rPr>
+                  <m:t>z=50</m:t>
+                </m:r>
+                <m:r>
+                  <w:rPr>
+                    <w:rFonts w:ascii="Cambria Math" w:eastAsia="Times New Roman" w:hAnsi="Cambria Math" w:cs="Times New Roman"/>
+                  </w:rPr>
+                  <m:t>+50j</m:t>
+                </m:r>
+              </m:oMath>
+            </m:oMathPara>
+          </w:p>
+        </w:tc>
+        <w:tc>
+          <w:tcPr>
+            <w:tcW w:w="1974" w:type="dxa"/>
+            <w:tcBorders>
+              <w:top w:val="single" w:sz="4" w:space="0" w:color="auto"/>
+              <w:bottom w:val="single" w:sz="4" w:space="0" w:color="auto"/>
+            </w:tcBorders>
+          </w:tcPr>
+          <w:p>
+            <w:r>
+              <w:t xml:space="preserve">The point </w:t>
+            </w:r>
+            <m:oMath>
+              <m:r>
+                <w:rPr>
+                  <w:rFonts w:ascii="Cambria Math" w:hAnsi="Cambria Math"/>
+                </w:rPr>
+                <m:t>(50, 50)</m:t>
+              </m:r>
+            </m:oMath>
+            <w:r>
+              <w:t xml:space="preserve"> is labelled with the text “50+50j”</w:t>
+            </w:r>
+            <w:r>
+              <w:t>.</w:t>
+            </w:r>
+          </w:p>
+        </w:tc>
+        <w:tc>
+          <w:tcPr>
+            <w:tcW w:w="689" w:type="dxa"/>
+            <w:tcBorders>
+              <w:top w:val="single" w:sz="4" w:space="0" w:color="auto"/>
+              <w:bottom w:val="single" w:sz="4" w:space="0" w:color="auto"/>
+            </w:tcBorders>
+          </w:tcPr>
+          <w:p>
+            <w:pPr>
+              <w:spacing w:after="80"/>
+              <w:rPr>
+                <w:rStyle w:val="unicode"/>
+                <w:rFonts w:ascii="MS Mincho" w:eastAsia="MS Mincho" w:hAnsi="MS Mincho" w:cs="MS Mincho" w:hint="eastAsia"/>
+              </w:rPr>
+            </w:pPr>
+            <w:r>
+              <w:rPr>
+                <w:rStyle w:val="unicode"/>
+                <w:rFonts w:ascii="MS Mincho" w:eastAsia="MS Mincho" w:hAnsi="MS Mincho" w:cs="MS Mincho" w:hint="eastAsia"/>
+              </w:rPr>
+              <w:t>✓</w:t>
+            </w:r>
+          </w:p>
+        </w:tc>
+        <w:tc>
+          <w:tcPr>
+            <w:tcW w:w="1054" w:type="dxa"/>
+            <w:tcBorders>
+              <w:top w:val="single" w:sz="4" w:space="0" w:color="auto"/>
+              <w:bottom w:val="single" w:sz="4" w:space="0" w:color="auto"/>
+            </w:tcBorders>
+          </w:tcPr>
+          <w:p>
+            <w:pPr>
+              <w:spacing w:after="80"/>
+              <w:rPr>
+                <w:i/>
+              </w:rPr>
+            </w:pPr>
+            <w:r>
+              <w:rPr>
+                <w:i/>
+              </w:rPr>
+              <w:t>fig. 2.4.4</w:t>
+            </w:r>
+          </w:p>
+        </w:tc>
+      </w:tr>
+    </w:tbl>
+    <w:p>
+      <w:r>
+        <w:br w:type="page"/>
+      </w:r>
+    </w:p>
+    <w:p>
+      <w:pPr>
+        <w:pStyle w:val="Heading2"/>
+      </w:pPr>
+      <w:r>
+        <w:lastRenderedPageBreak/>
+        <w:t>3. General Drawing</w:t>
+      </w:r>
+    </w:p>
+    <w:p>
+      <w:r>
+        <w:br w:type="page"/>
+      </w:r>
+    </w:p>
+    <w:p>
+      <w:pPr>
+        <w:pStyle w:val="Heading2"/>
+      </w:pPr>
+      <w:r>
+        <w:lastRenderedPageBreak/>
+        <w:t>4. Files</w:t>
+      </w:r>
+    </w:p>
+    <w:p>
       <w:r>
         <w:br w:type="page"/>
       </w:r>
@@ -3903,7 +5051,7 @@
                 <w:noProof/>
               </w:rPr>
               <w:drawing>
-                <wp:inline distT="0" distB="0" distL="0" distR="0" wp14:anchorId="56FB8504" wp14:editId="0A2ABB9B">
+                <wp:inline distT="0" distB="0" distL="0" distR="0" wp14:anchorId="3477095C" wp14:editId="55AEEF27">
                   <wp:extent cx="5007600" cy="3920400"/>
                   <wp:effectExtent l="0" t="0" r="3175" b="4445"/>
                   <wp:docPr id="1" name="Picture 1"/>
@@ -3981,7 +5129,7 @@
                 <w:noProof/>
               </w:rPr>
               <w:drawing>
-                <wp:inline distT="0" distB="0" distL="0" distR="0" wp14:anchorId="22D964C4" wp14:editId="34843A7F">
+                <wp:inline distT="0" distB="0" distL="0" distR="0" wp14:anchorId="3319981D" wp14:editId="77ED6E6B">
                   <wp:extent cx="5007600" cy="3920400"/>
                   <wp:effectExtent l="0" t="0" r="3175" b="4445"/>
                   <wp:docPr id="2" name="Picture 2"/>
@@ -4060,7 +5208,7 @@
                 <w:noProof/>
               </w:rPr>
               <w:drawing>
-                <wp:inline distT="0" distB="0" distL="0" distR="0" wp14:anchorId="6964701C" wp14:editId="735DF989">
+                <wp:inline distT="0" distB="0" distL="0" distR="0" wp14:anchorId="6AB1EF90" wp14:editId="47404858">
                   <wp:extent cx="5007600" cy="3920400"/>
                   <wp:effectExtent l="0" t="0" r="3175" b="4445"/>
                   <wp:docPr id="3" name="Picture 3"/>
@@ -4138,7 +5286,7 @@
                 <w:noProof/>
               </w:rPr>
               <w:drawing>
-                <wp:inline distT="0" distB="0" distL="0" distR="0" wp14:anchorId="719DABB3" wp14:editId="1103C91D">
+                <wp:inline distT="0" distB="0" distL="0" distR="0" wp14:anchorId="08243A6E" wp14:editId="70E234FF">
                   <wp:extent cx="5007600" cy="3920400"/>
                   <wp:effectExtent l="0" t="0" r="3175" b="4445"/>
                   <wp:docPr id="4" name="Picture 4"/>
@@ -4217,7 +5365,7 @@
                 <w:noProof/>
               </w:rPr>
               <w:drawing>
-                <wp:inline distT="0" distB="0" distL="0" distR="0" wp14:anchorId="346B22DD" wp14:editId="6C64C071">
+                <wp:inline distT="0" distB="0" distL="0" distR="0" wp14:anchorId="31180CD4" wp14:editId="02B0F3F7">
                   <wp:extent cx="5007600" cy="3920400"/>
                   <wp:effectExtent l="0" t="0" r="3175" b="4445"/>
                   <wp:docPr id="9" name="Picture 9"/>
@@ -4290,13 +5438,12 @@
                 <w:noProof/>
               </w:rPr>
             </w:pPr>
-            <w:bookmarkStart w:id="0" w:name="_GoBack"/>
             <w:r>
               <w:rPr>
                 <w:noProof/>
               </w:rPr>
               <w:drawing>
-                <wp:inline distT="0" distB="0" distL="0" distR="0" wp14:anchorId="65BEA04F" wp14:editId="1D977DB4">
+                <wp:inline distT="0" distB="0" distL="0" distR="0" wp14:anchorId="598C0121" wp14:editId="6B1423E2">
                   <wp:extent cx="5007600" cy="3920400"/>
                   <wp:effectExtent l="0" t="0" r="3175" b="4445"/>
                   <wp:docPr id="10" name="Picture 10"/>
@@ -4331,7 +5478,6 @@
                 </wp:inline>
               </w:drawing>
             </w:r>
-            <w:bookmarkEnd w:id="0"/>
           </w:p>
         </w:tc>
       </w:tr>
@@ -4376,7 +5522,7 @@
                 <w:noProof/>
               </w:rPr>
               <w:drawing>
-                <wp:inline distT="0" distB="0" distL="0" distR="0" wp14:anchorId="19890D2E" wp14:editId="4724998D">
+                <wp:inline distT="0" distB="0" distL="0" distR="0" wp14:anchorId="7EB17E39" wp14:editId="7A444AE9">
                   <wp:extent cx="5007600" cy="3920400"/>
                   <wp:effectExtent l="0" t="0" r="3175" b="4445"/>
                   <wp:docPr id="5" name="Picture 5"/>
@@ -4454,7 +5600,7 @@
                 <w:noProof/>
               </w:rPr>
               <w:drawing>
-                <wp:inline distT="0" distB="0" distL="0" distR="0" wp14:anchorId="6D0A1F68" wp14:editId="688DF878">
+                <wp:inline distT="0" distB="0" distL="0" distR="0" wp14:anchorId="28FAD6BD" wp14:editId="3A0CE182">
                   <wp:extent cx="5007600" cy="3920400"/>
                   <wp:effectExtent l="0" t="0" r="3175" b="4445"/>
                   <wp:docPr id="7" name="Picture 7"/>
@@ -4492,19 +5638,335 @@
           </w:p>
         </w:tc>
       </w:tr>
+      <w:tr>
+        <w:tc>
+          <w:tcPr>
+            <w:tcW w:w="1136" w:type="dxa"/>
+          </w:tcPr>
+          <w:p>
+            <w:pPr>
+              <w:keepNext/>
+              <w:spacing w:before="240"/>
+              <w:jc w:val="center"/>
+              <w:rPr>
+                <w:i/>
+              </w:rPr>
+            </w:pPr>
+            <w:r>
+              <w:rPr>
+                <w:i/>
+              </w:rPr>
+              <w:lastRenderedPageBreak/>
+              <w:t>fig. 2.4.1</w:t>
+            </w:r>
+          </w:p>
+        </w:tc>
+        <w:tc>
+          <w:tcPr>
+            <w:tcW w:w="8106" w:type="dxa"/>
+          </w:tcPr>
+          <w:p>
+            <w:pPr>
+              <w:keepNext/>
+              <w:spacing w:before="240"/>
+              <w:jc w:val="center"/>
+              <w:rPr>
+                <w:noProof/>
+              </w:rPr>
+            </w:pPr>
+            <w:r>
+              <w:rPr>
+                <w:noProof/>
+              </w:rPr>
+              <w:drawing>
+                <wp:inline distT="0" distB="0" distL="0" distR="0" wp14:anchorId="1B3411B2" wp14:editId="3797887F">
+                  <wp:extent cx="5004000" cy="3920400"/>
+                  <wp:effectExtent l="0" t="0" r="6350" b="4445"/>
+                  <wp:docPr id="6" name="Picture 6"/>
+                  <wp:cNvGraphicFramePr>
+                    <a:graphicFrameLocks xmlns:a="http://schemas.openxmlformats.org/drawingml/2006/main" noChangeAspect="1"/>
+                  </wp:cNvGraphicFramePr>
+                  <a:graphic xmlns:a="http://schemas.openxmlformats.org/drawingml/2006/main">
+                    <a:graphicData uri="http://schemas.openxmlformats.org/drawingml/2006/picture">
+                      <pic:pic xmlns:pic="http://schemas.openxmlformats.org/drawingml/2006/picture">
+                        <pic:nvPicPr>
+                          <pic:cNvPr id="0" name=""/>
+                          <pic:cNvPicPr/>
+                        </pic:nvPicPr>
+                        <pic:blipFill>
+                          <a:blip r:embed="rId17"/>
+                          <a:stretch>
+                            <a:fillRect/>
+                          </a:stretch>
+                        </pic:blipFill>
+                        <pic:spPr>
+                          <a:xfrm>
+                            <a:off x="0" y="0"/>
+                            <a:ext cx="5004000" cy="3920400"/>
+                          </a:xfrm>
+                          <a:prstGeom prst="rect">
+                            <a:avLst/>
+                          </a:prstGeom>
+                        </pic:spPr>
+                      </pic:pic>
+                    </a:graphicData>
+                  </a:graphic>
+                </wp:inline>
+              </w:drawing>
+            </w:r>
+          </w:p>
+        </w:tc>
+      </w:tr>
+      <w:tr>
+        <w:tc>
+          <w:tcPr>
+            <w:tcW w:w="1136" w:type="dxa"/>
+          </w:tcPr>
+          <w:p>
+            <w:pPr>
+              <w:keepNext/>
+              <w:spacing w:before="240"/>
+              <w:jc w:val="center"/>
+              <w:rPr>
+                <w:i/>
+              </w:rPr>
+            </w:pPr>
+            <w:r>
+              <w:rPr>
+                <w:i/>
+              </w:rPr>
+              <w:t>fig. 2.4.2</w:t>
+            </w:r>
+          </w:p>
+        </w:tc>
+        <w:tc>
+          <w:tcPr>
+            <w:tcW w:w="8106" w:type="dxa"/>
+          </w:tcPr>
+          <w:p>
+            <w:pPr>
+              <w:keepNext/>
+              <w:spacing w:before="240"/>
+              <w:jc w:val="center"/>
+              <w:rPr>
+                <w:noProof/>
+              </w:rPr>
+            </w:pPr>
+            <w:r>
+              <w:rPr>
+                <w:noProof/>
+              </w:rPr>
+              <w:drawing>
+                <wp:inline distT="0" distB="0" distL="0" distR="0" wp14:anchorId="4B5C37C5" wp14:editId="2BD44CEB">
+                  <wp:extent cx="5004000" cy="3920400"/>
+                  <wp:effectExtent l="0" t="0" r="6350" b="4445"/>
+                  <wp:docPr id="8" name="Picture 8"/>
+                  <wp:cNvGraphicFramePr>
+                    <a:graphicFrameLocks xmlns:a="http://schemas.openxmlformats.org/drawingml/2006/main" noChangeAspect="1"/>
+                  </wp:cNvGraphicFramePr>
+                  <a:graphic xmlns:a="http://schemas.openxmlformats.org/drawingml/2006/main">
+                    <a:graphicData uri="http://schemas.openxmlformats.org/drawingml/2006/picture">
+                      <pic:pic xmlns:pic="http://schemas.openxmlformats.org/drawingml/2006/picture">
+                        <pic:nvPicPr>
+                          <pic:cNvPr id="0" name=""/>
+                          <pic:cNvPicPr/>
+                        </pic:nvPicPr>
+                        <pic:blipFill>
+                          <a:blip r:embed="rId18"/>
+                          <a:stretch>
+                            <a:fillRect/>
+                          </a:stretch>
+                        </pic:blipFill>
+                        <pic:spPr>
+                          <a:xfrm>
+                            <a:off x="0" y="0"/>
+                            <a:ext cx="5004000" cy="3920400"/>
+                          </a:xfrm>
+                          <a:prstGeom prst="rect">
+                            <a:avLst/>
+                          </a:prstGeom>
+                        </pic:spPr>
+                      </pic:pic>
+                    </a:graphicData>
+                  </a:graphic>
+                </wp:inline>
+              </w:drawing>
+            </w:r>
+          </w:p>
+        </w:tc>
+      </w:tr>
+      <w:tr>
+        <w:tc>
+          <w:tcPr>
+            <w:tcW w:w="1136" w:type="dxa"/>
+          </w:tcPr>
+          <w:p>
+            <w:pPr>
+              <w:keepNext/>
+              <w:spacing w:before="240"/>
+              <w:jc w:val="center"/>
+              <w:rPr>
+                <w:i/>
+              </w:rPr>
+            </w:pPr>
+            <w:r>
+              <w:rPr>
+                <w:i/>
+              </w:rPr>
+              <w:lastRenderedPageBreak/>
+              <w:t>fig. 2.4.3</w:t>
+            </w:r>
+          </w:p>
+        </w:tc>
+        <w:tc>
+          <w:tcPr>
+            <w:tcW w:w="8106" w:type="dxa"/>
+          </w:tcPr>
+          <w:p>
+            <w:pPr>
+              <w:keepNext/>
+              <w:spacing w:before="240"/>
+              <w:jc w:val="center"/>
+              <w:rPr>
+                <w:noProof/>
+              </w:rPr>
+            </w:pPr>
+            <w:r>
+              <w:rPr>
+                <w:noProof/>
+              </w:rPr>
+              <w:drawing>
+                <wp:inline distT="0" distB="0" distL="0" distR="0" wp14:anchorId="0A97B0BC" wp14:editId="7863DC35">
+                  <wp:extent cx="5007600" cy="3920400"/>
+                  <wp:effectExtent l="0" t="0" r="3175" b="4445"/>
+                  <wp:docPr id="12" name="Picture 12"/>
+                  <wp:cNvGraphicFramePr>
+                    <a:graphicFrameLocks xmlns:a="http://schemas.openxmlformats.org/drawingml/2006/main" noChangeAspect="1"/>
+                  </wp:cNvGraphicFramePr>
+                  <a:graphic xmlns:a="http://schemas.openxmlformats.org/drawingml/2006/main">
+                    <a:graphicData uri="http://schemas.openxmlformats.org/drawingml/2006/picture">
+                      <pic:pic xmlns:pic="http://schemas.openxmlformats.org/drawingml/2006/picture">
+                        <pic:nvPicPr>
+                          <pic:cNvPr id="0" name=""/>
+                          <pic:cNvPicPr/>
+                        </pic:nvPicPr>
+                        <pic:blipFill>
+                          <a:blip r:embed="rId19"/>
+                          <a:stretch>
+                            <a:fillRect/>
+                          </a:stretch>
+                        </pic:blipFill>
+                        <pic:spPr>
+                          <a:xfrm>
+                            <a:off x="0" y="0"/>
+                            <a:ext cx="5007600" cy="3920400"/>
+                          </a:xfrm>
+                          <a:prstGeom prst="rect">
+                            <a:avLst/>
+                          </a:prstGeom>
+                        </pic:spPr>
+                      </pic:pic>
+                    </a:graphicData>
+                  </a:graphic>
+                </wp:inline>
+              </w:drawing>
+            </w:r>
+          </w:p>
+        </w:tc>
+      </w:tr>
+      <w:tr>
+        <w:tc>
+          <w:tcPr>
+            <w:tcW w:w="1136" w:type="dxa"/>
+          </w:tcPr>
+          <w:p>
+            <w:pPr>
+              <w:keepNext/>
+              <w:spacing w:before="240"/>
+              <w:jc w:val="center"/>
+              <w:rPr>
+                <w:i/>
+              </w:rPr>
+            </w:pPr>
+            <w:r>
+              <w:rPr>
+                <w:i/>
+              </w:rPr>
+              <w:t>fig. 2.4.4</w:t>
+            </w:r>
+          </w:p>
+        </w:tc>
+        <w:tc>
+          <w:tcPr>
+            <w:tcW w:w="8106" w:type="dxa"/>
+          </w:tcPr>
+          <w:p>
+            <w:pPr>
+              <w:keepNext/>
+              <w:spacing w:before="240"/>
+              <w:jc w:val="center"/>
+              <w:rPr>
+                <w:noProof/>
+              </w:rPr>
+            </w:pPr>
+            <w:r>
+              <w:rPr>
+                <w:noProof/>
+              </w:rPr>
+              <w:drawing>
+                <wp:inline distT="0" distB="0" distL="0" distR="0" wp14:anchorId="2A03DB23" wp14:editId="70FA872F">
+                  <wp:extent cx="5004000" cy="3920400"/>
+                  <wp:effectExtent l="0" t="0" r="6350" b="4445"/>
+                  <wp:docPr id="14" name="Picture 14"/>
+                  <wp:cNvGraphicFramePr>
+                    <a:graphicFrameLocks xmlns:a="http://schemas.openxmlformats.org/drawingml/2006/main" noChangeAspect="1"/>
+                  </wp:cNvGraphicFramePr>
+                  <a:graphic xmlns:a="http://schemas.openxmlformats.org/drawingml/2006/main">
+                    <a:graphicData uri="http://schemas.openxmlformats.org/drawingml/2006/picture">
+                      <pic:pic xmlns:pic="http://schemas.openxmlformats.org/drawingml/2006/picture">
+                        <pic:nvPicPr>
+                          <pic:cNvPr id="0" name=""/>
+                          <pic:cNvPicPr/>
+                        </pic:nvPicPr>
+                        <pic:blipFill>
+                          <a:blip r:embed="rId20"/>
+                          <a:stretch>
+                            <a:fillRect/>
+                          </a:stretch>
+                        </pic:blipFill>
+                        <pic:spPr>
+                          <a:xfrm>
+                            <a:off x="0" y="0"/>
+                            <a:ext cx="5004000" cy="3920400"/>
+                          </a:xfrm>
+                          <a:prstGeom prst="rect">
+                            <a:avLst/>
+                          </a:prstGeom>
+                        </pic:spPr>
+                      </pic:pic>
+                    </a:graphicData>
+                  </a:graphic>
+                </wp:inline>
+              </w:drawing>
+            </w:r>
+          </w:p>
+        </w:tc>
+      </w:tr>
     </w:tbl>
     <w:p>
       <w:pPr>
         <w:pStyle w:val="Caption"/>
       </w:pPr>
+      <w:bookmarkStart w:id="0" w:name="_GoBack"/>
+      <w:bookmarkEnd w:id="0"/>
     </w:p>
     <w:sectPr>
-      <w:headerReference w:type="even" r:id="rId17"/>
-      <w:headerReference w:type="default" r:id="rId18"/>
-      <w:footerReference w:type="even" r:id="rId19"/>
-      <w:footerReference w:type="default" r:id="rId20"/>
-      <w:headerReference w:type="first" r:id="rId21"/>
-      <w:footerReference w:type="first" r:id="rId22"/>
+      <w:headerReference w:type="even" r:id="rId21"/>
+      <w:headerReference w:type="default" r:id="rId22"/>
+      <w:footerReference w:type="even" r:id="rId23"/>
+      <w:footerReference w:type="default" r:id="rId24"/>
+      <w:headerReference w:type="first" r:id="rId25"/>
+      <w:footerReference w:type="first" r:id="rId26"/>
       <w:pgSz w:w="11906" w:h="16838"/>
       <w:pgMar w:top="1440" w:right="1440" w:bottom="1440" w:left="1440" w:header="708" w:footer="708" w:gutter="0"/>
       <w:cols w:space="708"/>
@@ -4574,7 +6036,7 @@
       <w:rPr>
         <w:noProof/>
       </w:rPr>
-      <w:t>7</w:t>
+      <w:t>6</w:t>
     </w:r>
     <w:r>
       <w:fldChar w:fldCharType="end"/>
@@ -9858,7 +11320,7 @@
 </file>
 
 <file path=customXml/itemProps1.xml><?xml version="1.0" encoding="utf-8"?>
-<ds:datastoreItem xmlns:ds="http://schemas.openxmlformats.org/officeDocument/2006/customXml" ds:itemID="{350A47C9-8582-4523-8FC4-85E5DEE1907B}">
+<ds:datastoreItem xmlns:ds="http://schemas.openxmlformats.org/officeDocument/2006/customXml" ds:itemID="{EA90FC7F-D399-44DE-A1EB-123D70BB9DDC}">
   <ds:schemaRefs>
     <ds:schemaRef ds:uri="http://schemas.openxmlformats.org/officeDocument/2006/bibliography"/>
   </ds:schemaRefs>

</xml_diff>

<commit_message>
Complete test plan sections 1 and 2.
</commit_message>
<xml_diff>
--- a/docs/docx/Test_Plan_Sam_Hubbard.docx
+++ b/docs/docx/Test_Plan_Sam_Hubbard.docx
@@ -15,7 +15,10 @@
         <w:pStyle w:val="Heading2"/>
       </w:pPr>
       <w:r>
-        <w:t>1. General Input</w:t>
+        <w:t xml:space="preserve">1. </w:t>
+      </w:r>
+      <w:r>
+        <w:t>User Interface</w:t>
       </w:r>
     </w:p>
     <w:tbl>
@@ -195,7 +198,7 @@
                 <w:b/>
                 <w:i/>
               </w:rPr>
-              <w:t>t. 1.1.1</w:t>
+              <w:t>t. 1.1</w:t>
             </w:r>
           </w:p>
         </w:tc>
@@ -206,7 +209,22 @@
               <w:top w:val="double" w:sz="4" w:space="0" w:color="auto"/>
             </w:tcBorders>
           </w:tcPr>
-          <w:p/>
+          <w:p>
+            <w:pPr>
+              <w:rPr>
+                <w:b/>
+              </w:rPr>
+            </w:pPr>
+            <w:r>
+              <w:t xml:space="preserve">Keyboard shortcut for toggling the plot dialog works. </w:t>
+            </w:r>
+            <w:r>
+              <w:rPr>
+                <w:b/>
+              </w:rPr>
+              <w:t>Typical.</w:t>
+            </w:r>
+          </w:p>
         </w:tc>
         <w:tc>
           <w:tcPr>
@@ -215,7 +233,11 @@
               <w:top w:val="double" w:sz="4" w:space="0" w:color="auto"/>
             </w:tcBorders>
           </w:tcPr>
-          <w:p/>
+          <w:p>
+            <w:r>
+              <w:t>Ctrl + P</w:t>
+            </w:r>
+          </w:p>
         </w:tc>
         <w:tc>
           <w:tcPr>
@@ -224,7 +246,11 @@
               <w:top w:val="double" w:sz="4" w:space="0" w:color="auto"/>
             </w:tcBorders>
           </w:tcPr>
-          <w:p/>
+          <w:p>
+            <w:r>
+              <w:t>Plot dialog is hidden.</w:t>
+            </w:r>
+          </w:p>
         </w:tc>
         <w:tc>
           <w:tcPr>
@@ -237,6 +263,13 @@
             <w:pPr>
               <w:spacing w:after="80"/>
             </w:pPr>
+            <w:r>
+              <w:rPr>
+                <w:rStyle w:val="unicode"/>
+                <w:rFonts w:ascii="MS Mincho" w:eastAsia="MS Mincho" w:hAnsi="MS Mincho" w:cs="MS Mincho" w:hint="eastAsia"/>
+              </w:rPr>
+              <w:t>✓</w:t>
+            </w:r>
           </w:p>
         </w:tc>
         <w:tc>
@@ -253,6 +286,12 @@
                 <w:i/>
               </w:rPr>
             </w:pPr>
+            <w:r>
+              <w:rPr>
+                <w:i/>
+              </w:rPr>
+              <w:t>fig. 1.1</w:t>
+            </w:r>
           </w:p>
         </w:tc>
       </w:tr>
@@ -276,7 +315,7 @@
                 <w:b/>
                 <w:i/>
               </w:rPr>
-              <w:t>t. 1.1.2</w:t>
+              <w:t>t. 1.2</w:t>
             </w:r>
           </w:p>
         </w:tc>
@@ -284,19 +323,42 @@
           <w:tcPr>
             <w:tcW w:w="2621" w:type="dxa"/>
           </w:tcPr>
-          <w:p/>
+          <w:p>
+            <w:pPr>
+              <w:rPr>
+                <w:b/>
+              </w:rPr>
+            </w:pPr>
+            <w:r>
+              <w:t xml:space="preserve">Keyboard shortcut for showing the preferences dialog works. </w:t>
+            </w:r>
+            <w:r>
+              <w:rPr>
+                <w:b/>
+              </w:rPr>
+              <w:t>Typical.</w:t>
+            </w:r>
+          </w:p>
         </w:tc>
         <w:tc>
           <w:tcPr>
             <w:tcW w:w="1945" w:type="dxa"/>
           </w:tcPr>
-          <w:p/>
+          <w:p>
+            <w:r>
+              <w:t>Ctrl + ,</w:t>
+            </w:r>
+          </w:p>
         </w:tc>
         <w:tc>
           <w:tcPr>
             <w:tcW w:w="1974" w:type="dxa"/>
           </w:tcPr>
-          <w:p/>
+          <w:p>
+            <w:r>
+              <w:t>Preferences dialog appears.</w:t>
+            </w:r>
+          </w:p>
         </w:tc>
         <w:tc>
           <w:tcPr>
@@ -306,6 +368,13 @@
             <w:pPr>
               <w:spacing w:after="80"/>
             </w:pPr>
+            <w:r>
+              <w:rPr>
+                <w:rStyle w:val="unicode"/>
+                <w:rFonts w:ascii="MS Mincho" w:eastAsia="MS Mincho" w:hAnsi="MS Mincho" w:cs="MS Mincho" w:hint="eastAsia"/>
+              </w:rPr>
+              <w:t>✓</w:t>
+            </w:r>
           </w:p>
         </w:tc>
         <w:tc>
@@ -319,6 +388,644 @@
                 <w:i/>
               </w:rPr>
             </w:pPr>
+            <w:r>
+              <w:rPr>
+                <w:i/>
+              </w:rPr>
+              <w:t>fig. 1</w:t>
+            </w:r>
+            <w:r>
+              <w:rPr>
+                <w:i/>
+              </w:rPr>
+              <w:t>.2</w:t>
+            </w:r>
+          </w:p>
+        </w:tc>
+      </w:tr>
+      <w:tr>
+        <w:trPr>
+          <w:trHeight w:val="1139"/>
+        </w:trPr>
+        <w:tc>
+          <w:tcPr>
+            <w:tcW w:w="959" w:type="dxa"/>
+          </w:tcPr>
+          <w:p>
+            <w:pPr>
+              <w:rPr>
+                <w:b/>
+                <w:i/>
+              </w:rPr>
+            </w:pPr>
+            <w:r>
+              <w:rPr>
+                <w:b/>
+                <w:i/>
+              </w:rPr>
+              <w:t>t. 1.3</w:t>
+            </w:r>
+          </w:p>
+        </w:tc>
+        <w:tc>
+          <w:tcPr>
+            <w:tcW w:w="2621" w:type="dxa"/>
+          </w:tcPr>
+          <w:p>
+            <w:pPr>
+              <w:rPr>
+                <w:b/>
+              </w:rPr>
+            </w:pPr>
+            <w:r>
+              <w:t xml:space="preserve">Incorrect stroke width values are bounded to range 1 – 10. </w:t>
+            </w:r>
+            <w:r>
+              <w:rPr>
+                <w:b/>
+              </w:rPr>
+              <w:t>Erroneous.</w:t>
+            </w:r>
+          </w:p>
+        </w:tc>
+        <w:tc>
+          <w:tcPr>
+            <w:tcW w:w="1945" w:type="dxa"/>
+          </w:tcPr>
+          <w:p>
+            <w:r>
+              <w:t>Attempt to type “20” into stroke width field.</w:t>
+            </w:r>
+          </w:p>
+        </w:tc>
+        <w:tc>
+          <w:tcPr>
+            <w:tcW w:w="1974" w:type="dxa"/>
+          </w:tcPr>
+          <w:p>
+            <w:r>
+              <w:t>Field stops accepting input after “2”.</w:t>
+            </w:r>
+          </w:p>
+        </w:tc>
+        <w:tc>
+          <w:tcPr>
+            <w:tcW w:w="689" w:type="dxa"/>
+          </w:tcPr>
+          <w:p>
+            <w:pPr>
+              <w:spacing w:after="80"/>
+            </w:pPr>
+            <w:r>
+              <w:rPr>
+                <w:rStyle w:val="unicode"/>
+                <w:rFonts w:ascii="MS Mincho" w:eastAsia="MS Mincho" w:hAnsi="MS Mincho" w:cs="MS Mincho" w:hint="eastAsia"/>
+              </w:rPr>
+              <w:t>✓</w:t>
+            </w:r>
+          </w:p>
+        </w:tc>
+        <w:tc>
+          <w:tcPr>
+            <w:tcW w:w="1054" w:type="dxa"/>
+          </w:tcPr>
+          <w:p>
+            <w:pPr>
+              <w:spacing w:after="80"/>
+              <w:rPr>
+                <w:i/>
+              </w:rPr>
+            </w:pPr>
+            <w:r>
+              <w:rPr>
+                <w:i/>
+              </w:rPr>
+              <w:t>fig. 1.3</w:t>
+            </w:r>
+          </w:p>
+        </w:tc>
+      </w:tr>
+      <w:tr>
+        <w:trPr>
+          <w:trHeight w:val="1139"/>
+        </w:trPr>
+        <w:tc>
+          <w:tcPr>
+            <w:tcW w:w="959" w:type="dxa"/>
+          </w:tcPr>
+          <w:p>
+            <w:pPr>
+              <w:rPr>
+                <w:b/>
+                <w:i/>
+              </w:rPr>
+            </w:pPr>
+            <w:r>
+              <w:rPr>
+                <w:b/>
+                <w:i/>
+              </w:rPr>
+              <w:t>t. 1.4</w:t>
+            </w:r>
+          </w:p>
+        </w:tc>
+        <w:tc>
+          <w:tcPr>
+            <w:tcW w:w="2621" w:type="dxa"/>
+          </w:tcPr>
+          <w:p>
+            <w:pPr>
+              <w:rPr>
+                <w:b/>
+              </w:rPr>
+            </w:pPr>
+            <w:r>
+              <w:t xml:space="preserve">Axes are not labelled when the feature is disabled in preferences. </w:t>
+            </w:r>
+            <w:r>
+              <w:rPr>
+                <w:b/>
+              </w:rPr>
+              <w:t>Typical.</w:t>
+            </w:r>
+          </w:p>
+        </w:tc>
+        <w:tc>
+          <w:tcPr>
+            <w:tcW w:w="1945" w:type="dxa"/>
+          </w:tcPr>
+          <w:p>
+            <w:r>
+              <w:t>Uncheck label axes checkbox.</w:t>
+            </w:r>
+          </w:p>
+        </w:tc>
+        <w:tc>
+          <w:tcPr>
+            <w:tcW w:w="1974" w:type="dxa"/>
+          </w:tcPr>
+          <w:p>
+            <w:r>
+              <w:t>No text labels are drawn on the axes in the main window.</w:t>
+            </w:r>
+          </w:p>
+        </w:tc>
+        <w:tc>
+          <w:tcPr>
+            <w:tcW w:w="689" w:type="dxa"/>
+          </w:tcPr>
+          <w:p>
+            <w:pPr>
+              <w:spacing w:after="80"/>
+            </w:pPr>
+            <w:r>
+              <w:rPr>
+                <w:rStyle w:val="unicode"/>
+                <w:rFonts w:ascii="MS Mincho" w:eastAsia="MS Mincho" w:hAnsi="MS Mincho" w:cs="MS Mincho" w:hint="eastAsia"/>
+              </w:rPr>
+              <w:t>✓</w:t>
+            </w:r>
+          </w:p>
+        </w:tc>
+        <w:tc>
+          <w:tcPr>
+            <w:tcW w:w="1054" w:type="dxa"/>
+          </w:tcPr>
+          <w:p>
+            <w:pPr>
+              <w:spacing w:after="80"/>
+              <w:rPr>
+                <w:i/>
+              </w:rPr>
+            </w:pPr>
+            <w:r>
+              <w:rPr>
+                <w:i/>
+              </w:rPr>
+              <w:t>fig. 1.4</w:t>
+            </w:r>
+          </w:p>
+        </w:tc>
+      </w:tr>
+      <w:tr>
+        <w:trPr>
+          <w:trHeight w:val="1139"/>
+        </w:trPr>
+        <w:tc>
+          <w:tcPr>
+            <w:tcW w:w="959" w:type="dxa"/>
+          </w:tcPr>
+          <w:p>
+            <w:pPr>
+              <w:rPr>
+                <w:b/>
+                <w:i/>
+              </w:rPr>
+            </w:pPr>
+            <w:r>
+              <w:rPr>
+                <w:b/>
+                <w:i/>
+              </w:rPr>
+              <w:t>t. 1.5</w:t>
+            </w:r>
+          </w:p>
+        </w:tc>
+        <w:tc>
+          <w:tcPr>
+            <w:tcW w:w="2621" w:type="dxa"/>
+          </w:tcPr>
+          <w:p>
+            <w:r>
+              <w:t xml:space="preserve">The origin can be translated to any point onscreen, and the axes will update accordingly. </w:t>
+            </w:r>
+            <w:r>
+              <w:rPr>
+                <w:b/>
+              </w:rPr>
+              <w:t>Typical.</w:t>
+            </w:r>
+          </w:p>
+        </w:tc>
+        <w:tc>
+          <w:tcPr>
+            <w:tcW w:w="1945" w:type="dxa"/>
+          </w:tcPr>
+          <w:p>
+            <w:r>
+              <w:t>Enter coordinates (50, 100) into translation input.</w:t>
+            </w:r>
+          </w:p>
+        </w:tc>
+        <w:tc>
+          <w:tcPr>
+            <w:tcW w:w="1974" w:type="dxa"/>
+          </w:tcPr>
+          <w:p>
+            <w:r>
+              <w:t>The labels on the axes still start at zero, centred on the origin.</w:t>
+            </w:r>
+          </w:p>
+        </w:tc>
+        <w:tc>
+          <w:tcPr>
+            <w:tcW w:w="689" w:type="dxa"/>
+          </w:tcPr>
+          <w:p>
+            <w:pPr>
+              <w:spacing w:after="80"/>
+            </w:pPr>
+            <w:r>
+              <w:rPr>
+                <w:rStyle w:val="unicode"/>
+                <w:rFonts w:ascii="MS Mincho" w:eastAsia="MS Mincho" w:hAnsi="MS Mincho" w:cs="MS Mincho" w:hint="eastAsia"/>
+              </w:rPr>
+              <w:t>✓</w:t>
+            </w:r>
+          </w:p>
+        </w:tc>
+        <w:tc>
+          <w:tcPr>
+            <w:tcW w:w="1054" w:type="dxa"/>
+          </w:tcPr>
+          <w:p>
+            <w:pPr>
+              <w:spacing w:after="80"/>
+              <w:rPr>
+                <w:i/>
+              </w:rPr>
+            </w:pPr>
+            <w:r>
+              <w:rPr>
+                <w:i/>
+              </w:rPr>
+              <w:t>fig. 1.5</w:t>
+            </w:r>
+          </w:p>
+        </w:tc>
+      </w:tr>
+      <w:tr>
+        <w:trPr>
+          <w:trHeight w:val="1139"/>
+        </w:trPr>
+        <w:tc>
+          <w:tcPr>
+            <w:tcW w:w="959" w:type="dxa"/>
+          </w:tcPr>
+          <w:p>
+            <w:pPr>
+              <w:rPr>
+                <w:b/>
+                <w:i/>
+              </w:rPr>
+            </w:pPr>
+            <w:r>
+              <w:rPr>
+                <w:b/>
+                <w:i/>
+              </w:rPr>
+              <w:t>t. 1.6</w:t>
+            </w:r>
+          </w:p>
+        </w:tc>
+        <w:tc>
+          <w:tcPr>
+            <w:tcW w:w="2621" w:type="dxa"/>
+          </w:tcPr>
+          <w:p>
+            <w:r>
+              <w:t>Axes cling to the edge of the screen when the origin is translated off</w:t>
+            </w:r>
+            <w:r>
+              <w:t>-</w:t>
+            </w:r>
+            <w:r>
+              <w:t xml:space="preserve">screen. </w:t>
+            </w:r>
+            <w:r>
+              <w:rPr>
+                <w:b/>
+              </w:rPr>
+              <w:t>Boundary.</w:t>
+            </w:r>
+          </w:p>
+        </w:tc>
+        <w:tc>
+          <w:tcPr>
+            <w:tcW w:w="1945" w:type="dxa"/>
+          </w:tcPr>
+          <w:p>
+            <w:r>
+              <w:t>Enter coordinates (0, 500), then (500, 0), then (500, 500) into translation input.</w:t>
+            </w:r>
+          </w:p>
+        </w:tc>
+        <w:tc>
+          <w:tcPr>
+            <w:tcW w:w="1974" w:type="dxa"/>
+          </w:tcPr>
+          <w:p>
+            <w:r>
+              <w:t xml:space="preserve">The real, then the imaginary, then both axes cling to the edge of the screen. </w:t>
+            </w:r>
+            <w:r>
+              <w:t>T</w:t>
+            </w:r>
+            <w:r>
+              <w:t>he point where the axes cross is no longer labelled.</w:t>
+            </w:r>
+          </w:p>
+        </w:tc>
+        <w:tc>
+          <w:tcPr>
+            <w:tcW w:w="689" w:type="dxa"/>
+          </w:tcPr>
+          <w:p>
+            <w:pPr>
+              <w:spacing w:after="80"/>
+            </w:pPr>
+            <w:r>
+              <w:rPr>
+                <w:rStyle w:val="unicode"/>
+                <w:rFonts w:ascii="MS Mincho" w:eastAsia="MS Mincho" w:hAnsi="MS Mincho" w:cs="MS Mincho" w:hint="eastAsia"/>
+              </w:rPr>
+              <w:t>✓</w:t>
+            </w:r>
+          </w:p>
+        </w:tc>
+        <w:tc>
+          <w:tcPr>
+            <w:tcW w:w="1054" w:type="dxa"/>
+          </w:tcPr>
+          <w:p>
+            <w:pPr>
+              <w:spacing w:after="80"/>
+              <w:rPr>
+                <w:i/>
+              </w:rPr>
+            </w:pPr>
+            <w:r>
+              <w:rPr>
+                <w:i/>
+              </w:rPr>
+              <w:t>fig. 1.6.1</w:t>
+            </w:r>
+            <w:r>
+              <w:rPr>
+                <w:i/>
+              </w:rPr>
+              <w:br/>
+              <w:t>fig. 1.6.2</w:t>
+            </w:r>
+            <w:r>
+              <w:rPr>
+                <w:i/>
+              </w:rPr>
+              <w:br/>
+              <w:t>fig. 1.6.3</w:t>
+            </w:r>
+          </w:p>
+        </w:tc>
+      </w:tr>
+      <w:tr>
+        <w:trPr>
+          <w:trHeight w:val="1139"/>
+        </w:trPr>
+        <w:tc>
+          <w:tcPr>
+            <w:tcW w:w="959" w:type="dxa"/>
+          </w:tcPr>
+          <w:p>
+            <w:pPr>
+              <w:rPr>
+                <w:b/>
+                <w:i/>
+              </w:rPr>
+            </w:pPr>
+            <w:r>
+              <w:rPr>
+                <w:b/>
+                <w:i/>
+              </w:rPr>
+              <w:t>t. 1.7</w:t>
+            </w:r>
+          </w:p>
+        </w:tc>
+        <w:tc>
+          <w:tcPr>
+            <w:tcW w:w="2621" w:type="dxa"/>
+          </w:tcPr>
+          <w:p>
+            <w:r>
+              <w:t xml:space="preserve">Labels on axes expand correctly on zooming. </w:t>
+            </w:r>
+            <w:r>
+              <w:rPr>
+                <w:b/>
+              </w:rPr>
+              <w:t>Typical.</w:t>
+            </w:r>
+          </w:p>
+        </w:tc>
+        <w:tc>
+          <w:tcPr>
+            <w:tcW w:w="1945" w:type="dxa"/>
+          </w:tcPr>
+          <w:p>
+            <w:r>
+              <w:t>Increase zoom level.</w:t>
+            </w:r>
+          </w:p>
+        </w:tc>
+        <w:tc>
+          <w:tcPr>
+            <w:tcW w:w="1974" w:type="dxa"/>
+          </w:tcPr>
+          <w:p>
+            <w:r>
+              <w:t xml:space="preserve">The labels on the axes expand </w:t>
+            </w:r>
+          </w:p>
+        </w:tc>
+        <w:tc>
+          <w:tcPr>
+            <w:tcW w:w="689" w:type="dxa"/>
+          </w:tcPr>
+          <w:p>
+            <w:pPr>
+              <w:spacing w:after="80"/>
+              <w:rPr>
+                <w:rStyle w:val="unicode"/>
+                <w:rFonts w:ascii="MS Mincho" w:eastAsia="MS Mincho" w:hAnsi="MS Mincho" w:cs="MS Mincho" w:hint="eastAsia"/>
+              </w:rPr>
+            </w:pPr>
+            <w:r>
+              <w:rPr>
+                <w:rStyle w:val="unicode"/>
+                <w:rFonts w:ascii="MS Mincho" w:eastAsia="MS Mincho" w:hAnsi="MS Mincho" w:cs="MS Mincho" w:hint="eastAsia"/>
+              </w:rPr>
+              <w:t>✓</w:t>
+            </w:r>
+          </w:p>
+        </w:tc>
+        <w:tc>
+          <w:tcPr>
+            <w:tcW w:w="1054" w:type="dxa"/>
+          </w:tcPr>
+          <w:p>
+            <w:pPr>
+              <w:spacing w:after="80"/>
+              <w:rPr>
+                <w:i/>
+              </w:rPr>
+            </w:pPr>
+            <w:r>
+              <w:rPr>
+                <w:i/>
+              </w:rPr>
+              <w:t>fig. 1.7</w:t>
+            </w:r>
+          </w:p>
+        </w:tc>
+      </w:tr>
+      <w:tr>
+        <w:trPr>
+          <w:trHeight w:val="1139"/>
+        </w:trPr>
+        <w:tc>
+          <w:tcPr>
+            <w:tcW w:w="959" w:type="dxa"/>
+          </w:tcPr>
+          <w:p>
+            <w:pPr>
+              <w:rPr>
+                <w:b/>
+                <w:i/>
+              </w:rPr>
+            </w:pPr>
+            <w:r>
+              <w:rPr>
+                <w:b/>
+                <w:i/>
+              </w:rPr>
+              <w:t>t. 1.8</w:t>
+            </w:r>
+          </w:p>
+        </w:tc>
+        <w:tc>
+          <w:tcPr>
+            <w:tcW w:w="2621" w:type="dxa"/>
+          </w:tcPr>
+          <w:p>
+            <w:r>
+              <w:t xml:space="preserve">The level of detail of the axis labelling increases with zoom. </w:t>
+            </w:r>
+            <w:r>
+              <w:rPr>
+                <w:b/>
+              </w:rPr>
+              <w:t>Typical.</w:t>
+            </w:r>
+          </w:p>
+        </w:tc>
+        <w:tc>
+          <w:tcPr>
+            <w:tcW w:w="1945" w:type="dxa"/>
+          </w:tcPr>
+          <w:p>
+            <w:r>
+              <w:t>Increase zoom level further.</w:t>
+            </w:r>
+          </w:p>
+        </w:tc>
+        <w:tc>
+          <w:tcPr>
+            <w:tcW w:w="1974" w:type="dxa"/>
+          </w:tcPr>
+          <w:p>
+            <w:r>
+              <w:t>New labels appear in between the existing labels on the axes.</w:t>
+            </w:r>
+          </w:p>
+        </w:tc>
+        <w:tc>
+          <w:tcPr>
+            <w:tcW w:w="689" w:type="dxa"/>
+          </w:tcPr>
+          <w:p>
+            <w:pPr>
+              <w:spacing w:after="80"/>
+              <w:rPr>
+                <w:rStyle w:val="unicode"/>
+                <w:rFonts w:ascii="MS Mincho" w:eastAsia="MS Mincho" w:hAnsi="MS Mincho" w:cs="MS Mincho" w:hint="eastAsia"/>
+              </w:rPr>
+            </w:pPr>
+            <w:r>
+              <w:rPr>
+                <w:rStyle w:val="unicode"/>
+                <w:rFonts w:ascii="MS Mincho" w:eastAsia="MS Mincho" w:hAnsi="MS Mincho" w:cs="MS Mincho" w:hint="eastAsia"/>
+              </w:rPr>
+              <w:t>✓</w:t>
+            </w:r>
+          </w:p>
+        </w:tc>
+        <w:tc>
+          <w:tcPr>
+            <w:tcW w:w="1054" w:type="dxa"/>
+          </w:tcPr>
+          <w:p>
+            <w:pPr>
+              <w:spacing w:after="80"/>
+              <w:rPr>
+                <w:i/>
+              </w:rPr>
+            </w:pPr>
+            <w:r>
+              <w:rPr>
+                <w:i/>
+              </w:rPr>
+              <w:t>fig. 1.8</w:t>
+            </w:r>
           </w:p>
         </w:tc>
       </w:tr>
@@ -349,9 +1056,6 @@
       </w:r>
       <w:r>
         <w:t>Loci</w:t>
-      </w:r>
-      <w:r>
-        <w:t xml:space="preserve"> Input</w:t>
       </w:r>
     </w:p>
     <w:p>
@@ -447,6 +1151,15 @@
             <w:r>
               <w:t xml:space="preserve"> radii are drawn correctly.</w:t>
             </w:r>
+            <w:r>
+              <w:t xml:space="preserve"> </w:t>
+            </w:r>
+            <w:r>
+              <w:rPr>
+                <w:b/>
+              </w:rPr>
+              <w:t>Typical.</w:t>
+            </w:r>
           </w:p>
         </w:tc>
         <w:tc>
@@ -603,6 +1316,15 @@
             <w:r>
               <w:t>Circles with complex radii are not drawn.</w:t>
             </w:r>
+            <w:r>
+              <w:t xml:space="preserve"> </w:t>
+            </w:r>
+            <w:r>
+              <w:rPr>
+                <w:b/>
+              </w:rPr>
+              <w:t>Erroneous.</w:t>
+            </w:r>
           </w:p>
         </w:tc>
         <w:tc>
@@ -763,6 +1485,15 @@
             <w:r>
               <w:t>radius 0 are drawn as a point.</w:t>
             </w:r>
+            <w:r>
+              <w:t xml:space="preserve"> </w:t>
+            </w:r>
+            <w:r>
+              <w:rPr>
+                <w:b/>
+              </w:rPr>
+              <w:t>Boundary.</w:t>
+            </w:r>
           </w:p>
         </w:tc>
         <w:tc>
@@ -926,6 +1657,15 @@
             <w:r>
               <w:t>Circles with negative radii are not drawn.</w:t>
             </w:r>
+            <w:r>
+              <w:t xml:space="preserve"> </w:t>
+            </w:r>
+            <w:r>
+              <w:rPr>
+                <w:b/>
+              </w:rPr>
+              <w:t>Erroneous.</w:t>
+            </w:r>
           </w:p>
         </w:tc>
         <w:tc>
@@ -1097,6 +1837,15 @@
             </w:r>
             <w:r>
               <w:t>offsets are correctly drawn in all quadrants.</w:t>
+            </w:r>
+            <w:r>
+              <w:t xml:space="preserve"> </w:t>
+            </w:r>
+            <w:r>
+              <w:rPr>
+                <w:b/>
+              </w:rPr>
+              <w:t>Typical.</w:t>
             </w:r>
           </w:p>
         </w:tc>
@@ -1354,6 +2103,11 @@
             <w:tcW w:w="2621" w:type="dxa"/>
           </w:tcPr>
           <w:p>
+            <w:pPr>
+              <w:rPr>
+                <w:b/>
+              </w:rPr>
+            </w:pPr>
             <w:r>
               <w:rPr>
                 <w:i/>
@@ -1362,6 +2116,15 @@
             </w:r>
             <w:r>
               <w:t xml:space="preserve"> disks are shaded correctly with a dashed line.</w:t>
+            </w:r>
+            <w:r>
+              <w:t xml:space="preserve"> </w:t>
+            </w:r>
+            <w:r>
+              <w:rPr>
+                <w:b/>
+              </w:rPr>
+              <w:t>Typical.</w:t>
             </w:r>
           </w:p>
         </w:tc>
@@ -1496,6 +2259,15 @@
             <w:r>
               <w:t>disks are shaded correctly with a solid line.</w:t>
             </w:r>
+            <w:r>
+              <w:t xml:space="preserve"> </w:t>
+            </w:r>
+            <w:r>
+              <w:rPr>
+                <w:b/>
+              </w:rPr>
+              <w:t>Typical.</w:t>
+            </w:r>
           </w:p>
         </w:tc>
         <w:tc>
@@ -1629,6 +2401,15 @@
             <w:r>
               <w:t>negative disks are shaded correctly with a dashed line.</w:t>
             </w:r>
+            <w:r>
+              <w:t xml:space="preserve"> </w:t>
+            </w:r>
+            <w:r>
+              <w:rPr>
+                <w:b/>
+              </w:rPr>
+              <w:t>Typical.</w:t>
+            </w:r>
           </w:p>
         </w:tc>
         <w:tc>
@@ -1774,6 +2555,15 @@
             <w:r>
               <w:t>disks are shaded correctly with a solid line.</w:t>
             </w:r>
+            <w:r>
+              <w:t xml:space="preserve"> </w:t>
+            </w:r>
+            <w:r>
+              <w:rPr>
+                <w:b/>
+              </w:rPr>
+              <w:t>Typical.</w:t>
+            </w:r>
           </w:p>
         </w:tc>
         <w:tc>
@@ -1971,6 +2761,15 @@
             <w:r>
               <w:t>Perpendicular bisectors with real gradients are drawn correctly.</w:t>
             </w:r>
+            <w:r>
+              <w:t xml:space="preserve"> </w:t>
+            </w:r>
+            <w:r>
+              <w:rPr>
+                <w:b/>
+              </w:rPr>
+              <w:t>Typical.</w:t>
+            </w:r>
           </w:p>
         </w:tc>
         <w:tc>
@@ -2127,6 +2926,21 @@
             <w:r>
               <w:t>Vertical bisectors are drawn correctly.</w:t>
             </w:r>
+            <w:r>
+              <w:t xml:space="preserve"> </w:t>
+            </w:r>
+            <w:r>
+              <w:rPr>
+                <w:b/>
+              </w:rPr>
+              <w:t>Boundary</w:t>
+            </w:r>
+            <w:r>
+              <w:rPr>
+                <w:b/>
+              </w:rPr>
+              <w:t>.</w:t>
+            </w:r>
           </w:p>
         </w:tc>
         <w:tc>
@@ -2287,6 +3101,21 @@
             <w:r>
               <w:t>Horizontal bisectors are drawn correctly.</w:t>
             </w:r>
+            <w:r>
+              <w:t xml:space="preserve"> </w:t>
+            </w:r>
+            <w:r>
+              <w:rPr>
+                <w:b/>
+              </w:rPr>
+              <w:t>Boundary</w:t>
+            </w:r>
+            <w:r>
+              <w:rPr>
+                <w:b/>
+              </w:rPr>
+              <w:t>.</w:t>
+            </w:r>
           </w:p>
         </w:tc>
         <w:tc>
@@ -2452,6 +3281,15 @@
             </w:r>
             <w:r>
               <w:t>alf-planes are drawn correctly.</w:t>
+            </w:r>
+            <w:r>
+              <w:t xml:space="preserve"> </w:t>
+            </w:r>
+            <w:r>
+              <w:rPr>
+                <w:b/>
+              </w:rPr>
+              <w:t>Typical.</w:t>
             </w:r>
           </w:p>
         </w:tc>
@@ -2689,6 +3527,7 @@
             <w:tcW w:w="959" w:type="dxa"/>
             <w:tcBorders>
               <w:top w:val="single" w:sz="4" w:space="0" w:color="auto"/>
+              <w:bottom w:val="single" w:sz="4" w:space="0" w:color="auto"/>
             </w:tcBorders>
           </w:tcPr>
           <w:p>
@@ -2712,6 +3551,7 @@
             <w:tcW w:w="2621" w:type="dxa"/>
             <w:tcBorders>
               <w:top w:val="single" w:sz="4" w:space="0" w:color="auto"/>
+              <w:bottom w:val="single" w:sz="4" w:space="0" w:color="auto"/>
             </w:tcBorders>
           </w:tcPr>
           <w:p>
@@ -2723,6 +3563,15 @@
             </w:r>
             <w:r>
               <w:t>half-planes are drawn correctly.</w:t>
+            </w:r>
+            <w:r>
+              <w:t xml:space="preserve"> </w:t>
+            </w:r>
+            <w:r>
+              <w:rPr>
+                <w:b/>
+              </w:rPr>
+              <w:t>Typical.</w:t>
             </w:r>
           </w:p>
         </w:tc>
@@ -2731,6 +3580,7 @@
             <w:tcW w:w="1945" w:type="dxa"/>
             <w:tcBorders>
               <w:top w:val="single" w:sz="4" w:space="0" w:color="auto"/>
+              <w:bottom w:val="single" w:sz="4" w:space="0" w:color="auto"/>
             </w:tcBorders>
           </w:tcPr>
           <w:p>
@@ -2814,6 +3664,7 @@
             <w:tcW w:w="1974" w:type="dxa"/>
             <w:tcBorders>
               <w:top w:val="single" w:sz="4" w:space="0" w:color="auto"/>
+              <w:bottom w:val="single" w:sz="4" w:space="0" w:color="auto"/>
             </w:tcBorders>
           </w:tcPr>
           <w:p>
@@ -2883,6 +3734,7 @@
             <w:tcW w:w="689" w:type="dxa"/>
             <w:tcBorders>
               <w:top w:val="single" w:sz="4" w:space="0" w:color="auto"/>
+              <w:bottom w:val="single" w:sz="4" w:space="0" w:color="auto"/>
             </w:tcBorders>
           </w:tcPr>
           <w:p>
@@ -2891,6 +3743,225 @@
               <w:rPr>
                 <w:rStyle w:val="unicode"/>
                 <w:rFonts w:ascii="MS Mincho" w:eastAsia="MS Mincho" w:hAnsi="MS Mincho" w:cs="MS Mincho"/>
+              </w:rPr>
+            </w:pPr>
+            <w:r>
+              <w:rPr>
+                <w:rStyle w:val="unicode"/>
+                <w:rFonts w:ascii="MS Mincho" w:eastAsia="MS Mincho" w:hAnsi="MS Mincho" w:cs="MS Mincho" w:hint="eastAsia"/>
+              </w:rPr>
+              <w:t>✓</w:t>
+            </w:r>
+          </w:p>
+        </w:tc>
+        <w:tc>
+          <w:tcPr>
+            <w:tcW w:w="1054" w:type="dxa"/>
+            <w:tcBorders>
+              <w:top w:val="single" w:sz="4" w:space="0" w:color="auto"/>
+              <w:bottom w:val="single" w:sz="4" w:space="0" w:color="auto"/>
+            </w:tcBorders>
+          </w:tcPr>
+          <w:p>
+            <w:pPr>
+              <w:spacing w:after="80"/>
+              <w:rPr>
+                <w:i/>
+              </w:rPr>
+            </w:pPr>
+            <w:r>
+              <w:rPr>
+                <w:i/>
+              </w:rPr>
+              <w:t>fig. 2.2.</w:t>
+            </w:r>
+            <w:r>
+              <w:rPr>
+                <w:i/>
+              </w:rPr>
+              <w:t>3</w:t>
+            </w:r>
+          </w:p>
+        </w:tc>
+      </w:tr>
+      <w:tr>
+        <w:trPr>
+          <w:trHeight w:val="1139"/>
+        </w:trPr>
+        <w:tc>
+          <w:tcPr>
+            <w:tcW w:w="959" w:type="dxa"/>
+            <w:tcBorders>
+              <w:top w:val="single" w:sz="4" w:space="0" w:color="auto"/>
+            </w:tcBorders>
+          </w:tcPr>
+          <w:p>
+            <w:pPr>
+              <w:rPr>
+                <w:b/>
+                <w:i/>
+              </w:rPr>
+            </w:pPr>
+            <w:r>
+              <w:rPr>
+                <w:b/>
+                <w:i/>
+              </w:rPr>
+              <w:t>t. 2.2.5</w:t>
+            </w:r>
+          </w:p>
+        </w:tc>
+        <w:tc>
+          <w:tcPr>
+            <w:tcW w:w="2621" w:type="dxa"/>
+            <w:tcBorders>
+              <w:top w:val="single" w:sz="4" w:space="0" w:color="auto"/>
+            </w:tcBorders>
+          </w:tcPr>
+          <w:p>
+            <w:pPr>
+              <w:rPr>
+                <w:b/>
+              </w:rPr>
+            </w:pPr>
+            <w:r>
+              <w:t xml:space="preserve">Lines </w:t>
+            </w:r>
+            <w:r>
+              <w:t xml:space="preserve">are not accepted where both sides of the equation are equal. </w:t>
+            </w:r>
+            <w:r>
+              <w:rPr>
+                <w:b/>
+              </w:rPr>
+              <w:t>Erroneous.</w:t>
+            </w:r>
+          </w:p>
+        </w:tc>
+        <w:tc>
+          <w:tcPr>
+            <w:tcW w:w="1945" w:type="dxa"/>
+            <w:tcBorders>
+              <w:top w:val="single" w:sz="4" w:space="0" w:color="auto"/>
+            </w:tcBorders>
+          </w:tcPr>
+          <w:p>
+            <w:pPr>
+              <w:jc w:val="both"/>
+              <w:rPr>
+                <w:rFonts w:ascii="Cambria" w:eastAsia="Times New Roman" w:hAnsi="Cambria" w:cs="Times New Roman"/>
+              </w:rPr>
+            </w:pPr>
+            <m:oMathPara>
+              <m:oMath>
+                <m:d>
+                  <m:dPr>
+                    <m:begChr m:val="|"/>
+                    <m:endChr m:val="|"/>
+                    <m:ctrlPr>
+                      <w:rPr>
+                        <w:rFonts w:ascii="Cambria Math" w:hAnsi="Cambria Math"/>
+                        <w:i/>
+                      </w:rPr>
+                    </m:ctrlPr>
+                  </m:dPr>
+                  <m:e>
+                    <m:r>
+                      <w:rPr>
+                        <w:rFonts w:ascii="Cambria Math" w:hAnsi="Cambria Math"/>
+                      </w:rPr>
+                      <m:t>z</m:t>
+                    </m:r>
+                  </m:e>
+                </m:d>
+                <m:r>
+                  <w:rPr>
+                    <w:rFonts w:ascii="Cambria Math" w:hAnsi="Cambria Math"/>
+                  </w:rPr>
+                  <m:t>=|z|</m:t>
+                </m:r>
+                <m:r>
+                  <w:rPr>
+                    <w:rFonts w:ascii="Cambria" w:eastAsia="Times New Roman" w:hAnsi="Cambria" w:cs="Times New Roman"/>
+                  </w:rPr>
+                  <w:br/>
+                </m:r>
+              </m:oMath>
+              <m:oMath>
+                <m:d>
+                  <m:dPr>
+                    <m:begChr m:val="|"/>
+                    <m:endChr m:val="|"/>
+                    <m:ctrlPr>
+                      <w:rPr>
+                        <w:rFonts w:ascii="Cambria Math" w:hAnsi="Cambria Math"/>
+                        <w:i/>
+                      </w:rPr>
+                    </m:ctrlPr>
+                  </m:dPr>
+                  <m:e>
+                    <m:r>
+                      <w:rPr>
+                        <w:rFonts w:ascii="Cambria Math" w:hAnsi="Cambria Math"/>
+                      </w:rPr>
+                      <m:t>z</m:t>
+                    </m:r>
+                    <m:r>
+                      <w:rPr>
+                        <w:rFonts w:ascii="Cambria Math" w:hAnsi="Cambria Math"/>
+                      </w:rPr>
+                      <m:t>+2</m:t>
+                    </m:r>
+                  </m:e>
+                </m:d>
+                <m:r>
+                  <w:rPr>
+                    <w:rFonts w:ascii="Cambria Math" w:hAnsi="Cambria Math"/>
+                  </w:rPr>
+                  <m:t>=|z</m:t>
+                </m:r>
+                <m:r>
+                  <w:rPr>
+                    <w:rFonts w:ascii="Cambria Math" w:hAnsi="Cambria Math"/>
+                  </w:rPr>
+                  <m:t>+1+1</m:t>
+                </m:r>
+                <m:r>
+                  <w:rPr>
+                    <w:rFonts w:ascii="Cambria Math" w:hAnsi="Cambria Math"/>
+                  </w:rPr>
+                  <m:t>|</m:t>
+                </m:r>
+              </m:oMath>
+            </m:oMathPara>
+          </w:p>
+        </w:tc>
+        <w:tc>
+          <w:tcPr>
+            <w:tcW w:w="1974" w:type="dxa"/>
+            <w:tcBorders>
+              <w:top w:val="single" w:sz="4" w:space="0" w:color="auto"/>
+            </w:tcBorders>
+          </w:tcPr>
+          <w:p>
+            <w:r>
+              <w:t>The equation input remains red, and nothing is drawn.</w:t>
+            </w:r>
+          </w:p>
+        </w:tc>
+        <w:tc>
+          <w:tcPr>
+            <w:tcW w:w="689" w:type="dxa"/>
+            <w:tcBorders>
+              <w:top w:val="single" w:sz="4" w:space="0" w:color="auto"/>
+            </w:tcBorders>
+          </w:tcPr>
+          <w:p>
+            <w:pPr>
+              <w:spacing w:after="80"/>
+              <w:rPr>
+                <w:rStyle w:val="unicode"/>
+                <w:rFonts w:ascii="MS Mincho" w:eastAsia="MS Mincho" w:hAnsi="MS Mincho" w:cs="MS Mincho" w:hint="eastAsia"/>
               </w:rPr>
             </w:pPr>
             <w:r>
@@ -2920,13 +3991,14 @@
               <w:rPr>
                 <w:i/>
               </w:rPr>
-              <w:t>fig. 2.2.</w:t>
-            </w:r>
-            <w:r>
-              <w:rPr>
-                <w:i/>
-              </w:rPr>
-              <w:t>3</w:t>
+              <w:t>fig. 2.2.4</w:t>
+            </w:r>
+            <w:r>
+              <w:rPr>
+                <w:i/>
+              </w:rPr>
+              <w:br/>
+              <w:t>fig. 2.2.5</w:t>
             </w:r>
           </w:p>
         </w:tc>
@@ -3014,6 +4086,15 @@
           <w:p>
             <w:r>
               <w:t>Rays from the origin are drawn correctly in all quadrants.</w:t>
+            </w:r>
+            <w:r>
+              <w:t xml:space="preserve"> </w:t>
+            </w:r>
+            <w:r>
+              <w:rPr>
+                <w:b/>
+              </w:rPr>
+              <w:t>Typical.</w:t>
             </w:r>
           </w:p>
         </w:tc>
@@ -3431,6 +4512,15 @@
             <w:r>
               <w:t>Rays with offsets are drawn correctly.</w:t>
             </w:r>
+            <w:r>
+              <w:t xml:space="preserve"> </w:t>
+            </w:r>
+            <w:r>
+              <w:rPr>
+                <w:b/>
+              </w:rPr>
+              <w:t>Typical.</w:t>
+            </w:r>
           </w:p>
         </w:tc>
         <w:tc>
@@ -3610,13 +4700,7 @@
                 <w:rPr>
                   <w:rFonts w:ascii="Cambria Math" w:hAnsi="Cambria Math"/>
                 </w:rPr>
-                <m:t>5</m:t>
-              </m:r>
-              <m:r>
-                <w:rPr>
-                  <w:rFonts w:ascii="Cambria Math" w:hAnsi="Cambria Math"/>
-                </w:rPr>
-                <m:t>0j</m:t>
+                <m:t>50j</m:t>
               </m:r>
             </m:oMath>
             <w:r>
@@ -3768,14 +4852,7 @@
                 <w:b/>
                 <w:i/>
               </w:rPr>
-              <w:t>2.</w:t>
-            </w:r>
-            <w:r>
-              <w:rPr>
-                <w:b/>
-                <w:i/>
-              </w:rPr>
-              <w:t>4</w:t>
+              <w:t>2.4</w:t>
             </w:r>
             <w:r>
               <w:rPr>
@@ -3797,6 +4874,15 @@
           <w:p>
             <w:r>
               <w:t>Simple points are plotted correctly in all quadrants.</w:t>
+            </w:r>
+            <w:r>
+              <w:t xml:space="preserve"> </w:t>
+            </w:r>
+            <w:r>
+              <w:rPr>
+                <w:b/>
+              </w:rPr>
+              <w:t>Typical.</w:t>
             </w:r>
           </w:p>
         </w:tc>
@@ -3821,6 +4907,9 @@
                   <m:t>z=30+40j</m:t>
                 </m:r>
                 <m:r>
+                  <m:rPr>
+                    <m:sty m:val="p"/>
+                  </m:rPr>
                   <w:br/>
                 </m:r>
               </m:oMath>
@@ -3829,33 +4918,12 @@
                   <w:rPr>
                     <w:rFonts w:ascii="Cambria Math" w:hAnsi="Cambria Math"/>
                   </w:rPr>
-                  <m:t>z=</m:t>
+                  <m:t>z=30-40j</m:t>
                 </m:r>
                 <m:r>
-                  <w:rPr>
-                    <w:rFonts w:ascii="Cambria Math" w:hAnsi="Cambria Math"/>
-                  </w:rPr>
-                  <m:t>30-</m:t>
-                </m:r>
-                <m:r>
-                  <w:rPr>
-                    <w:rFonts w:ascii="Cambria Math" w:hAnsi="Cambria Math"/>
-                  </w:rPr>
-                  <m:t>4</m:t>
-                </m:r>
-                <m:r>
-                  <w:rPr>
-                    <w:rFonts w:ascii="Cambria Math" w:hAnsi="Cambria Math"/>
-                  </w:rPr>
-                  <m:t>0</m:t>
-                </m:r>
-                <m:r>
-                  <w:rPr>
-                    <w:rFonts w:ascii="Cambria Math" w:hAnsi="Cambria Math"/>
-                  </w:rPr>
-                  <m:t>j</m:t>
-                </m:r>
-                <m:r>
+                  <m:rPr>
+                    <m:sty m:val="p"/>
+                  </m:rPr>
                   <w:br/>
                 </m:r>
               </m:oMath>
@@ -3864,33 +4932,12 @@
                   <w:rPr>
                     <w:rFonts w:ascii="Cambria Math" w:hAnsi="Cambria Math"/>
                   </w:rPr>
-                  <m:t>z=</m:t>
+                  <m:t>z=-30-40j</m:t>
                 </m:r>
                 <m:r>
-                  <w:rPr>
-                    <w:rFonts w:ascii="Cambria Math" w:hAnsi="Cambria Math"/>
-                  </w:rPr>
-                  <m:t>-30-</m:t>
-                </m:r>
-                <m:r>
-                  <w:rPr>
-                    <w:rFonts w:ascii="Cambria Math" w:hAnsi="Cambria Math"/>
-                  </w:rPr>
-                  <m:t>4</m:t>
-                </m:r>
-                <m:r>
-                  <w:rPr>
-                    <w:rFonts w:ascii="Cambria Math" w:hAnsi="Cambria Math"/>
-                  </w:rPr>
-                  <m:t>0</m:t>
-                </m:r>
-                <m:r>
-                  <w:rPr>
-                    <w:rFonts w:ascii="Cambria Math" w:hAnsi="Cambria Math"/>
-                  </w:rPr>
-                  <m:t>j</m:t>
-                </m:r>
-                <m:r>
+                  <m:rPr>
+                    <m:sty m:val="p"/>
+                  </m:rPr>
                   <w:br/>
                 </m:r>
               </m:oMath>
@@ -3899,43 +4946,7 @@
                   <w:rPr>
                     <w:rFonts w:ascii="Cambria Math" w:hAnsi="Cambria Math"/>
                   </w:rPr>
-                  <m:t>z=</m:t>
-                </m:r>
-                <m:r>
-                  <w:rPr>
-                    <w:rFonts w:ascii="Cambria Math" w:hAnsi="Cambria Math"/>
-                  </w:rPr>
-                  <m:t>-</m:t>
-                </m:r>
-                <m:r>
-                  <w:rPr>
-                    <w:rFonts w:ascii="Cambria Math" w:hAnsi="Cambria Math"/>
-                  </w:rPr>
-                  <m:t>3</m:t>
-                </m:r>
-                <m:r>
-                  <w:rPr>
-                    <w:rFonts w:ascii="Cambria Math" w:hAnsi="Cambria Math"/>
-                  </w:rPr>
-                  <m:t>0</m:t>
-                </m:r>
-                <m:r>
-                  <w:rPr>
-                    <w:rFonts w:ascii="Cambria Math" w:hAnsi="Cambria Math"/>
-                  </w:rPr>
-                  <m:t>+4</m:t>
-                </m:r>
-                <m:r>
-                  <w:rPr>
-                    <w:rFonts w:ascii="Cambria Math" w:hAnsi="Cambria Math"/>
-                  </w:rPr>
-                  <m:t>0</m:t>
-                </m:r>
-                <m:r>
-                  <w:rPr>
-                    <w:rFonts w:ascii="Cambria Math" w:hAnsi="Cambria Math"/>
-                  </w:rPr>
-                  <m:t>j</m:t>
+                  <m:t>z=-30+40j</m:t>
                 </m:r>
               </m:oMath>
             </m:oMathPara>
@@ -3969,43 +4980,7 @@
                 <w:rPr>
                   <w:rFonts w:ascii="Cambria Math" w:hAnsi="Cambria Math"/>
                 </w:rPr>
-                <m:t>(3</m:t>
-              </m:r>
-              <m:r>
-                <w:rPr>
-                  <w:rFonts w:ascii="Cambria Math" w:hAnsi="Cambria Math"/>
-                </w:rPr>
-                <m:t>0</m:t>
-              </m:r>
-              <m:r>
-                <w:rPr>
-                  <w:rFonts w:ascii="Cambria Math" w:hAnsi="Cambria Math"/>
-                </w:rPr>
-                <m:t xml:space="preserve">, </m:t>
-              </m:r>
-              <m:r>
-                <w:rPr>
-                  <w:rFonts w:ascii="Cambria Math" w:hAnsi="Cambria Math"/>
-                </w:rPr>
-                <m:t>-</m:t>
-              </m:r>
-              <m:r>
-                <w:rPr>
-                  <w:rFonts w:ascii="Cambria Math" w:hAnsi="Cambria Math"/>
-                </w:rPr>
-                <m:t>4</m:t>
-              </m:r>
-              <m:r>
-                <w:rPr>
-                  <w:rFonts w:ascii="Cambria Math" w:hAnsi="Cambria Math"/>
-                </w:rPr>
-                <m:t>0</m:t>
-              </m:r>
-              <m:r>
-                <w:rPr>
-                  <w:rFonts w:ascii="Cambria Math" w:hAnsi="Cambria Math"/>
-                </w:rPr>
-                <m:t>)</m:t>
+                <m:t>(30, -40)</m:t>
               </m:r>
             </m:oMath>
             <w:r>
@@ -4016,55 +4991,7 @@
                 <w:rPr>
                   <w:rFonts w:ascii="Cambria Math" w:hAnsi="Cambria Math"/>
                 </w:rPr>
-                <m:t>(</m:t>
-              </m:r>
-              <m:r>
-                <w:rPr>
-                  <w:rFonts w:ascii="Cambria Math" w:hAnsi="Cambria Math"/>
-                </w:rPr>
-                <m:t>-</m:t>
-              </m:r>
-              <m:r>
-                <w:rPr>
-                  <w:rFonts w:ascii="Cambria Math" w:hAnsi="Cambria Math"/>
-                </w:rPr>
-                <m:t>3</m:t>
-              </m:r>
-              <m:r>
-                <w:rPr>
-                  <w:rFonts w:ascii="Cambria Math" w:hAnsi="Cambria Math"/>
-                </w:rPr>
-                <m:t>0</m:t>
-              </m:r>
-              <m:r>
-                <w:rPr>
-                  <w:rFonts w:ascii="Cambria Math" w:hAnsi="Cambria Math"/>
-                </w:rPr>
-                <m:t>,</m:t>
-              </m:r>
-              <m:r>
-                <w:rPr>
-                  <w:rFonts w:ascii="Cambria Math" w:hAnsi="Cambria Math"/>
-                </w:rPr>
-                <m:t>-</m:t>
-              </m:r>
-              <m:r>
-                <w:rPr>
-                  <w:rFonts w:ascii="Cambria Math" w:hAnsi="Cambria Math"/>
-                </w:rPr>
-                <m:t xml:space="preserve"> 4</m:t>
-              </m:r>
-              <m:r>
-                <w:rPr>
-                  <w:rFonts w:ascii="Cambria Math" w:hAnsi="Cambria Math"/>
-                </w:rPr>
-                <m:t>0</m:t>
-              </m:r>
-              <m:r>
-                <w:rPr>
-                  <w:rFonts w:ascii="Cambria Math" w:hAnsi="Cambria Math"/>
-                </w:rPr>
-                <m:t>)</m:t>
+                <m:t>(-30,- 40)</m:t>
               </m:r>
             </m:oMath>
             <w:r>
@@ -4075,43 +5002,7 @@
                 <w:rPr>
                   <w:rFonts w:ascii="Cambria Math" w:hAnsi="Cambria Math"/>
                 </w:rPr>
-                <m:t>(</m:t>
-              </m:r>
-              <m:r>
-                <w:rPr>
-                  <w:rFonts w:ascii="Cambria Math" w:hAnsi="Cambria Math"/>
-                </w:rPr>
-                <m:t>-</m:t>
-              </m:r>
-              <m:r>
-                <w:rPr>
-                  <w:rFonts w:ascii="Cambria Math" w:hAnsi="Cambria Math"/>
-                </w:rPr>
-                <m:t>3</m:t>
-              </m:r>
-              <m:r>
-                <w:rPr>
-                  <w:rFonts w:ascii="Cambria Math" w:hAnsi="Cambria Math"/>
-                </w:rPr>
-                <m:t>0</m:t>
-              </m:r>
-              <m:r>
-                <w:rPr>
-                  <w:rFonts w:ascii="Cambria Math" w:hAnsi="Cambria Math"/>
-                </w:rPr>
-                <m:t>, 4</m:t>
-              </m:r>
-              <m:r>
-                <w:rPr>
-                  <w:rFonts w:ascii="Cambria Math" w:hAnsi="Cambria Math"/>
-                </w:rPr>
-                <m:t>0</m:t>
-              </m:r>
-              <m:r>
-                <w:rPr>
-                  <w:rFonts w:ascii="Cambria Math" w:hAnsi="Cambria Math"/>
-                </w:rPr>
-                <m:t>)</m:t>
+                <m:t>(-30, 40)</m:t>
               </m:r>
             </m:oMath>
             <w:r>
@@ -4159,13 +5050,7 @@
               <w:rPr>
                 <w:i/>
               </w:rPr>
-              <w:t>fig. 2.4</w:t>
-            </w:r>
-            <w:r>
-              <w:rPr>
-                <w:i/>
-              </w:rPr>
-              <w:t>.1</w:t>
+              <w:t>fig. 2.4.1</w:t>
             </w:r>
           </w:p>
         </w:tc>
@@ -4207,8 +5092,22 @@
             </w:tcBorders>
           </w:tcPr>
           <w:p>
+            <w:pPr>
+              <w:rPr>
+                <w:b/>
+              </w:rPr>
+            </w:pPr>
             <w:r>
               <w:t>Simple points are plotted correctly on axes.</w:t>
+            </w:r>
+            <w:r>
+              <w:t xml:space="preserve"> </w:t>
+            </w:r>
+            <w:r>
+              <w:rPr>
+                <w:b/>
+              </w:rPr>
+              <w:t>Boundary.</w:t>
             </w:r>
           </w:p>
         </w:tc>
@@ -4233,21 +5132,12 @@
                   <w:rPr>
                     <w:rFonts w:ascii="Cambria Math" w:hAnsi="Cambria Math"/>
                   </w:rPr>
-                  <m:t>z</m:t>
+                  <m:t>z=50</m:t>
                 </m:r>
                 <m:r>
-                  <w:rPr>
-                    <w:rFonts w:ascii="Cambria Math" w:hAnsi="Cambria Math"/>
-                  </w:rPr>
-                  <m:t>=5</m:t>
-                </m:r>
-                <m:r>
-                  <w:rPr>
-                    <w:rFonts w:ascii="Cambria Math" w:hAnsi="Cambria Math"/>
-                  </w:rPr>
-                  <m:t>0</m:t>
-                </m:r>
-                <m:r>
+                  <m:rPr>
+                    <m:sty m:val="p"/>
+                  </m:rPr>
                   <w:rPr>
                     <w:rFonts w:ascii="Cambria" w:eastAsia="Times New Roman" w:hAnsi="Cambria" w:cs="Times New Roman"/>
                   </w:rPr>
@@ -4259,15 +5149,12 @@
                   <w:rPr>
                     <w:rFonts w:ascii="Cambria Math" w:hAnsi="Cambria Math"/>
                   </w:rPr>
-                  <m:t>z=50</m:t>
+                  <m:t>z=50j</m:t>
                 </m:r>
                 <m:r>
-                  <w:rPr>
-                    <w:rFonts w:ascii="Cambria Math" w:hAnsi="Cambria Math"/>
-                  </w:rPr>
-                  <m:t>j</m:t>
-                </m:r>
-                <m:r>
+                  <m:rPr>
+                    <m:sty m:val="p"/>
+                  </m:rPr>
                   <w:rPr>
                     <w:rFonts w:ascii="Cambria" w:eastAsia="Times New Roman" w:hAnsi="Cambria" w:cs="Times New Roman"/>
                   </w:rPr>
@@ -4279,21 +5166,12 @@
                   <w:rPr>
                     <w:rFonts w:ascii="Cambria Math" w:hAnsi="Cambria Math"/>
                   </w:rPr>
-                  <m:t>z=</m:t>
+                  <m:t>z=-50</m:t>
                 </m:r>
                 <m:r>
-                  <w:rPr>
-                    <w:rFonts w:ascii="Cambria Math" w:hAnsi="Cambria Math"/>
-                  </w:rPr>
-                  <m:t>-</m:t>
-                </m:r>
-                <m:r>
-                  <w:rPr>
-                    <w:rFonts w:ascii="Cambria Math" w:hAnsi="Cambria Math"/>
-                  </w:rPr>
-                  <m:t>50</m:t>
-                </m:r>
-                <m:r>
+                  <m:rPr>
+                    <m:sty m:val="p"/>
+                  </m:rPr>
                   <w:rPr>
                     <w:rFonts w:ascii="Cambria Math" w:hAnsi="Cambria Math"/>
                   </w:rPr>
@@ -4305,25 +5183,7 @@
                   <w:rPr>
                     <w:rFonts w:ascii="Cambria Math" w:hAnsi="Cambria Math"/>
                   </w:rPr>
-                  <m:t>z=</m:t>
-                </m:r>
-                <m:r>
-                  <w:rPr>
-                    <w:rFonts w:ascii="Cambria Math" w:hAnsi="Cambria Math"/>
-                  </w:rPr>
-                  <m:t>-</m:t>
-                </m:r>
-                <m:r>
-                  <w:rPr>
-                    <w:rFonts w:ascii="Cambria Math" w:hAnsi="Cambria Math"/>
-                  </w:rPr>
-                  <m:t>50</m:t>
-                </m:r>
-                <m:r>
-                  <w:rPr>
-                    <w:rFonts w:ascii="Cambria Math" w:hAnsi="Cambria Math"/>
-                  </w:rPr>
-                  <m:t>j</m:t>
+                  <m:t>z=-50j</m:t>
                 </m:r>
               </m:oMath>
             </m:oMathPara>
@@ -4346,31 +5206,7 @@
                 <w:rPr>
                   <w:rFonts w:ascii="Cambria Math" w:hAnsi="Cambria Math"/>
                 </w:rPr>
-                <m:t>(</m:t>
-              </m:r>
-              <m:r>
-                <w:rPr>
-                  <w:rFonts w:ascii="Cambria Math" w:hAnsi="Cambria Math"/>
-                </w:rPr>
-                <m:t>5</m:t>
-              </m:r>
-              <m:r>
-                <w:rPr>
-                  <w:rFonts w:ascii="Cambria Math" w:hAnsi="Cambria Math"/>
-                </w:rPr>
-                <m:t>0,</m:t>
-              </m:r>
-              <m:r>
-                <w:rPr>
-                  <w:rFonts w:ascii="Cambria Math" w:hAnsi="Cambria Math"/>
-                </w:rPr>
-                <m:t xml:space="preserve"> </m:t>
-              </m:r>
-              <m:r>
-                <w:rPr>
-                  <w:rFonts w:ascii="Cambria Math" w:hAnsi="Cambria Math"/>
-                </w:rPr>
-                <m:t>0)</m:t>
+                <m:t>(50, 0)</m:t>
               </m:r>
             </m:oMath>
             <w:r>
@@ -4381,19 +5217,7 @@
                 <w:rPr>
                   <w:rFonts w:ascii="Cambria Math" w:hAnsi="Cambria Math"/>
                 </w:rPr>
-                <m:t>(0,</m:t>
-              </m:r>
-              <m:r>
-                <w:rPr>
-                  <w:rFonts w:ascii="Cambria Math" w:hAnsi="Cambria Math"/>
-                </w:rPr>
-                <m:t xml:space="preserve"> 5</m:t>
-              </m:r>
-              <m:r>
-                <w:rPr>
-                  <w:rFonts w:ascii="Cambria Math" w:hAnsi="Cambria Math"/>
-                </w:rPr>
-                <m:t>0)</m:t>
+                <m:t>(0, 50)</m:t>
               </m:r>
             </m:oMath>
             <w:r>
@@ -4404,31 +5228,7 @@
                 <w:rPr>
                   <w:rFonts w:ascii="Cambria Math" w:hAnsi="Cambria Math"/>
                 </w:rPr>
-                <m:t>(-</m:t>
-              </m:r>
-              <m:r>
-                <w:rPr>
-                  <w:rFonts w:ascii="Cambria Math" w:hAnsi="Cambria Math"/>
-                </w:rPr>
-                <m:t>5</m:t>
-              </m:r>
-              <m:r>
-                <w:rPr>
-                  <w:rFonts w:ascii="Cambria Math" w:hAnsi="Cambria Math"/>
-                </w:rPr>
-                <m:t>0,</m:t>
-              </m:r>
-              <m:r>
-                <w:rPr>
-                  <w:rFonts w:ascii="Cambria Math" w:hAnsi="Cambria Math"/>
-                </w:rPr>
-                <m:t xml:space="preserve"> </m:t>
-              </m:r>
-              <m:r>
-                <w:rPr>
-                  <w:rFonts w:ascii="Cambria Math" w:hAnsi="Cambria Math"/>
-                </w:rPr>
-                <m:t>0)</m:t>
+                <m:t>(-50, 0)</m:t>
               </m:r>
             </m:oMath>
             <w:r>
@@ -4439,19 +5239,7 @@
                 <w:rPr>
                   <w:rFonts w:ascii="Cambria Math" w:hAnsi="Cambria Math"/>
                 </w:rPr>
-                <m:t>(0,</m:t>
-              </m:r>
-              <m:r>
-                <w:rPr>
-                  <w:rFonts w:ascii="Cambria Math" w:hAnsi="Cambria Math"/>
-                </w:rPr>
-                <m:t xml:space="preserve"> -5</m:t>
-              </m:r>
-              <m:r>
-                <w:rPr>
-                  <w:rFonts w:ascii="Cambria Math" w:hAnsi="Cambria Math"/>
-                </w:rPr>
-                <m:t>0)</m:t>
+                <m:t>(0, -50)</m:t>
               </m:r>
             </m:oMath>
             <w:r>
@@ -4472,7 +5260,7 @@
               <w:spacing w:after="80"/>
               <w:rPr>
                 <w:rStyle w:val="unicode"/>
-                <w:rFonts w:ascii="MS Mincho" w:eastAsia="MS Mincho" w:hAnsi="MS Mincho" w:cs="MS Mincho" w:hint="eastAsia"/>
+                <w:rFonts w:ascii="MS Mincho" w:eastAsia="MS Mincho" w:hAnsi="MS Mincho" w:cs="MS Mincho"/>
               </w:rPr>
             </w:pPr>
             <w:r>
@@ -4503,19 +5291,7 @@
               <w:rPr>
                 <w:i/>
               </w:rPr>
-              <w:t>fig. 2.4</w:t>
-            </w:r>
-            <w:r>
-              <w:rPr>
-                <w:i/>
-              </w:rPr>
-              <w:t>.</w:t>
-            </w:r>
-            <w:r>
-              <w:rPr>
-                <w:i/>
-              </w:rPr>
-              <w:t>2</w:t>
+              <w:t>fig. 2.4.2</w:t>
             </w:r>
           </w:p>
         </w:tc>
@@ -4557,8 +5333,22 @@
             </w:tcBorders>
           </w:tcPr>
           <w:p>
+            <w:pPr>
+              <w:rPr>
+                <w:b/>
+              </w:rPr>
+            </w:pPr>
             <w:r>
               <w:t>The parser can plot points from more complex inputs.</w:t>
+            </w:r>
+            <w:r>
+              <w:t xml:space="preserve"> </w:t>
+            </w:r>
+            <w:r>
+              <w:rPr>
+                <w:b/>
+              </w:rPr>
+              <w:t>Typical.</w:t>
             </w:r>
           </w:p>
         </w:tc>
@@ -4583,19 +5373,7 @@
                   <w:rPr>
                     <w:rFonts w:ascii="Cambria Math" w:hAnsi="Cambria Math"/>
                   </w:rPr>
-                  <m:t>2*z</m:t>
-                </m:r>
-                <m:r>
-                  <w:rPr>
-                    <w:rFonts w:ascii="Cambria Math" w:hAnsi="Cambria Math"/>
-                  </w:rPr>
-                  <m:t>+</m:t>
-                </m:r>
-                <m:r>
-                  <w:rPr>
-                    <w:rFonts w:ascii="Cambria Math" w:hAnsi="Cambria Math"/>
-                  </w:rPr>
-                  <m:t>100j=10*</m:t>
+                  <m:t>2*z+100j=10*</m:t>
                 </m:r>
                 <m:d>
                   <m:dPr>
@@ -4618,6 +5396,9 @@
                   </m:e>
                 </m:d>
                 <m:r>
+                  <m:rPr>
+                    <m:sty m:val="p"/>
+                  </m:rPr>
                   <w:rPr>
                     <w:rFonts w:ascii="Cambria Math" w:hAnsi="Cambria Math"/>
                   </w:rPr>
@@ -4629,43 +5410,7 @@
                   <w:rPr>
                     <w:rFonts w:ascii="Cambria Math" w:eastAsia="Times New Roman" w:hAnsi="Cambria Math" w:cs="Times New Roman"/>
                   </w:rPr>
-                  <m:t>z</m:t>
-                </m:r>
-                <m:r>
-                  <w:rPr>
-                    <w:rFonts w:ascii="Cambria Math" w:eastAsia="Times New Roman" w:hAnsi="Cambria Math" w:cs="Times New Roman"/>
-                  </w:rPr>
-                  <m:t>-</m:t>
-                </m:r>
-                <m:r>
-                  <w:rPr>
-                    <w:rFonts w:ascii="Cambria Math" w:eastAsia="Times New Roman" w:hAnsi="Cambria Math" w:cs="Times New Roman"/>
-                  </w:rPr>
-                  <m:t>50j</m:t>
-                </m:r>
-                <m:r>
-                  <w:rPr>
-                    <w:rFonts w:ascii="Cambria Math" w:eastAsia="Times New Roman" w:hAnsi="Cambria Math" w:cs="Times New Roman"/>
-                  </w:rPr>
-                  <m:t>=</m:t>
-                </m:r>
-                <m:r>
-                  <w:rPr>
-                    <w:rFonts w:ascii="Cambria Math" w:eastAsia="Times New Roman" w:hAnsi="Cambria Math" w:cs="Times New Roman"/>
-                  </w:rPr>
-                  <m:t>50j</m:t>
-                </m:r>
-                <m:r>
-                  <w:rPr>
-                    <w:rFonts w:ascii="Cambria Math" w:eastAsia="Times New Roman" w:hAnsi="Cambria Math" w:cs="Times New Roman"/>
-                  </w:rPr>
-                  <m:t>+100-</m:t>
-                </m:r>
-                <m:r>
-                  <w:rPr>
-                    <w:rFonts w:ascii="Cambria Math" w:eastAsia="Times New Roman" w:hAnsi="Cambria Math" w:cs="Times New Roman"/>
-                  </w:rPr>
-                  <m:t>z</m:t>
+                  <m:t>z-50j=50j+100-z</m:t>
                 </m:r>
               </m:oMath>
             </m:oMathPara>
@@ -4688,57 +5433,18 @@
                 <w:rPr>
                   <w:rFonts w:ascii="Cambria Math" w:hAnsi="Cambria Math"/>
                 </w:rPr>
-                <m:t>(</m:t>
-              </m:r>
-              <m:r>
-                <w:rPr>
-                  <w:rFonts w:ascii="Cambria Math" w:hAnsi="Cambria Math"/>
-                </w:rPr>
-                <m:t>25</m:t>
-              </m:r>
-              <m:r>
-                <w:rPr>
-                  <w:rFonts w:ascii="Cambria Math" w:hAnsi="Cambria Math"/>
-                </w:rPr>
-                <m:t xml:space="preserve">, </m:t>
-              </m:r>
-              <m:r>
-                <w:rPr>
-                  <w:rFonts w:ascii="Cambria Math" w:hAnsi="Cambria Math"/>
-                </w:rPr>
-                <m:t>-5</m:t>
-              </m:r>
-              <m:r>
-                <w:rPr>
-                  <w:rFonts w:ascii="Cambria Math" w:hAnsi="Cambria Math"/>
-                </w:rPr>
-                <m:t>0)</m:t>
+                <m:t>(25, -50)</m:t>
               </m:r>
             </m:oMath>
             <w:r>
-              <w:t xml:space="preserve">, </w:t>
-            </w:r>
-            <w:r>
-              <w:t xml:space="preserve">and </w:t>
+              <w:t xml:space="preserve">, and </w:t>
             </w:r>
             <m:oMath>
               <m:r>
                 <w:rPr>
                   <w:rFonts w:ascii="Cambria Math" w:hAnsi="Cambria Math"/>
                 </w:rPr>
-                <m:t>(</m:t>
-              </m:r>
-              <m:r>
-                <w:rPr>
-                  <w:rFonts w:ascii="Cambria Math" w:hAnsi="Cambria Math"/>
-                </w:rPr>
-                <m:t>50</m:t>
-              </m:r>
-              <m:r>
-                <w:rPr>
-                  <w:rFonts w:ascii="Cambria Math" w:hAnsi="Cambria Math"/>
-                </w:rPr>
-                <m:t>, 50)</m:t>
+                <m:t>(50, 50)</m:t>
               </m:r>
             </m:oMath>
             <w:r>
@@ -4759,7 +5465,7 @@
               <w:spacing w:after="80"/>
               <w:rPr>
                 <w:rStyle w:val="unicode"/>
-                <w:rFonts w:ascii="MS Mincho" w:eastAsia="MS Mincho" w:hAnsi="MS Mincho" w:cs="MS Mincho" w:hint="eastAsia"/>
+                <w:rFonts w:ascii="MS Mincho" w:eastAsia="MS Mincho" w:hAnsi="MS Mincho" w:cs="MS Mincho"/>
               </w:rPr>
             </w:pPr>
             <w:r>
@@ -4834,6 +5540,15 @@
           <w:p>
             <w:r>
               <w:t>Points are labelled when enabled in preferences.</w:t>
+            </w:r>
+            <w:r>
+              <w:t xml:space="preserve"> </w:t>
+            </w:r>
+            <w:r>
+              <w:rPr>
+                <w:b/>
+              </w:rPr>
+              <w:t>Typical.</w:t>
             </w:r>
           </w:p>
         </w:tc>
@@ -4905,10 +5620,7 @@
               </m:r>
             </m:oMath>
             <w:r>
-              <w:t xml:space="preserve"> is labelled with the text “50+50j”</w:t>
-            </w:r>
-            <w:r>
-              <w:t>.</w:t>
+              <w:t xml:space="preserve"> is labelled with the text “50+50j”.</w:t>
             </w:r>
           </w:p>
         </w:tc>
@@ -4925,7 +5637,7 @@
               <w:spacing w:after="80"/>
               <w:rPr>
                 <w:rStyle w:val="unicode"/>
-                <w:rFonts w:ascii="MS Mincho" w:eastAsia="MS Mincho" w:hAnsi="MS Mincho" w:cs="MS Mincho" w:hint="eastAsia"/>
+                <w:rFonts w:ascii="MS Mincho" w:eastAsia="MS Mincho" w:hAnsi="MS Mincho" w:cs="MS Mincho"/>
               </w:rPr>
             </w:pPr>
             <w:r>
@@ -4966,34 +5678,8 @@
       <w:r>
         <w:br w:type="page"/>
       </w:r>
-    </w:p>
-    <w:p>
-      <w:pPr>
-        <w:pStyle w:val="Heading2"/>
-      </w:pPr>
-      <w:r>
-        <w:lastRenderedPageBreak/>
-        <w:t>3. General Drawing</w:t>
-      </w:r>
-    </w:p>
-    <w:p>
-      <w:r>
-        <w:br w:type="page"/>
-      </w:r>
-    </w:p>
-    <w:p>
-      <w:pPr>
-        <w:pStyle w:val="Heading2"/>
-      </w:pPr>
-      <w:r>
-        <w:lastRenderedPageBreak/>
-        <w:t>4. Files</w:t>
-      </w:r>
-    </w:p>
-    <w:p>
-      <w:r>
-        <w:br w:type="page"/>
-      </w:r>
+      <w:bookmarkStart w:id="0" w:name="_GoBack"/>
+      <w:bookmarkEnd w:id="0"/>
     </w:p>
     <w:tbl>
       <w:tblPr>
@@ -5032,7 +5718,7 @@
                 <w:i/>
               </w:rPr>
               <w:lastRenderedPageBreak/>
-              <w:t>fig. 2.1.1</w:t>
+              <w:t>fig. 1.1</w:t>
             </w:r>
           </w:p>
         </w:tc>
@@ -5045,16 +5731,19 @@
               <w:keepNext/>
               <w:spacing w:before="240"/>
               <w:jc w:val="center"/>
-            </w:pPr>
-            <w:r>
               <w:rPr>
                 <w:noProof/>
               </w:rPr>
+            </w:pPr>
+            <w:r>
+              <w:rPr>
+                <w:noProof/>
+              </w:rPr>
               <w:drawing>
-                <wp:inline distT="0" distB="0" distL="0" distR="0" wp14:anchorId="3477095C" wp14:editId="55AEEF27">
-                  <wp:extent cx="5007600" cy="3920400"/>
-                  <wp:effectExtent l="0" t="0" r="3175" b="4445"/>
-                  <wp:docPr id="1" name="Picture 1"/>
+                <wp:inline distT="0" distB="0" distL="0" distR="0" wp14:anchorId="0A9E8F1F" wp14:editId="7FE5551A">
+                  <wp:extent cx="5004000" cy="3920400"/>
+                  <wp:effectExtent l="0" t="0" r="6350" b="4445"/>
+                  <wp:docPr id="13" name="Picture 13"/>
                   <wp:cNvGraphicFramePr>
                     <a:graphicFrameLocks xmlns:a="http://schemas.openxmlformats.org/drawingml/2006/main" noChangeAspect="1"/>
                   </wp:cNvGraphicFramePr>
@@ -5074,7 +5763,7 @@
                         <pic:spPr>
                           <a:xfrm>
                             <a:off x="0" y="0"/>
-                            <a:ext cx="5007600" cy="3920400"/>
+                            <a:ext cx="5004000" cy="3920400"/>
                           </a:xfrm>
                           <a:prstGeom prst="rect">
                             <a:avLst/>
@@ -5107,7 +5796,7 @@
               <w:rPr>
                 <w:i/>
               </w:rPr>
-              <w:t>fig. 2.1.2</w:t>
+              <w:t>fig. 1.2</w:t>
             </w:r>
           </w:p>
         </w:tc>
@@ -5129,10 +5818,10 @@
                 <w:noProof/>
               </w:rPr>
               <w:drawing>
-                <wp:inline distT="0" distB="0" distL="0" distR="0" wp14:anchorId="3319981D" wp14:editId="77ED6E6B">
-                  <wp:extent cx="5007600" cy="3920400"/>
-                  <wp:effectExtent l="0" t="0" r="3175" b="4445"/>
-                  <wp:docPr id="2" name="Picture 2"/>
+                <wp:inline distT="0" distB="0" distL="0" distR="0" wp14:anchorId="04EFC205" wp14:editId="7CF2DA7B">
+                  <wp:extent cx="2181225" cy="1114425"/>
+                  <wp:effectExtent l="0" t="0" r="9525" b="9525"/>
+                  <wp:docPr id="15" name="Picture 15"/>
                   <wp:cNvGraphicFramePr>
                     <a:graphicFrameLocks xmlns:a="http://schemas.openxmlformats.org/drawingml/2006/main" noChangeAspect="1"/>
                   </wp:cNvGraphicFramePr>
@@ -5152,7 +5841,7 @@
                         <pic:spPr>
                           <a:xfrm>
                             <a:off x="0" y="0"/>
-                            <a:ext cx="5007600" cy="3920400"/>
+                            <a:ext cx="2181225" cy="1114425"/>
                           </a:xfrm>
                           <a:prstGeom prst="rect">
                             <a:avLst/>
@@ -5185,8 +5874,7 @@
               <w:rPr>
                 <w:i/>
               </w:rPr>
-              <w:lastRenderedPageBreak/>
-              <w:t>fig. 2.1.3</w:t>
+              <w:t>fig. 1.3</w:t>
             </w:r>
           </w:p>
         </w:tc>
@@ -5208,10 +5896,10 @@
                 <w:noProof/>
               </w:rPr>
               <w:drawing>
-                <wp:inline distT="0" distB="0" distL="0" distR="0" wp14:anchorId="6AB1EF90" wp14:editId="47404858">
-                  <wp:extent cx="5007600" cy="3920400"/>
-                  <wp:effectExtent l="0" t="0" r="3175" b="4445"/>
-                  <wp:docPr id="3" name="Picture 3"/>
+                <wp:inline distT="0" distB="0" distL="0" distR="0" wp14:anchorId="25947634" wp14:editId="4B876E33">
+                  <wp:extent cx="2181225" cy="1114425"/>
+                  <wp:effectExtent l="0" t="0" r="9525" b="9525"/>
+                  <wp:docPr id="17" name="Picture 17"/>
                   <wp:cNvGraphicFramePr>
                     <a:graphicFrameLocks xmlns:a="http://schemas.openxmlformats.org/drawingml/2006/main" noChangeAspect="1"/>
                   </wp:cNvGraphicFramePr>
@@ -5231,7 +5919,7 @@
                         <pic:spPr>
                           <a:xfrm>
                             <a:off x="0" y="0"/>
-                            <a:ext cx="5007600" cy="3920400"/>
+                            <a:ext cx="2181225" cy="1114425"/>
                           </a:xfrm>
                           <a:prstGeom prst="rect">
                             <a:avLst/>
@@ -5264,7 +5952,8 @@
               <w:rPr>
                 <w:i/>
               </w:rPr>
-              <w:t>fig. 2.2.1</w:t>
+              <w:lastRenderedPageBreak/>
+              <w:t>fig. 1.4</w:t>
             </w:r>
           </w:p>
         </w:tc>
@@ -5286,10 +5975,10 @@
                 <w:noProof/>
               </w:rPr>
               <w:drawing>
-                <wp:inline distT="0" distB="0" distL="0" distR="0" wp14:anchorId="08243A6E" wp14:editId="70E234FF">
-                  <wp:extent cx="5007600" cy="3920400"/>
-                  <wp:effectExtent l="0" t="0" r="3175" b="4445"/>
-                  <wp:docPr id="4" name="Picture 4"/>
+                <wp:inline distT="0" distB="0" distL="0" distR="0" wp14:anchorId="7448C342" wp14:editId="2677B3C3">
+                  <wp:extent cx="5004000" cy="3920400"/>
+                  <wp:effectExtent l="0" t="0" r="6350" b="4445"/>
+                  <wp:docPr id="20" name="Picture 20"/>
                   <wp:cNvGraphicFramePr>
                     <a:graphicFrameLocks xmlns:a="http://schemas.openxmlformats.org/drawingml/2006/main" noChangeAspect="1"/>
                   </wp:cNvGraphicFramePr>
@@ -5309,7 +5998,7 @@
                         <pic:spPr>
                           <a:xfrm>
                             <a:off x="0" y="0"/>
-                            <a:ext cx="5007600" cy="3920400"/>
+                            <a:ext cx="5004000" cy="3920400"/>
                           </a:xfrm>
                           <a:prstGeom prst="rect">
                             <a:avLst/>
@@ -5342,8 +6031,7 @@
               <w:rPr>
                 <w:i/>
               </w:rPr>
-              <w:lastRenderedPageBreak/>
-              <w:t>fig. 2.2.2</w:t>
+              <w:t>fig. 1.5</w:t>
             </w:r>
           </w:p>
         </w:tc>
@@ -5365,10 +6053,10 @@
                 <w:noProof/>
               </w:rPr>
               <w:drawing>
-                <wp:inline distT="0" distB="0" distL="0" distR="0" wp14:anchorId="31180CD4" wp14:editId="02B0F3F7">
-                  <wp:extent cx="5007600" cy="3920400"/>
-                  <wp:effectExtent l="0" t="0" r="3175" b="4445"/>
-                  <wp:docPr id="9" name="Picture 9"/>
+                <wp:inline distT="0" distB="0" distL="0" distR="0" wp14:anchorId="70F057B8" wp14:editId="4F6226DA">
+                  <wp:extent cx="5004000" cy="3920400"/>
+                  <wp:effectExtent l="0" t="0" r="6350" b="4445"/>
+                  <wp:docPr id="21" name="Picture 21"/>
                   <wp:cNvGraphicFramePr>
                     <a:graphicFrameLocks xmlns:a="http://schemas.openxmlformats.org/drawingml/2006/main" noChangeAspect="1"/>
                   </wp:cNvGraphicFramePr>
@@ -5388,7 +6076,7 @@
                         <pic:spPr>
                           <a:xfrm>
                             <a:off x="0" y="0"/>
-                            <a:ext cx="5007600" cy="3920400"/>
+                            <a:ext cx="5004000" cy="3920400"/>
                           </a:xfrm>
                           <a:prstGeom prst="rect">
                             <a:avLst/>
@@ -5421,7 +6109,8 @@
               <w:rPr>
                 <w:i/>
               </w:rPr>
-              <w:t>fig. 2.2.3</w:t>
+              <w:lastRenderedPageBreak/>
+              <w:t>fig. 1.6.1</w:t>
             </w:r>
           </w:p>
         </w:tc>
@@ -5443,10 +6132,10 @@
                 <w:noProof/>
               </w:rPr>
               <w:drawing>
-                <wp:inline distT="0" distB="0" distL="0" distR="0" wp14:anchorId="598C0121" wp14:editId="6B1423E2">
-                  <wp:extent cx="5007600" cy="3920400"/>
-                  <wp:effectExtent l="0" t="0" r="3175" b="4445"/>
-                  <wp:docPr id="10" name="Picture 10"/>
+                <wp:inline distT="0" distB="0" distL="0" distR="0" wp14:anchorId="5E7E4746" wp14:editId="2D812677">
+                  <wp:extent cx="5004000" cy="3920400"/>
+                  <wp:effectExtent l="0" t="0" r="6350" b="4445"/>
+                  <wp:docPr id="23" name="Picture 23"/>
                   <wp:cNvGraphicFramePr>
                     <a:graphicFrameLocks xmlns:a="http://schemas.openxmlformats.org/drawingml/2006/main" noChangeAspect="1"/>
                   </wp:cNvGraphicFramePr>
@@ -5466,7 +6155,7 @@
                         <pic:spPr>
                           <a:xfrm>
                             <a:off x="0" y="0"/>
-                            <a:ext cx="5007600" cy="3920400"/>
+                            <a:ext cx="5004000" cy="3920400"/>
                           </a:xfrm>
                           <a:prstGeom prst="rect">
                             <a:avLst/>
@@ -5499,8 +6188,7 @@
               <w:rPr>
                 <w:i/>
               </w:rPr>
-              <w:lastRenderedPageBreak/>
-              <w:t>fig. 2.3.1</w:t>
+              <w:t>fig. 1.6.2</w:t>
             </w:r>
           </w:p>
         </w:tc>
@@ -5522,10 +6210,10 @@
                 <w:noProof/>
               </w:rPr>
               <w:drawing>
-                <wp:inline distT="0" distB="0" distL="0" distR="0" wp14:anchorId="7EB17E39" wp14:editId="7A444AE9">
-                  <wp:extent cx="5007600" cy="3920400"/>
-                  <wp:effectExtent l="0" t="0" r="3175" b="4445"/>
-                  <wp:docPr id="5" name="Picture 5"/>
+                <wp:inline distT="0" distB="0" distL="0" distR="0" wp14:anchorId="11DA28B2" wp14:editId="7957FDA4">
+                  <wp:extent cx="5004000" cy="3920400"/>
+                  <wp:effectExtent l="0" t="0" r="6350" b="4445"/>
+                  <wp:docPr id="24" name="Picture 24"/>
                   <wp:cNvGraphicFramePr>
                     <a:graphicFrameLocks xmlns:a="http://schemas.openxmlformats.org/drawingml/2006/main" noChangeAspect="1"/>
                   </wp:cNvGraphicFramePr>
@@ -5545,7 +6233,7 @@
                         <pic:spPr>
                           <a:xfrm>
                             <a:off x="0" y="0"/>
-                            <a:ext cx="5007600" cy="3920400"/>
+                            <a:ext cx="5004000" cy="3920400"/>
                           </a:xfrm>
                           <a:prstGeom prst="rect">
                             <a:avLst/>
@@ -5578,7 +6266,8 @@
               <w:rPr>
                 <w:i/>
               </w:rPr>
-              <w:t>fig. 2.3.2</w:t>
+              <w:lastRenderedPageBreak/>
+              <w:t>fig. 1.6.3</w:t>
             </w:r>
           </w:p>
         </w:tc>
@@ -5600,10 +6289,10 @@
                 <w:noProof/>
               </w:rPr>
               <w:drawing>
-                <wp:inline distT="0" distB="0" distL="0" distR="0" wp14:anchorId="28FAD6BD" wp14:editId="3A0CE182">
-                  <wp:extent cx="5007600" cy="3920400"/>
-                  <wp:effectExtent l="0" t="0" r="3175" b="4445"/>
-                  <wp:docPr id="7" name="Picture 7"/>
+                <wp:inline distT="0" distB="0" distL="0" distR="0" wp14:anchorId="62972CE1" wp14:editId="5CA1A0AF">
+                  <wp:extent cx="5004000" cy="3920400"/>
+                  <wp:effectExtent l="0" t="0" r="6350" b="4445"/>
+                  <wp:docPr id="25" name="Picture 25"/>
                   <wp:cNvGraphicFramePr>
                     <a:graphicFrameLocks xmlns:a="http://schemas.openxmlformats.org/drawingml/2006/main" noChangeAspect="1"/>
                   </wp:cNvGraphicFramePr>
@@ -5623,7 +6312,7 @@
                         <pic:spPr>
                           <a:xfrm>
                             <a:off x="0" y="0"/>
-                            <a:ext cx="5007600" cy="3920400"/>
+                            <a:ext cx="5004000" cy="3920400"/>
                           </a:xfrm>
                           <a:prstGeom prst="rect">
                             <a:avLst/>
@@ -5656,8 +6345,7 @@
               <w:rPr>
                 <w:i/>
               </w:rPr>
-              <w:lastRenderedPageBreak/>
-              <w:t>fig. 2.4.1</w:t>
+              <w:t>fig. 1.7</w:t>
             </w:r>
           </w:p>
         </w:tc>
@@ -5679,10 +6367,10 @@
                 <w:noProof/>
               </w:rPr>
               <w:drawing>
-                <wp:inline distT="0" distB="0" distL="0" distR="0" wp14:anchorId="1B3411B2" wp14:editId="3797887F">
+                <wp:inline distT="0" distB="0" distL="0" distR="0" wp14:anchorId="36E5F79F" wp14:editId="2F595C2A">
                   <wp:extent cx="5004000" cy="3920400"/>
                   <wp:effectExtent l="0" t="0" r="6350" b="4445"/>
-                  <wp:docPr id="6" name="Picture 6"/>
+                  <wp:docPr id="26" name="Picture 26"/>
                   <wp:cNvGraphicFramePr>
                     <a:graphicFrameLocks xmlns:a="http://schemas.openxmlformats.org/drawingml/2006/main" noChangeAspect="1"/>
                   </wp:cNvGraphicFramePr>
@@ -5735,7 +6423,8 @@
               <w:rPr>
                 <w:i/>
               </w:rPr>
-              <w:t>fig. 2.4.2</w:t>
+              <w:lastRenderedPageBreak/>
+              <w:t>fig. 1.8</w:t>
             </w:r>
           </w:p>
         </w:tc>
@@ -5757,10 +6446,10 @@
                 <w:noProof/>
               </w:rPr>
               <w:drawing>
-                <wp:inline distT="0" distB="0" distL="0" distR="0" wp14:anchorId="4B5C37C5" wp14:editId="2BD44CEB">
+                <wp:inline distT="0" distB="0" distL="0" distR="0" wp14:anchorId="455D032C" wp14:editId="1C4F811C">
                   <wp:extent cx="5004000" cy="3920400"/>
                   <wp:effectExtent l="0" t="0" r="6350" b="4445"/>
-                  <wp:docPr id="8" name="Picture 8"/>
+                  <wp:docPr id="27" name="Picture 27"/>
                   <wp:cNvGraphicFramePr>
                     <a:graphicFrameLocks xmlns:a="http://schemas.openxmlformats.org/drawingml/2006/main" noChangeAspect="1"/>
                   </wp:cNvGraphicFramePr>
@@ -5813,8 +6502,7 @@
               <w:rPr>
                 <w:i/>
               </w:rPr>
-              <w:lastRenderedPageBreak/>
-              <w:t>fig. 2.4.3</w:t>
+              <w:t>fig. 2.1.1</w:t>
             </w:r>
           </w:p>
         </w:tc>
@@ -5827,19 +6515,16 @@
               <w:keepNext/>
               <w:spacing w:before="240"/>
               <w:jc w:val="center"/>
+            </w:pPr>
+            <w:r>
               <w:rPr>
                 <w:noProof/>
               </w:rPr>
-            </w:pPr>
-            <w:r>
-              <w:rPr>
-                <w:noProof/>
-              </w:rPr>
               <w:drawing>
-                <wp:inline distT="0" distB="0" distL="0" distR="0" wp14:anchorId="0A97B0BC" wp14:editId="7863DC35">
+                <wp:inline distT="0" distB="0" distL="0" distR="0" wp14:anchorId="5E7940F4" wp14:editId="6CBDA8FB">
                   <wp:extent cx="5007600" cy="3920400"/>
                   <wp:effectExtent l="0" t="0" r="3175" b="4445"/>
-                  <wp:docPr id="12" name="Picture 12"/>
+                  <wp:docPr id="1" name="Picture 1"/>
                   <wp:cNvGraphicFramePr>
                     <a:graphicFrameLocks xmlns:a="http://schemas.openxmlformats.org/drawingml/2006/main" noChangeAspect="1"/>
                   </wp:cNvGraphicFramePr>
@@ -5892,7 +6577,8 @@
               <w:rPr>
                 <w:i/>
               </w:rPr>
-              <w:t>fig. 2.4.4</w:t>
+              <w:lastRenderedPageBreak/>
+              <w:t>fig. 2.1.2</w:t>
             </w:r>
           </w:p>
         </w:tc>
@@ -5914,10 +6600,10 @@
                 <w:noProof/>
               </w:rPr>
               <w:drawing>
-                <wp:inline distT="0" distB="0" distL="0" distR="0" wp14:anchorId="2A03DB23" wp14:editId="70FA872F">
-                  <wp:extent cx="5004000" cy="3920400"/>
-                  <wp:effectExtent l="0" t="0" r="6350" b="4445"/>
-                  <wp:docPr id="14" name="Picture 14"/>
+                <wp:inline distT="0" distB="0" distL="0" distR="0" wp14:anchorId="239FFA85" wp14:editId="4B5A8327">
+                  <wp:extent cx="5007600" cy="3920400"/>
+                  <wp:effectExtent l="0" t="0" r="3175" b="4445"/>
+                  <wp:docPr id="2" name="Picture 2"/>
                   <wp:cNvGraphicFramePr>
                     <a:graphicFrameLocks xmlns:a="http://schemas.openxmlformats.org/drawingml/2006/main" noChangeAspect="1"/>
                   </wp:cNvGraphicFramePr>
@@ -5937,6 +6623,398 @@
                         <pic:spPr>
                           <a:xfrm>
                             <a:off x="0" y="0"/>
+                            <a:ext cx="5007600" cy="3920400"/>
+                          </a:xfrm>
+                          <a:prstGeom prst="rect">
+                            <a:avLst/>
+                          </a:prstGeom>
+                        </pic:spPr>
+                      </pic:pic>
+                    </a:graphicData>
+                  </a:graphic>
+                </wp:inline>
+              </w:drawing>
+            </w:r>
+          </w:p>
+        </w:tc>
+      </w:tr>
+      <w:tr>
+        <w:tc>
+          <w:tcPr>
+            <w:tcW w:w="1136" w:type="dxa"/>
+          </w:tcPr>
+          <w:p>
+            <w:pPr>
+              <w:keepNext/>
+              <w:spacing w:before="240"/>
+              <w:jc w:val="center"/>
+              <w:rPr>
+                <w:i/>
+              </w:rPr>
+            </w:pPr>
+            <w:r>
+              <w:rPr>
+                <w:i/>
+              </w:rPr>
+              <w:t>fig. 2.1.3</w:t>
+            </w:r>
+          </w:p>
+        </w:tc>
+        <w:tc>
+          <w:tcPr>
+            <w:tcW w:w="8106" w:type="dxa"/>
+          </w:tcPr>
+          <w:p>
+            <w:pPr>
+              <w:keepNext/>
+              <w:spacing w:before="240"/>
+              <w:jc w:val="center"/>
+              <w:rPr>
+                <w:noProof/>
+              </w:rPr>
+            </w:pPr>
+            <w:r>
+              <w:rPr>
+                <w:noProof/>
+              </w:rPr>
+              <w:drawing>
+                <wp:inline distT="0" distB="0" distL="0" distR="0" wp14:anchorId="3F6FFB26" wp14:editId="4602AFA1">
+                  <wp:extent cx="5007600" cy="3920400"/>
+                  <wp:effectExtent l="0" t="0" r="3175" b="4445"/>
+                  <wp:docPr id="3" name="Picture 3"/>
+                  <wp:cNvGraphicFramePr>
+                    <a:graphicFrameLocks xmlns:a="http://schemas.openxmlformats.org/drawingml/2006/main" noChangeAspect="1"/>
+                  </wp:cNvGraphicFramePr>
+                  <a:graphic xmlns:a="http://schemas.openxmlformats.org/drawingml/2006/main">
+                    <a:graphicData uri="http://schemas.openxmlformats.org/drawingml/2006/picture">
+                      <pic:pic xmlns:pic="http://schemas.openxmlformats.org/drawingml/2006/picture">
+                        <pic:nvPicPr>
+                          <pic:cNvPr id="0" name=""/>
+                          <pic:cNvPicPr/>
+                        </pic:nvPicPr>
+                        <pic:blipFill>
+                          <a:blip r:embed="rId21"/>
+                          <a:stretch>
+                            <a:fillRect/>
+                          </a:stretch>
+                        </pic:blipFill>
+                        <pic:spPr>
+                          <a:xfrm>
+                            <a:off x="0" y="0"/>
+                            <a:ext cx="5007600" cy="3920400"/>
+                          </a:xfrm>
+                          <a:prstGeom prst="rect">
+                            <a:avLst/>
+                          </a:prstGeom>
+                        </pic:spPr>
+                      </pic:pic>
+                    </a:graphicData>
+                  </a:graphic>
+                </wp:inline>
+              </w:drawing>
+            </w:r>
+          </w:p>
+        </w:tc>
+      </w:tr>
+      <w:tr>
+        <w:tc>
+          <w:tcPr>
+            <w:tcW w:w="1136" w:type="dxa"/>
+          </w:tcPr>
+          <w:p>
+            <w:pPr>
+              <w:keepNext/>
+              <w:spacing w:before="240"/>
+              <w:jc w:val="center"/>
+              <w:rPr>
+                <w:i/>
+              </w:rPr>
+            </w:pPr>
+            <w:r>
+              <w:rPr>
+                <w:i/>
+              </w:rPr>
+              <w:lastRenderedPageBreak/>
+              <w:t>fig. 2.2.1</w:t>
+            </w:r>
+          </w:p>
+        </w:tc>
+        <w:tc>
+          <w:tcPr>
+            <w:tcW w:w="8106" w:type="dxa"/>
+          </w:tcPr>
+          <w:p>
+            <w:pPr>
+              <w:keepNext/>
+              <w:spacing w:before="240"/>
+              <w:jc w:val="center"/>
+              <w:rPr>
+                <w:noProof/>
+              </w:rPr>
+            </w:pPr>
+            <w:r>
+              <w:rPr>
+                <w:noProof/>
+              </w:rPr>
+              <w:drawing>
+                <wp:inline distT="0" distB="0" distL="0" distR="0" wp14:anchorId="327126FB" wp14:editId="39F1342B">
+                  <wp:extent cx="5007600" cy="3920400"/>
+                  <wp:effectExtent l="0" t="0" r="3175" b="4445"/>
+                  <wp:docPr id="4" name="Picture 4"/>
+                  <wp:cNvGraphicFramePr>
+                    <a:graphicFrameLocks xmlns:a="http://schemas.openxmlformats.org/drawingml/2006/main" noChangeAspect="1"/>
+                  </wp:cNvGraphicFramePr>
+                  <a:graphic xmlns:a="http://schemas.openxmlformats.org/drawingml/2006/main">
+                    <a:graphicData uri="http://schemas.openxmlformats.org/drawingml/2006/picture">
+                      <pic:pic xmlns:pic="http://schemas.openxmlformats.org/drawingml/2006/picture">
+                        <pic:nvPicPr>
+                          <pic:cNvPr id="0" name=""/>
+                          <pic:cNvPicPr/>
+                        </pic:nvPicPr>
+                        <pic:blipFill>
+                          <a:blip r:embed="rId22"/>
+                          <a:stretch>
+                            <a:fillRect/>
+                          </a:stretch>
+                        </pic:blipFill>
+                        <pic:spPr>
+                          <a:xfrm>
+                            <a:off x="0" y="0"/>
+                            <a:ext cx="5007600" cy="3920400"/>
+                          </a:xfrm>
+                          <a:prstGeom prst="rect">
+                            <a:avLst/>
+                          </a:prstGeom>
+                        </pic:spPr>
+                      </pic:pic>
+                    </a:graphicData>
+                  </a:graphic>
+                </wp:inline>
+              </w:drawing>
+            </w:r>
+          </w:p>
+        </w:tc>
+      </w:tr>
+      <w:tr>
+        <w:tc>
+          <w:tcPr>
+            <w:tcW w:w="1136" w:type="dxa"/>
+          </w:tcPr>
+          <w:p>
+            <w:pPr>
+              <w:keepNext/>
+              <w:spacing w:before="240"/>
+              <w:jc w:val="center"/>
+              <w:rPr>
+                <w:i/>
+              </w:rPr>
+            </w:pPr>
+            <w:r>
+              <w:rPr>
+                <w:i/>
+              </w:rPr>
+              <w:t>fig. 2.2.2</w:t>
+            </w:r>
+          </w:p>
+        </w:tc>
+        <w:tc>
+          <w:tcPr>
+            <w:tcW w:w="8106" w:type="dxa"/>
+          </w:tcPr>
+          <w:p>
+            <w:pPr>
+              <w:keepNext/>
+              <w:spacing w:before="240"/>
+              <w:jc w:val="center"/>
+              <w:rPr>
+                <w:noProof/>
+              </w:rPr>
+            </w:pPr>
+            <w:r>
+              <w:rPr>
+                <w:noProof/>
+              </w:rPr>
+              <w:drawing>
+                <wp:inline distT="0" distB="0" distL="0" distR="0" wp14:anchorId="55FCD6B1" wp14:editId="5FC525EE">
+                  <wp:extent cx="5007600" cy="3920400"/>
+                  <wp:effectExtent l="0" t="0" r="3175" b="4445"/>
+                  <wp:docPr id="9" name="Picture 9"/>
+                  <wp:cNvGraphicFramePr>
+                    <a:graphicFrameLocks xmlns:a="http://schemas.openxmlformats.org/drawingml/2006/main" noChangeAspect="1"/>
+                  </wp:cNvGraphicFramePr>
+                  <a:graphic xmlns:a="http://schemas.openxmlformats.org/drawingml/2006/main">
+                    <a:graphicData uri="http://schemas.openxmlformats.org/drawingml/2006/picture">
+                      <pic:pic xmlns:pic="http://schemas.openxmlformats.org/drawingml/2006/picture">
+                        <pic:nvPicPr>
+                          <pic:cNvPr id="0" name=""/>
+                          <pic:cNvPicPr/>
+                        </pic:nvPicPr>
+                        <pic:blipFill>
+                          <a:blip r:embed="rId23"/>
+                          <a:stretch>
+                            <a:fillRect/>
+                          </a:stretch>
+                        </pic:blipFill>
+                        <pic:spPr>
+                          <a:xfrm>
+                            <a:off x="0" y="0"/>
+                            <a:ext cx="5007600" cy="3920400"/>
+                          </a:xfrm>
+                          <a:prstGeom prst="rect">
+                            <a:avLst/>
+                          </a:prstGeom>
+                        </pic:spPr>
+                      </pic:pic>
+                    </a:graphicData>
+                  </a:graphic>
+                </wp:inline>
+              </w:drawing>
+            </w:r>
+          </w:p>
+        </w:tc>
+      </w:tr>
+      <w:tr>
+        <w:tc>
+          <w:tcPr>
+            <w:tcW w:w="1136" w:type="dxa"/>
+          </w:tcPr>
+          <w:p>
+            <w:pPr>
+              <w:keepNext/>
+              <w:spacing w:before="240"/>
+              <w:jc w:val="center"/>
+              <w:rPr>
+                <w:i/>
+              </w:rPr>
+            </w:pPr>
+            <w:r>
+              <w:rPr>
+                <w:i/>
+              </w:rPr>
+              <w:lastRenderedPageBreak/>
+              <w:t>fig. 2.2.3</w:t>
+            </w:r>
+          </w:p>
+        </w:tc>
+        <w:tc>
+          <w:tcPr>
+            <w:tcW w:w="8106" w:type="dxa"/>
+          </w:tcPr>
+          <w:p>
+            <w:pPr>
+              <w:keepNext/>
+              <w:spacing w:before="240"/>
+              <w:jc w:val="center"/>
+              <w:rPr>
+                <w:noProof/>
+              </w:rPr>
+            </w:pPr>
+            <w:r>
+              <w:rPr>
+                <w:noProof/>
+              </w:rPr>
+              <w:drawing>
+                <wp:inline distT="0" distB="0" distL="0" distR="0" wp14:anchorId="0739E478" wp14:editId="52FE7A9A">
+                  <wp:extent cx="5007600" cy="3920400"/>
+                  <wp:effectExtent l="0" t="0" r="3175" b="4445"/>
+                  <wp:docPr id="10" name="Picture 10"/>
+                  <wp:cNvGraphicFramePr>
+                    <a:graphicFrameLocks xmlns:a="http://schemas.openxmlformats.org/drawingml/2006/main" noChangeAspect="1"/>
+                  </wp:cNvGraphicFramePr>
+                  <a:graphic xmlns:a="http://schemas.openxmlformats.org/drawingml/2006/main">
+                    <a:graphicData uri="http://schemas.openxmlformats.org/drawingml/2006/picture">
+                      <pic:pic xmlns:pic="http://schemas.openxmlformats.org/drawingml/2006/picture">
+                        <pic:nvPicPr>
+                          <pic:cNvPr id="0" name=""/>
+                          <pic:cNvPicPr/>
+                        </pic:nvPicPr>
+                        <pic:blipFill>
+                          <a:blip r:embed="rId24"/>
+                          <a:stretch>
+                            <a:fillRect/>
+                          </a:stretch>
+                        </pic:blipFill>
+                        <pic:spPr>
+                          <a:xfrm>
+                            <a:off x="0" y="0"/>
+                            <a:ext cx="5007600" cy="3920400"/>
+                          </a:xfrm>
+                          <a:prstGeom prst="rect">
+                            <a:avLst/>
+                          </a:prstGeom>
+                        </pic:spPr>
+                      </pic:pic>
+                    </a:graphicData>
+                  </a:graphic>
+                </wp:inline>
+              </w:drawing>
+            </w:r>
+          </w:p>
+        </w:tc>
+      </w:tr>
+      <w:tr>
+        <w:tc>
+          <w:tcPr>
+            <w:tcW w:w="1136" w:type="dxa"/>
+          </w:tcPr>
+          <w:p>
+            <w:pPr>
+              <w:keepNext/>
+              <w:spacing w:before="240"/>
+              <w:jc w:val="center"/>
+              <w:rPr>
+                <w:i/>
+              </w:rPr>
+            </w:pPr>
+            <w:r>
+              <w:rPr>
+                <w:i/>
+              </w:rPr>
+              <w:t>fig. 2.2.4</w:t>
+            </w:r>
+          </w:p>
+        </w:tc>
+        <w:tc>
+          <w:tcPr>
+            <w:tcW w:w="8106" w:type="dxa"/>
+          </w:tcPr>
+          <w:p>
+            <w:pPr>
+              <w:keepNext/>
+              <w:spacing w:before="240"/>
+              <w:jc w:val="center"/>
+              <w:rPr>
+                <w:noProof/>
+              </w:rPr>
+            </w:pPr>
+            <w:r>
+              <w:rPr>
+                <w:noProof/>
+              </w:rPr>
+              <w:drawing>
+                <wp:inline distT="0" distB="0" distL="0" distR="0" wp14:anchorId="3B2A6153" wp14:editId="51972A62">
+                  <wp:extent cx="5004000" cy="3920400"/>
+                  <wp:effectExtent l="0" t="0" r="6350" b="4445"/>
+                  <wp:docPr id="30" name="Picture 30"/>
+                  <wp:cNvGraphicFramePr>
+                    <a:graphicFrameLocks xmlns:a="http://schemas.openxmlformats.org/drawingml/2006/main" noChangeAspect="1"/>
+                  </wp:cNvGraphicFramePr>
+                  <a:graphic xmlns:a="http://schemas.openxmlformats.org/drawingml/2006/main">
+                    <a:graphicData uri="http://schemas.openxmlformats.org/drawingml/2006/picture">
+                      <pic:pic xmlns:pic="http://schemas.openxmlformats.org/drawingml/2006/picture">
+                        <pic:nvPicPr>
+                          <pic:cNvPr id="0" name=""/>
+                          <pic:cNvPicPr/>
+                        </pic:nvPicPr>
+                        <pic:blipFill>
+                          <a:blip r:embed="rId25"/>
+                          <a:stretch>
+                            <a:fillRect/>
+                          </a:stretch>
+                        </pic:blipFill>
+                        <pic:spPr>
+                          <a:xfrm>
+                            <a:off x="0" y="0"/>
                             <a:ext cx="5004000" cy="3920400"/>
                           </a:xfrm>
                           <a:prstGeom prst="rect">
@@ -5952,21 +7030,565 @@
           </w:p>
         </w:tc>
       </w:tr>
+      <w:tr>
+        <w:tc>
+          <w:tcPr>
+            <w:tcW w:w="1136" w:type="dxa"/>
+          </w:tcPr>
+          <w:p>
+            <w:pPr>
+              <w:keepNext/>
+              <w:spacing w:before="240"/>
+              <w:jc w:val="center"/>
+              <w:rPr>
+                <w:i/>
+              </w:rPr>
+            </w:pPr>
+            <w:r>
+              <w:rPr>
+                <w:i/>
+              </w:rPr>
+              <w:lastRenderedPageBreak/>
+              <w:t>fig. 2.2.5</w:t>
+            </w:r>
+          </w:p>
+        </w:tc>
+        <w:tc>
+          <w:tcPr>
+            <w:tcW w:w="8106" w:type="dxa"/>
+          </w:tcPr>
+          <w:p>
+            <w:pPr>
+              <w:keepNext/>
+              <w:spacing w:before="240"/>
+              <w:jc w:val="center"/>
+              <w:rPr>
+                <w:noProof/>
+              </w:rPr>
+            </w:pPr>
+            <w:r>
+              <w:rPr>
+                <w:noProof/>
+              </w:rPr>
+              <w:drawing>
+                <wp:inline distT="0" distB="0" distL="0" distR="0" wp14:anchorId="48D8FD5D" wp14:editId="16928DA7">
+                  <wp:extent cx="5004000" cy="3920400"/>
+                  <wp:effectExtent l="0" t="0" r="6350" b="4445"/>
+                  <wp:docPr id="31" name="Picture 31"/>
+                  <wp:cNvGraphicFramePr>
+                    <a:graphicFrameLocks xmlns:a="http://schemas.openxmlformats.org/drawingml/2006/main" noChangeAspect="1"/>
+                  </wp:cNvGraphicFramePr>
+                  <a:graphic xmlns:a="http://schemas.openxmlformats.org/drawingml/2006/main">
+                    <a:graphicData uri="http://schemas.openxmlformats.org/drawingml/2006/picture">
+                      <pic:pic xmlns:pic="http://schemas.openxmlformats.org/drawingml/2006/picture">
+                        <pic:nvPicPr>
+                          <pic:cNvPr id="0" name=""/>
+                          <pic:cNvPicPr/>
+                        </pic:nvPicPr>
+                        <pic:blipFill>
+                          <a:blip r:embed="rId26"/>
+                          <a:stretch>
+                            <a:fillRect/>
+                          </a:stretch>
+                        </pic:blipFill>
+                        <pic:spPr>
+                          <a:xfrm>
+                            <a:off x="0" y="0"/>
+                            <a:ext cx="5004000" cy="3920400"/>
+                          </a:xfrm>
+                          <a:prstGeom prst="rect">
+                            <a:avLst/>
+                          </a:prstGeom>
+                        </pic:spPr>
+                      </pic:pic>
+                    </a:graphicData>
+                  </a:graphic>
+                </wp:inline>
+              </w:drawing>
+            </w:r>
+          </w:p>
+        </w:tc>
+      </w:tr>
+      <w:tr>
+        <w:tc>
+          <w:tcPr>
+            <w:tcW w:w="1136" w:type="dxa"/>
+          </w:tcPr>
+          <w:p>
+            <w:pPr>
+              <w:keepNext/>
+              <w:spacing w:before="240"/>
+              <w:jc w:val="center"/>
+              <w:rPr>
+                <w:i/>
+              </w:rPr>
+            </w:pPr>
+            <w:r>
+              <w:rPr>
+                <w:i/>
+              </w:rPr>
+              <w:t>fig. 2.3.1</w:t>
+            </w:r>
+          </w:p>
+        </w:tc>
+        <w:tc>
+          <w:tcPr>
+            <w:tcW w:w="8106" w:type="dxa"/>
+          </w:tcPr>
+          <w:p>
+            <w:pPr>
+              <w:keepNext/>
+              <w:spacing w:before="240"/>
+              <w:jc w:val="center"/>
+              <w:rPr>
+                <w:noProof/>
+              </w:rPr>
+            </w:pPr>
+            <w:r>
+              <w:rPr>
+                <w:noProof/>
+              </w:rPr>
+              <w:drawing>
+                <wp:inline distT="0" distB="0" distL="0" distR="0" wp14:anchorId="7C5B0770" wp14:editId="4B395D7B">
+                  <wp:extent cx="5007600" cy="3920400"/>
+                  <wp:effectExtent l="0" t="0" r="3175" b="4445"/>
+                  <wp:docPr id="5" name="Picture 5"/>
+                  <wp:cNvGraphicFramePr>
+                    <a:graphicFrameLocks xmlns:a="http://schemas.openxmlformats.org/drawingml/2006/main" noChangeAspect="1"/>
+                  </wp:cNvGraphicFramePr>
+                  <a:graphic xmlns:a="http://schemas.openxmlformats.org/drawingml/2006/main">
+                    <a:graphicData uri="http://schemas.openxmlformats.org/drawingml/2006/picture">
+                      <pic:pic xmlns:pic="http://schemas.openxmlformats.org/drawingml/2006/picture">
+                        <pic:nvPicPr>
+                          <pic:cNvPr id="0" name=""/>
+                          <pic:cNvPicPr/>
+                        </pic:nvPicPr>
+                        <pic:blipFill>
+                          <a:blip r:embed="rId27"/>
+                          <a:stretch>
+                            <a:fillRect/>
+                          </a:stretch>
+                        </pic:blipFill>
+                        <pic:spPr>
+                          <a:xfrm>
+                            <a:off x="0" y="0"/>
+                            <a:ext cx="5007600" cy="3920400"/>
+                          </a:xfrm>
+                          <a:prstGeom prst="rect">
+                            <a:avLst/>
+                          </a:prstGeom>
+                        </pic:spPr>
+                      </pic:pic>
+                    </a:graphicData>
+                  </a:graphic>
+                </wp:inline>
+              </w:drawing>
+            </w:r>
+          </w:p>
+        </w:tc>
+      </w:tr>
+      <w:tr>
+        <w:tc>
+          <w:tcPr>
+            <w:tcW w:w="1136" w:type="dxa"/>
+          </w:tcPr>
+          <w:p>
+            <w:pPr>
+              <w:keepNext/>
+              <w:spacing w:before="240"/>
+              <w:jc w:val="center"/>
+              <w:rPr>
+                <w:i/>
+              </w:rPr>
+            </w:pPr>
+            <w:r>
+              <w:rPr>
+                <w:i/>
+              </w:rPr>
+              <w:lastRenderedPageBreak/>
+              <w:t>fig. 2.3.2</w:t>
+            </w:r>
+          </w:p>
+        </w:tc>
+        <w:tc>
+          <w:tcPr>
+            <w:tcW w:w="8106" w:type="dxa"/>
+          </w:tcPr>
+          <w:p>
+            <w:pPr>
+              <w:keepNext/>
+              <w:spacing w:before="240"/>
+              <w:jc w:val="center"/>
+              <w:rPr>
+                <w:noProof/>
+              </w:rPr>
+            </w:pPr>
+            <w:r>
+              <w:rPr>
+                <w:noProof/>
+              </w:rPr>
+              <w:drawing>
+                <wp:inline distT="0" distB="0" distL="0" distR="0" wp14:anchorId="3D204704" wp14:editId="1A512E43">
+                  <wp:extent cx="5007600" cy="3920400"/>
+                  <wp:effectExtent l="0" t="0" r="3175" b="4445"/>
+                  <wp:docPr id="7" name="Picture 7"/>
+                  <wp:cNvGraphicFramePr>
+                    <a:graphicFrameLocks xmlns:a="http://schemas.openxmlformats.org/drawingml/2006/main" noChangeAspect="1"/>
+                  </wp:cNvGraphicFramePr>
+                  <a:graphic xmlns:a="http://schemas.openxmlformats.org/drawingml/2006/main">
+                    <a:graphicData uri="http://schemas.openxmlformats.org/drawingml/2006/picture">
+                      <pic:pic xmlns:pic="http://schemas.openxmlformats.org/drawingml/2006/picture">
+                        <pic:nvPicPr>
+                          <pic:cNvPr id="0" name=""/>
+                          <pic:cNvPicPr/>
+                        </pic:nvPicPr>
+                        <pic:blipFill>
+                          <a:blip r:embed="rId28"/>
+                          <a:stretch>
+                            <a:fillRect/>
+                          </a:stretch>
+                        </pic:blipFill>
+                        <pic:spPr>
+                          <a:xfrm>
+                            <a:off x="0" y="0"/>
+                            <a:ext cx="5007600" cy="3920400"/>
+                          </a:xfrm>
+                          <a:prstGeom prst="rect">
+                            <a:avLst/>
+                          </a:prstGeom>
+                        </pic:spPr>
+                      </pic:pic>
+                    </a:graphicData>
+                  </a:graphic>
+                </wp:inline>
+              </w:drawing>
+            </w:r>
+          </w:p>
+        </w:tc>
+      </w:tr>
+      <w:tr>
+        <w:tc>
+          <w:tcPr>
+            <w:tcW w:w="1136" w:type="dxa"/>
+          </w:tcPr>
+          <w:p>
+            <w:pPr>
+              <w:keepNext/>
+              <w:spacing w:before="240"/>
+              <w:jc w:val="center"/>
+              <w:rPr>
+                <w:i/>
+              </w:rPr>
+            </w:pPr>
+            <w:r>
+              <w:rPr>
+                <w:i/>
+              </w:rPr>
+              <w:t>fig. 2.4.1</w:t>
+            </w:r>
+          </w:p>
+        </w:tc>
+        <w:tc>
+          <w:tcPr>
+            <w:tcW w:w="8106" w:type="dxa"/>
+          </w:tcPr>
+          <w:p>
+            <w:pPr>
+              <w:keepNext/>
+              <w:spacing w:before="240"/>
+              <w:jc w:val="center"/>
+              <w:rPr>
+                <w:noProof/>
+              </w:rPr>
+            </w:pPr>
+            <w:r>
+              <w:rPr>
+                <w:noProof/>
+              </w:rPr>
+              <w:drawing>
+                <wp:inline distT="0" distB="0" distL="0" distR="0" wp14:anchorId="31C03CFD" wp14:editId="36F07DEB">
+                  <wp:extent cx="5004000" cy="3920400"/>
+                  <wp:effectExtent l="0" t="0" r="6350" b="4445"/>
+                  <wp:docPr id="6" name="Picture 6"/>
+                  <wp:cNvGraphicFramePr>
+                    <a:graphicFrameLocks xmlns:a="http://schemas.openxmlformats.org/drawingml/2006/main" noChangeAspect="1"/>
+                  </wp:cNvGraphicFramePr>
+                  <a:graphic xmlns:a="http://schemas.openxmlformats.org/drawingml/2006/main">
+                    <a:graphicData uri="http://schemas.openxmlformats.org/drawingml/2006/picture">
+                      <pic:pic xmlns:pic="http://schemas.openxmlformats.org/drawingml/2006/picture">
+                        <pic:nvPicPr>
+                          <pic:cNvPr id="0" name=""/>
+                          <pic:cNvPicPr/>
+                        </pic:nvPicPr>
+                        <pic:blipFill>
+                          <a:blip r:embed="rId29"/>
+                          <a:stretch>
+                            <a:fillRect/>
+                          </a:stretch>
+                        </pic:blipFill>
+                        <pic:spPr>
+                          <a:xfrm>
+                            <a:off x="0" y="0"/>
+                            <a:ext cx="5004000" cy="3920400"/>
+                          </a:xfrm>
+                          <a:prstGeom prst="rect">
+                            <a:avLst/>
+                          </a:prstGeom>
+                        </pic:spPr>
+                      </pic:pic>
+                    </a:graphicData>
+                  </a:graphic>
+                </wp:inline>
+              </w:drawing>
+            </w:r>
+          </w:p>
+        </w:tc>
+      </w:tr>
+      <w:tr>
+        <w:tc>
+          <w:tcPr>
+            <w:tcW w:w="1136" w:type="dxa"/>
+          </w:tcPr>
+          <w:p>
+            <w:pPr>
+              <w:keepNext/>
+              <w:spacing w:before="240"/>
+              <w:jc w:val="center"/>
+              <w:rPr>
+                <w:i/>
+              </w:rPr>
+            </w:pPr>
+            <w:r>
+              <w:rPr>
+                <w:i/>
+              </w:rPr>
+              <w:lastRenderedPageBreak/>
+              <w:t>fig. 2.4.2</w:t>
+            </w:r>
+          </w:p>
+        </w:tc>
+        <w:tc>
+          <w:tcPr>
+            <w:tcW w:w="8106" w:type="dxa"/>
+          </w:tcPr>
+          <w:p>
+            <w:pPr>
+              <w:keepNext/>
+              <w:spacing w:before="240"/>
+              <w:jc w:val="center"/>
+              <w:rPr>
+                <w:noProof/>
+              </w:rPr>
+            </w:pPr>
+            <w:r>
+              <w:rPr>
+                <w:noProof/>
+              </w:rPr>
+              <w:drawing>
+                <wp:inline distT="0" distB="0" distL="0" distR="0" wp14:anchorId="7307B0A0" wp14:editId="090FD607">
+                  <wp:extent cx="5004000" cy="3920400"/>
+                  <wp:effectExtent l="0" t="0" r="6350" b="4445"/>
+                  <wp:docPr id="8" name="Picture 8"/>
+                  <wp:cNvGraphicFramePr>
+                    <a:graphicFrameLocks xmlns:a="http://schemas.openxmlformats.org/drawingml/2006/main" noChangeAspect="1"/>
+                  </wp:cNvGraphicFramePr>
+                  <a:graphic xmlns:a="http://schemas.openxmlformats.org/drawingml/2006/main">
+                    <a:graphicData uri="http://schemas.openxmlformats.org/drawingml/2006/picture">
+                      <pic:pic xmlns:pic="http://schemas.openxmlformats.org/drawingml/2006/picture">
+                        <pic:nvPicPr>
+                          <pic:cNvPr id="0" name=""/>
+                          <pic:cNvPicPr/>
+                        </pic:nvPicPr>
+                        <pic:blipFill>
+                          <a:blip r:embed="rId30"/>
+                          <a:stretch>
+                            <a:fillRect/>
+                          </a:stretch>
+                        </pic:blipFill>
+                        <pic:spPr>
+                          <a:xfrm>
+                            <a:off x="0" y="0"/>
+                            <a:ext cx="5004000" cy="3920400"/>
+                          </a:xfrm>
+                          <a:prstGeom prst="rect">
+                            <a:avLst/>
+                          </a:prstGeom>
+                        </pic:spPr>
+                      </pic:pic>
+                    </a:graphicData>
+                  </a:graphic>
+                </wp:inline>
+              </w:drawing>
+            </w:r>
+          </w:p>
+        </w:tc>
+      </w:tr>
+      <w:tr>
+        <w:tc>
+          <w:tcPr>
+            <w:tcW w:w="1136" w:type="dxa"/>
+          </w:tcPr>
+          <w:p>
+            <w:pPr>
+              <w:keepNext/>
+              <w:spacing w:before="240"/>
+              <w:jc w:val="center"/>
+              <w:rPr>
+                <w:i/>
+              </w:rPr>
+            </w:pPr>
+            <w:r>
+              <w:rPr>
+                <w:i/>
+              </w:rPr>
+              <w:t>fig. 2.4.3</w:t>
+            </w:r>
+          </w:p>
+        </w:tc>
+        <w:tc>
+          <w:tcPr>
+            <w:tcW w:w="8106" w:type="dxa"/>
+          </w:tcPr>
+          <w:p>
+            <w:pPr>
+              <w:keepNext/>
+              <w:spacing w:before="240"/>
+              <w:jc w:val="center"/>
+              <w:rPr>
+                <w:noProof/>
+              </w:rPr>
+            </w:pPr>
+            <w:r>
+              <w:rPr>
+                <w:noProof/>
+              </w:rPr>
+              <w:drawing>
+                <wp:inline distT="0" distB="0" distL="0" distR="0" wp14:anchorId="3DD66C5A" wp14:editId="6607A0FE">
+                  <wp:extent cx="5007600" cy="3920400"/>
+                  <wp:effectExtent l="0" t="0" r="3175" b="4445"/>
+                  <wp:docPr id="12" name="Picture 12"/>
+                  <wp:cNvGraphicFramePr>
+                    <a:graphicFrameLocks xmlns:a="http://schemas.openxmlformats.org/drawingml/2006/main" noChangeAspect="1"/>
+                  </wp:cNvGraphicFramePr>
+                  <a:graphic xmlns:a="http://schemas.openxmlformats.org/drawingml/2006/main">
+                    <a:graphicData uri="http://schemas.openxmlformats.org/drawingml/2006/picture">
+                      <pic:pic xmlns:pic="http://schemas.openxmlformats.org/drawingml/2006/picture">
+                        <pic:nvPicPr>
+                          <pic:cNvPr id="0" name=""/>
+                          <pic:cNvPicPr/>
+                        </pic:nvPicPr>
+                        <pic:blipFill>
+                          <a:blip r:embed="rId31"/>
+                          <a:stretch>
+                            <a:fillRect/>
+                          </a:stretch>
+                        </pic:blipFill>
+                        <pic:spPr>
+                          <a:xfrm>
+                            <a:off x="0" y="0"/>
+                            <a:ext cx="5007600" cy="3920400"/>
+                          </a:xfrm>
+                          <a:prstGeom prst="rect">
+                            <a:avLst/>
+                          </a:prstGeom>
+                        </pic:spPr>
+                      </pic:pic>
+                    </a:graphicData>
+                  </a:graphic>
+                </wp:inline>
+              </w:drawing>
+            </w:r>
+          </w:p>
+        </w:tc>
+      </w:tr>
+      <w:tr>
+        <w:tc>
+          <w:tcPr>
+            <w:tcW w:w="1136" w:type="dxa"/>
+          </w:tcPr>
+          <w:p>
+            <w:pPr>
+              <w:keepNext/>
+              <w:spacing w:before="240"/>
+              <w:jc w:val="center"/>
+              <w:rPr>
+                <w:i/>
+              </w:rPr>
+            </w:pPr>
+            <w:r>
+              <w:rPr>
+                <w:i/>
+              </w:rPr>
+              <w:lastRenderedPageBreak/>
+              <w:t>fig. 2.4.4</w:t>
+            </w:r>
+          </w:p>
+        </w:tc>
+        <w:tc>
+          <w:tcPr>
+            <w:tcW w:w="8106" w:type="dxa"/>
+          </w:tcPr>
+          <w:p>
+            <w:pPr>
+              <w:keepNext/>
+              <w:spacing w:before="240"/>
+              <w:jc w:val="center"/>
+              <w:rPr>
+                <w:noProof/>
+              </w:rPr>
+            </w:pPr>
+            <w:r>
+              <w:rPr>
+                <w:noProof/>
+              </w:rPr>
+              <w:drawing>
+                <wp:inline distT="0" distB="0" distL="0" distR="0" wp14:anchorId="655A6DC2" wp14:editId="5931AAC7">
+                  <wp:extent cx="5004000" cy="3920400"/>
+                  <wp:effectExtent l="0" t="0" r="6350" b="4445"/>
+                  <wp:docPr id="14" name="Picture 14"/>
+                  <wp:cNvGraphicFramePr>
+                    <a:graphicFrameLocks xmlns:a="http://schemas.openxmlformats.org/drawingml/2006/main" noChangeAspect="1"/>
+                  </wp:cNvGraphicFramePr>
+                  <a:graphic xmlns:a="http://schemas.openxmlformats.org/drawingml/2006/main">
+                    <a:graphicData uri="http://schemas.openxmlformats.org/drawingml/2006/picture">
+                      <pic:pic xmlns:pic="http://schemas.openxmlformats.org/drawingml/2006/picture">
+                        <pic:nvPicPr>
+                          <pic:cNvPr id="0" name=""/>
+                          <pic:cNvPicPr/>
+                        </pic:nvPicPr>
+                        <pic:blipFill>
+                          <a:blip r:embed="rId32"/>
+                          <a:stretch>
+                            <a:fillRect/>
+                          </a:stretch>
+                        </pic:blipFill>
+                        <pic:spPr>
+                          <a:xfrm>
+                            <a:off x="0" y="0"/>
+                            <a:ext cx="5004000" cy="3920400"/>
+                          </a:xfrm>
+                          <a:prstGeom prst="rect">
+                            <a:avLst/>
+                          </a:prstGeom>
+                        </pic:spPr>
+                      </pic:pic>
+                    </a:graphicData>
+                  </a:graphic>
+                </wp:inline>
+              </w:drawing>
+            </w:r>
+          </w:p>
+        </w:tc>
+      </w:tr>
     </w:tbl>
     <w:p>
       <w:pPr>
         <w:pStyle w:val="Caption"/>
       </w:pPr>
-      <w:bookmarkStart w:id="0" w:name="_GoBack"/>
-      <w:bookmarkEnd w:id="0"/>
     </w:p>
     <w:sectPr>
-      <w:headerReference w:type="even" r:id="rId21"/>
-      <w:headerReference w:type="default" r:id="rId22"/>
-      <w:footerReference w:type="even" r:id="rId23"/>
-      <w:footerReference w:type="default" r:id="rId24"/>
-      <w:headerReference w:type="first" r:id="rId25"/>
-      <w:footerReference w:type="first" r:id="rId26"/>
+      <w:headerReference w:type="default" r:id="rId33"/>
+      <w:footerReference w:type="default" r:id="rId34"/>
       <w:pgSz w:w="11906" w:h="16838"/>
       <w:pgMar w:top="1440" w:right="1440" w:bottom="1440" w:left="1440" w:header="708" w:footer="708" w:gutter="0"/>
       <w:cols w:space="708"/>
@@ -6002,16 +7624,6 @@
 </file>
 
 <file path=word/footer1.xml><?xml version="1.0" encoding="utf-8"?>
-<w:ftr xmlns:wpc="http://schemas.microsoft.com/office/word/2010/wordprocessingCanvas" xmlns:mc="http://schemas.openxmlformats.org/markup-compatibility/2006" xmlns:o="urn:schemas-microsoft-com:office:office" xmlns:r="http://schemas.openxmlformats.org/officeDocument/2006/relationships" xmlns:m="http://schemas.openxmlformats.org/officeDocument/2006/math" xmlns:v="urn:schemas-microsoft-com:vml" xmlns:wp14="http://schemas.microsoft.com/office/word/2010/wordprocessingDrawing" xmlns:wp="http://schemas.openxmlformats.org/drawingml/2006/wordprocessingDrawing" xmlns:w10="urn:schemas-microsoft-com:office:word" xmlns:w="http://schemas.openxmlformats.org/wordprocessingml/2006/main" xmlns:w14="http://schemas.microsoft.com/office/word/2010/wordml" xmlns:wpg="http://schemas.microsoft.com/office/word/2010/wordprocessingGroup" xmlns:wpi="http://schemas.microsoft.com/office/word/2010/wordprocessingInk" xmlns:wne="http://schemas.microsoft.com/office/word/2006/wordml" xmlns:wps="http://schemas.microsoft.com/office/word/2010/wordprocessingShape" mc:Ignorable="w14 wp14">
-  <w:p>
-    <w:pPr>
-      <w:pStyle w:val="Footer"/>
-    </w:pPr>
-  </w:p>
-</w:ftr>
-</file>
-
-<file path=word/footer2.xml><?xml version="1.0" encoding="utf-8"?>
 <w:ftr xmlns:wpc="http://schemas.microsoft.com/office/word/2010/wordprocessingCanvas" xmlns:mc="http://schemas.openxmlformats.org/markup-compatibility/2006" xmlns:o="urn:schemas-microsoft-com:office:office" xmlns:r="http://schemas.openxmlformats.org/officeDocument/2006/relationships" xmlns:m="http://schemas.openxmlformats.org/officeDocument/2006/math" xmlns:v="urn:schemas-microsoft-com:vml" xmlns:wp14="http://schemas.microsoft.com/office/word/2010/wordprocessingDrawing" xmlns:wp="http://schemas.openxmlformats.org/drawingml/2006/wordprocessingDrawing" xmlns:w10="urn:schemas-microsoft-com:office:word" xmlns:w="http://schemas.openxmlformats.org/wordprocessingml/2006/main" xmlns:w14="http://schemas.microsoft.com/office/word/2010/wordml" xmlns:wpg="http://schemas.microsoft.com/office/word/2010/wordprocessingGroup" xmlns:wpi="http://schemas.microsoft.com/office/word/2010/wordprocessingInk" xmlns:wne="http://schemas.microsoft.com/office/word/2006/wordml" xmlns:wps="http://schemas.microsoft.com/office/word/2010/wordprocessingShape" mc:Ignorable="w14 wp14">
   <w:p>
     <w:pPr>
@@ -6036,21 +7648,11 @@
       <w:rPr>
         <w:noProof/>
       </w:rPr>
-      <w:t>6</w:t>
+      <w:t>16</w:t>
     </w:r>
     <w:r>
       <w:fldChar w:fldCharType="end"/>
     </w:r>
-  </w:p>
-</w:ftr>
-</file>
-
-<file path=word/footer3.xml><?xml version="1.0" encoding="utf-8"?>
-<w:ftr xmlns:wpc="http://schemas.microsoft.com/office/word/2010/wordprocessingCanvas" xmlns:mc="http://schemas.openxmlformats.org/markup-compatibility/2006" xmlns:o="urn:schemas-microsoft-com:office:office" xmlns:r="http://schemas.openxmlformats.org/officeDocument/2006/relationships" xmlns:m="http://schemas.openxmlformats.org/officeDocument/2006/math" xmlns:v="urn:schemas-microsoft-com:vml" xmlns:wp14="http://schemas.microsoft.com/office/word/2010/wordprocessingDrawing" xmlns:wp="http://schemas.openxmlformats.org/drawingml/2006/wordprocessingDrawing" xmlns:w10="urn:schemas-microsoft-com:office:word" xmlns:w="http://schemas.openxmlformats.org/wordprocessingml/2006/main" xmlns:w14="http://schemas.microsoft.com/office/word/2010/wordml" xmlns:wpg="http://schemas.microsoft.com/office/word/2010/wordprocessingGroup" xmlns:wpi="http://schemas.microsoft.com/office/word/2010/wordprocessingInk" xmlns:wne="http://schemas.microsoft.com/office/word/2006/wordml" xmlns:wps="http://schemas.microsoft.com/office/word/2010/wordprocessingShape" mc:Ignorable="w14 wp14">
-  <w:p>
-    <w:pPr>
-      <w:pStyle w:val="Footer"/>
-    </w:pPr>
   </w:p>
 </w:ftr>
 </file>
@@ -6086,29 +7688,16 @@
     <w:pPr>
       <w:pStyle w:val="Header"/>
     </w:pPr>
-  </w:p>
-</w:hdr>
-</file>
-
-<file path=word/header2.xml><?xml version="1.0" encoding="utf-8"?>
-<w:hdr xmlns:wpc="http://schemas.microsoft.com/office/word/2010/wordprocessingCanvas" xmlns:mc="http://schemas.openxmlformats.org/markup-compatibility/2006" xmlns:o="urn:schemas-microsoft-com:office:office" xmlns:r="http://schemas.openxmlformats.org/officeDocument/2006/relationships" xmlns:m="http://schemas.openxmlformats.org/officeDocument/2006/math" xmlns:v="urn:schemas-microsoft-com:vml" xmlns:wp14="http://schemas.microsoft.com/office/word/2010/wordprocessingDrawing" xmlns:wp="http://schemas.openxmlformats.org/drawingml/2006/wordprocessingDrawing" xmlns:w10="urn:schemas-microsoft-com:office:word" xmlns:w="http://schemas.openxmlformats.org/wordprocessingml/2006/main" xmlns:w14="http://schemas.microsoft.com/office/word/2010/wordml" xmlns:wpg="http://schemas.microsoft.com/office/word/2010/wordprocessingGroup" xmlns:wpi="http://schemas.microsoft.com/office/word/2010/wordprocessingInk" xmlns:wne="http://schemas.microsoft.com/office/word/2006/wordml" xmlns:wps="http://schemas.microsoft.com/office/word/2010/wordprocessingShape" mc:Ignorable="w14 wp14">
-  <w:p>
-    <w:pPr>
-      <w:pStyle w:val="Header"/>
-    </w:pPr>
     <w:r>
       <w:t>A2 Computing Project</w:t>
     </w:r>
-  </w:p>
-</w:hdr>
-</file>
-
-<file path=word/header3.xml><?xml version="1.0" encoding="utf-8"?>
-<w:hdr xmlns:wpc="http://schemas.microsoft.com/office/word/2010/wordprocessingCanvas" xmlns:mc="http://schemas.openxmlformats.org/markup-compatibility/2006" xmlns:o="urn:schemas-microsoft-com:office:office" xmlns:r="http://schemas.openxmlformats.org/officeDocument/2006/relationships" xmlns:m="http://schemas.openxmlformats.org/officeDocument/2006/math" xmlns:v="urn:schemas-microsoft-com:vml" xmlns:wp14="http://schemas.microsoft.com/office/word/2010/wordprocessingDrawing" xmlns:wp="http://schemas.openxmlformats.org/drawingml/2006/wordprocessingDrawing" xmlns:w10="urn:schemas-microsoft-com:office:word" xmlns:w="http://schemas.openxmlformats.org/wordprocessingml/2006/main" xmlns:w14="http://schemas.microsoft.com/office/word/2010/wordml" xmlns:wpg="http://schemas.microsoft.com/office/word/2010/wordprocessingGroup" xmlns:wpi="http://schemas.microsoft.com/office/word/2010/wordprocessingInk" xmlns:wne="http://schemas.microsoft.com/office/word/2006/wordml" xmlns:wps="http://schemas.microsoft.com/office/word/2010/wordprocessingShape" mc:Ignorable="w14 wp14">
-  <w:p>
-    <w:pPr>
-      <w:pStyle w:val="Header"/>
-    </w:pPr>
+    <w:r>
+      <w:tab/>
+    </w:r>
+    <w:r>
+      <w:tab/>
+      <w:t>Test Plan</w:t>
+    </w:r>
   </w:p>
 </w:hdr>
 </file>
@@ -11320,7 +12909,7 @@
 </file>
 
 <file path=customXml/itemProps1.xml><?xml version="1.0" encoding="utf-8"?>
-<ds:datastoreItem xmlns:ds="http://schemas.openxmlformats.org/officeDocument/2006/customXml" ds:itemID="{EA90FC7F-D399-44DE-A1EB-123D70BB9DDC}">
+<ds:datastoreItem xmlns:ds="http://schemas.openxmlformats.org/officeDocument/2006/customXml" ds:itemID="{8A4D49E3-BEDC-4EB8-B8FB-E40A0D6E13D7}">
   <ds:schemaRefs>
     <ds:schemaRef ds:uri="http://schemas.openxmlformats.org/officeDocument/2006/bibliography"/>
   </ds:schemaRefs>

</xml_diff>